<commit_message>
Finished proposed method section of the chapter 'Background Information'
</commit_message>
<xml_diff>
--- a/docs/project 2/Project Report (154409 - Emmanuel Maneswa).docx
+++ b/docs/project 2/Project Report (154409 - Emmanuel Maneswa).docx
@@ -845,8 +845,8 @@
           <w:caps/>
         </w:rPr>
       </w:pPr>
-      <w:bookmarkStart w:id="6" w:name="_Toc509669214"/>
-      <w:bookmarkStart w:id="7" w:name="_Toc509669802"/>
+      <w:bookmarkStart w:id="6" w:name="_Toc509669802"/>
+      <w:bookmarkStart w:id="7" w:name="_Toc509669214"/>
       <w:r>
         <w:t>Abstract</w:t>
       </w:r>
@@ -1113,8 +1113,8 @@
         <w:pStyle w:val="2"/>
         <w:spacing w:line="360" w:lineRule="auto"/>
       </w:pPr>
-      <w:bookmarkStart w:id="8" w:name="_Toc350721534"/>
-      <w:bookmarkStart w:id="9" w:name="_Toc509669803"/>
+      <w:bookmarkStart w:id="8" w:name="_Toc509669803"/>
+      <w:bookmarkStart w:id="9" w:name="_Toc350721534"/>
       <w:bookmarkStart w:id="10" w:name="_Toc509669215"/>
       <w:r>
         <w:t>Acknowledgments</w:t>
@@ -1177,9 +1177,9 @@
         <w:pStyle w:val="2"/>
         <w:spacing w:line="360" w:lineRule="auto"/>
       </w:pPr>
-      <w:bookmarkStart w:id="11" w:name="_Toc509669804"/>
+      <w:bookmarkStart w:id="11" w:name="_Toc509669216"/>
       <w:bookmarkStart w:id="12" w:name="_Toc350721535"/>
-      <w:bookmarkStart w:id="13" w:name="_Toc509669216"/>
+      <w:bookmarkStart w:id="13" w:name="_Toc509669804"/>
       <w:r>
         <w:t>Table of Contents</w:t>
       </w:r>
@@ -1914,7 +1914,7 @@
               <w:szCs w:val="24"/>
               <w:lang w:val="en"/>
             </w:rPr>
-            <w:t>1</w:t>
+            <w:t>2</w:t>
           </w:r>
         </w:p>
         <w:p>
@@ -1926,20 +1926,30 @@
             </w:rPr>
           </w:pPr>
           <w:r>
-            <w:t xml:space="preserve">3.1. TITLE OF THE SUBSECTION </w:t>
-          </w:r>
-          <w:r>
-            <w:ptab w:relativeTo="margin" w:alignment="right" w:leader="dot"/>
-          </w:r>
-          <w:r>
-            <w:t xml:space="preserve">  1</w:t>
+            <w:t xml:space="preserve">3.1. </w:t>
           </w:r>
           <w:r>
             <w:rPr>
               <w:rFonts w:hint="default"/>
               <w:lang w:val="en"/>
             </w:rPr>
-            <w:t>1</w:t>
+            <w:t>PROPOSED METHOD</w:t>
+          </w:r>
+          <w:r>
+            <w:t xml:space="preserve"> </w:t>
+          </w:r>
+          <w:r>
+            <w:ptab w:relativeTo="margin" w:alignment="right" w:leader="dot"/>
+          </w:r>
+          <w:r>
+            <w:t xml:space="preserve">  1</w:t>
+          </w:r>
+          <w:r>
+            <w:rPr>
+              <w:rFonts w:hint="default"/>
+              <w:lang w:val="en"/>
+            </w:rPr>
+            <w:t>2</w:t>
           </w:r>
         </w:p>
         <w:p>
@@ -1947,14 +1957,81 @@
             <w:pStyle w:val="15"/>
           </w:pPr>
           <w:r>
-            <w:t xml:space="preserve">3.2. TITLE OF THE SUBSECTION </w:t>
+            <w:t xml:space="preserve">3.2. </w:t>
+          </w:r>
+          <w:r>
+            <w:rPr>
+              <w:rFonts w:hint="default"/>
+              <w:lang w:val="en"/>
+            </w:rPr>
+            <w:t>EMBEDDING METHOD</w:t>
+          </w:r>
+          <w:r>
+            <w:t xml:space="preserve"> </w:t>
           </w:r>
           <w:r>
             <w:ptab w:relativeTo="margin" w:alignment="right" w:leader="dot"/>
           </w:r>
           <w:r>
-            <w:t xml:space="preserve">  23</w:t>
-          </w:r>
+            <w:t xml:space="preserve">  </w:t>
+          </w:r>
+          <w:r>
+            <w:rPr>
+              <w:rFonts w:hint="default"/>
+              <w:lang w:val="en"/>
+            </w:rPr>
+            <w:t>1</w:t>
+          </w:r>
+          <w:r>
+            <w:t>3</w:t>
+          </w:r>
+        </w:p>
+        <w:p>
+          <w:pPr>
+            <w:pStyle w:val="15"/>
+            <w:rPr>
+              <w:rFonts w:hint="default"/>
+              <w:lang w:val="en"/>
+            </w:rPr>
+          </w:pPr>
+          <w:r>
+            <w:t>3.</w:t>
+          </w:r>
+          <w:r>
+            <w:rPr>
+              <w:rFonts w:hint="default"/>
+              <w:lang w:val="en"/>
+            </w:rPr>
+            <w:t>3</w:t>
+          </w:r>
+          <w:r>
+            <w:t xml:space="preserve">. </w:t>
+          </w:r>
+          <w:r>
+            <w:rPr>
+              <w:rFonts w:hint="default"/>
+              <w:lang w:val="en"/>
+            </w:rPr>
+            <w:t>EXTRACTION METHOD</w:t>
+          </w:r>
+          <w:r>
+            <w:t xml:space="preserve"> </w:t>
+          </w:r>
+          <w:r>
+            <w:ptab w:relativeTo="margin" w:alignment="right" w:leader="dot"/>
+          </w:r>
+          <w:r>
+            <w:t xml:space="preserve">  </w:t>
+          </w:r>
+          <w:r>
+            <w:rPr>
+              <w:rFonts w:hint="default"/>
+              <w:lang w:val="en"/>
+            </w:rPr>
+            <w:t>16</w:t>
+          </w:r>
+          <w:bookmarkStart w:id="29" w:name="_GoBack"/>
+          <w:bookmarkEnd w:id="29"/>
         </w:p>
         <w:p>
           <w:pPr>
@@ -2375,16 +2452,6 @@
         </w:p>
       </w:sdtContent>
     </w:sdt>
-    <w:p>
-      <w:pPr>
-        <w:tabs>
-          <w:tab w:val="left" w:pos="362"/>
-          <w:tab w:val="right" w:pos="9026"/>
-        </w:tabs>
-        <w:spacing w:line="360" w:lineRule="auto"/>
-        <w:jc w:val="both"/>
-      </w:pPr>
-    </w:p>
     <w:p>
       <w:pPr>
         <w:spacing w:line="360" w:lineRule="auto"/>
@@ -2448,7 +2515,45 @@
               <w:sz w:val="24"/>
               <w:szCs w:val="24"/>
             </w:rPr>
-            <w:t xml:space="preserve">Figure 1.1. A Distributed System </w:t>
+            <w:t xml:space="preserve">Figure </w:t>
+          </w:r>
+          <w:r>
+            <w:rPr>
+              <w:rFonts w:hint="default" w:ascii="Times New Roman" w:hAnsi="Times New Roman" w:cs="Times New Roman"/>
+              <w:color w:val="auto"/>
+              <w:sz w:val="24"/>
+              <w:szCs w:val="24"/>
+              <w:lang w:val="en"/>
+            </w:rPr>
+            <w:t>2</w:t>
+          </w:r>
+          <w:r>
+            <w:rPr>
+              <w:rFonts w:ascii="Times New Roman" w:hAnsi="Times New Roman" w:cs="Times New Roman"/>
+              <w:color w:val="auto"/>
+              <w:sz w:val="24"/>
+              <w:szCs w:val="24"/>
+            </w:rPr>
+            <w:t xml:space="preserve">.1. </w:t>
+          </w:r>
+          <w:r>
+            <w:rPr>
+              <w:rFonts w:hint="default" w:ascii="Times New Roman" w:hAnsi="Times New Roman" w:cs="Times New Roman"/>
+              <w:color w:val="auto"/>
+              <w:sz w:val="24"/>
+              <w:szCs w:val="24"/>
+              <w:lang w:val="en"/>
+            </w:rPr>
+            <w:t>Steganographic Formulation (Publication)</w:t>
+          </w:r>
+          <w:r>
+            <w:rPr>
+              <w:rFonts w:ascii="Times New Roman" w:hAnsi="Times New Roman" w:cs="Times New Roman"/>
+              <w:color w:val="auto"/>
+              <w:sz w:val="24"/>
+              <w:szCs w:val="24"/>
+            </w:rPr>
+            <w:t xml:space="preserve"> </w:t>
           </w:r>
           <w:r>
             <w:rPr>
@@ -2484,11 +2589,12 @@
             <w:pStyle w:val="30"/>
             <w:spacing w:before="0" w:line="360" w:lineRule="auto"/>
             <w:rPr>
-              <w:rFonts w:ascii="Times New Roman" w:hAnsi="Times New Roman" w:cs="Times New Roman"/>
+              <w:rFonts w:hint="default" w:ascii="Times New Roman" w:hAnsi="Times New Roman" w:cs="Times New Roman"/>
               <w:bCs/>
               <w:color w:val="auto"/>
               <w:sz w:val="24"/>
               <w:szCs w:val="24"/>
+              <w:lang w:val="en"/>
             </w:rPr>
           </w:pPr>
           <w:r>
@@ -2498,7 +2604,64 @@
               <w:sz w:val="24"/>
               <w:szCs w:val="24"/>
             </w:rPr>
-            <w:t xml:space="preserve">Figure 1.2. ER Modeling </w:t>
+            <w:t xml:space="preserve">Figure </w:t>
+          </w:r>
+          <w:r>
+            <w:rPr>
+              <w:rFonts w:hint="default" w:ascii="Times New Roman" w:hAnsi="Times New Roman" w:cs="Times New Roman"/>
+              <w:color w:val="auto"/>
+              <w:sz w:val="24"/>
+              <w:szCs w:val="24"/>
+              <w:lang w:val="en"/>
+            </w:rPr>
+            <w:t>3</w:t>
+          </w:r>
+          <w:r>
+            <w:rPr>
+              <w:rFonts w:ascii="Times New Roman" w:hAnsi="Times New Roman" w:cs="Times New Roman"/>
+              <w:color w:val="auto"/>
+              <w:sz w:val="24"/>
+              <w:szCs w:val="24"/>
+            </w:rPr>
+            <w:t>.</w:t>
+          </w:r>
+          <w:r>
+            <w:rPr>
+              <w:rFonts w:hint="default" w:ascii="Times New Roman" w:hAnsi="Times New Roman" w:cs="Times New Roman"/>
+              <w:color w:val="auto"/>
+              <w:sz w:val="24"/>
+              <w:szCs w:val="24"/>
+              <w:lang w:val="en"/>
+            </w:rPr>
+            <w:t>1</w:t>
+          </w:r>
+          <w:r>
+            <w:rPr>
+              <w:rFonts w:ascii="Times New Roman" w:hAnsi="Times New Roman" w:cs="Times New Roman"/>
+              <w:color w:val="auto"/>
+              <w:sz w:val="24"/>
+              <w:szCs w:val="24"/>
+            </w:rPr>
+            <w:t xml:space="preserve">. </w:t>
+          </w:r>
+          <w:r>
+            <w:rPr>
+              <w:rFonts w:hint="default" w:ascii="Times New Roman" w:hAnsi="Times New Roman" w:cs="Times New Roman"/>
+              <w:color w:val="auto"/>
+              <w:sz w:val="24"/>
+              <w:szCs w:val="24"/>
+              <w:lang w:val="en"/>
+            </w:rPr>
+            <w:t>Steganographic Formulation (Proposed)</w:t>
+          </w:r>
+          <w:r>
+            <w:rPr>
+              <w:rFonts w:ascii="Times New Roman" w:hAnsi="Times New Roman" w:cs="Times New Roman"/>
+              <w:color w:val="auto"/>
+              <w:sz w:val="24"/>
+              <w:szCs w:val="24"/>
+            </w:rPr>
+            <w:t xml:space="preserve"> </w:t>
           </w:r>
           <w:r>
             <w:rPr>
@@ -2526,7 +2689,18 @@
               <w:sz w:val="24"/>
               <w:szCs w:val="24"/>
             </w:rPr>
-            <w:t>11</w:t>
+            <w:t>1</w:t>
+          </w:r>
+          <w:r>
+            <w:rPr>
+              <w:rFonts w:hint="default" w:ascii="Times New Roman" w:hAnsi="Times New Roman" w:cs="Times New Roman"/>
+              <w:bCs/>
+              <w:color w:val="auto"/>
+              <w:sz w:val="24"/>
+              <w:szCs w:val="24"/>
+              <w:lang w:val="en"/>
+            </w:rPr>
+            <w:t>2</w:t>
           </w:r>
         </w:p>
         <w:p>
@@ -2548,7 +2722,55 @@
               <w:sz w:val="24"/>
               <w:szCs w:val="24"/>
             </w:rPr>
-            <w:t xml:space="preserve">Figure 2.1. xxxx xxxxx </w:t>
+            <w:t xml:space="preserve">Figure </w:t>
+          </w:r>
+          <w:r>
+            <w:rPr>
+              <w:rFonts w:hint="default" w:ascii="Times New Roman" w:hAnsi="Times New Roman" w:cs="Times New Roman"/>
+              <w:color w:val="auto"/>
+              <w:sz w:val="24"/>
+              <w:szCs w:val="24"/>
+              <w:lang w:val="en"/>
+            </w:rPr>
+            <w:t>3</w:t>
+          </w:r>
+          <w:r>
+            <w:rPr>
+              <w:rFonts w:ascii="Times New Roman" w:hAnsi="Times New Roman" w:cs="Times New Roman"/>
+              <w:color w:val="auto"/>
+              <w:sz w:val="24"/>
+              <w:szCs w:val="24"/>
+            </w:rPr>
+            <w:t>.</w:t>
+          </w:r>
+          <w:r>
+            <w:rPr>
+              <w:rFonts w:hint="default" w:ascii="Times New Roman" w:hAnsi="Times New Roman" w:cs="Times New Roman"/>
+              <w:color w:val="auto"/>
+              <w:sz w:val="24"/>
+              <w:szCs w:val="24"/>
+              <w:lang w:val="en"/>
+            </w:rPr>
+            <w:t>2</w:t>
+          </w:r>
+          <w:r>
+            <w:rPr>
+              <w:rFonts w:ascii="Times New Roman" w:hAnsi="Times New Roman" w:cs="Times New Roman"/>
+              <w:color w:val="auto"/>
+              <w:sz w:val="24"/>
+              <w:szCs w:val="24"/>
+            </w:rPr>
+            <w:t>.</w:t>
+          </w:r>
+          <w:r>
+            <w:rPr>
+              <w:rFonts w:hint="default" w:ascii="Times New Roman" w:hAnsi="Times New Roman" w:cs="Times New Roman"/>
+              <w:color w:val="auto"/>
+              <w:sz w:val="24"/>
+              <w:szCs w:val="24"/>
+              <w:lang w:val="en"/>
+            </w:rPr>
+            <w:t xml:space="preserve"> BGR Matrix Representation of the Cover Image </w:t>
           </w:r>
           <w:r>
             <w:rPr>
@@ -2684,8 +2906,8 @@
         <w:pStyle w:val="2"/>
         <w:spacing w:line="360" w:lineRule="auto"/>
       </w:pPr>
-      <w:bookmarkStart w:id="16" w:name="_Toc509669806"/>
-      <w:bookmarkStart w:id="17" w:name="_Toc509669218"/>
+      <w:bookmarkStart w:id="16" w:name="_Toc509669218"/>
+      <w:bookmarkStart w:id="17" w:name="_Toc509669806"/>
       <w:r>
         <w:t>List of Tables</w:t>
       </w:r>
@@ -3756,6 +3978,7 @@
     <w:p>
       <w:pPr>
         <w:numPr>
+          <w:ilvl w:val="0"/>
           <w:numId w:val="0"/>
         </w:numPr>
         <w:spacing w:line="360" w:lineRule="auto"/>
@@ -3791,6 +4014,7 @@
     <w:p>
       <w:pPr>
         <w:numPr>
+          <w:ilvl w:val="0"/>
           <w:numId w:val="0"/>
         </w:numPr>
         <w:spacing w:line="360" w:lineRule="auto"/>
@@ -3817,6 +4041,7 @@
     <w:p>
       <w:pPr>
         <w:numPr>
+          <w:ilvl w:val="0"/>
           <w:numId w:val="0"/>
         </w:numPr>
         <w:spacing w:line="360" w:lineRule="auto"/>
@@ -3843,6 +4068,7 @@
     <w:p>
       <w:pPr>
         <w:numPr>
+          <w:ilvl w:val="0"/>
           <w:numId w:val="0"/>
         </w:numPr>
         <w:spacing w:line="360" w:lineRule="auto"/>
@@ -3869,6 +4095,7 @@
     <w:p>
       <w:pPr>
         <w:numPr>
+          <w:ilvl w:val="0"/>
           <w:numId w:val="0"/>
         </w:numPr>
         <w:spacing w:line="360" w:lineRule="auto"/>
@@ -3895,6 +4122,7 @@
     <w:p>
       <w:pPr>
         <w:numPr>
+          <w:ilvl w:val="0"/>
           <w:numId w:val="0"/>
         </w:numPr>
         <w:spacing w:line="360" w:lineRule="auto"/>
@@ -3921,6 +4149,7 @@
     <w:p>
       <w:pPr>
         <w:numPr>
+          <w:ilvl w:val="0"/>
           <w:numId w:val="0"/>
         </w:numPr>
         <w:spacing w:line="360" w:lineRule="auto"/>
@@ -4038,6 +4267,12 @@
             <w:insideH w:val="single" w:color="auto" w:sz="4" w:space="0"/>
             <w:insideV w:val="single" w:color="auto" w:sz="4" w:space="0"/>
           </w:tblBorders>
+          <w:tblCellMar>
+            <w:top w:w="0" w:type="dxa"/>
+            <w:left w:w="108" w:type="dxa"/>
+            <w:bottom w:w="0" w:type="dxa"/>
+            <w:right w:w="108" w:type="dxa"/>
+          </w:tblCellMar>
         </w:tblPrEx>
         <w:tc>
           <w:tcPr>
@@ -4116,6 +4351,12 @@
             <w:insideH w:val="single" w:color="auto" w:sz="4" w:space="0"/>
             <w:insideV w:val="single" w:color="auto" w:sz="4" w:space="0"/>
           </w:tblBorders>
+          <w:tblCellMar>
+            <w:top w:w="0" w:type="dxa"/>
+            <w:left w:w="108" w:type="dxa"/>
+            <w:bottom w:w="0" w:type="dxa"/>
+            <w:right w:w="108" w:type="dxa"/>
+          </w:tblCellMar>
         </w:tblPrEx>
         <w:tc>
           <w:tcPr>
@@ -4194,6 +4435,12 @@
             <w:insideH w:val="single" w:color="auto" w:sz="4" w:space="0"/>
             <w:insideV w:val="single" w:color="auto" w:sz="4" w:space="0"/>
           </w:tblBorders>
+          <w:tblCellMar>
+            <w:top w:w="0" w:type="dxa"/>
+            <w:left w:w="108" w:type="dxa"/>
+            <w:bottom w:w="0" w:type="dxa"/>
+            <w:right w:w="108" w:type="dxa"/>
+          </w:tblCellMar>
         </w:tblPrEx>
         <w:tc>
           <w:tcPr>
@@ -4342,6 +4589,12 @@
             <w:insideH w:val="single" w:color="auto" w:sz="4" w:space="0"/>
             <w:insideV w:val="single" w:color="auto" w:sz="4" w:space="0"/>
           </w:tblBorders>
+          <w:tblCellMar>
+            <w:top w:w="0" w:type="dxa"/>
+            <w:left w:w="108" w:type="dxa"/>
+            <w:bottom w:w="0" w:type="dxa"/>
+            <w:right w:w="108" w:type="dxa"/>
+          </w:tblCellMar>
         </w:tblPrEx>
         <w:tc>
           <w:tcPr>
@@ -4420,6 +4673,12 @@
             <w:insideH w:val="single" w:color="auto" w:sz="4" w:space="0"/>
             <w:insideV w:val="single" w:color="auto" w:sz="4" w:space="0"/>
           </w:tblBorders>
+          <w:tblCellMar>
+            <w:top w:w="0" w:type="dxa"/>
+            <w:left w:w="108" w:type="dxa"/>
+            <w:bottom w:w="0" w:type="dxa"/>
+            <w:right w:w="108" w:type="dxa"/>
+          </w:tblCellMar>
         </w:tblPrEx>
         <w:tc>
           <w:tcPr>
@@ -4498,6 +4757,12 @@
             <w:insideH w:val="single" w:color="auto" w:sz="4" w:space="0"/>
             <w:insideV w:val="single" w:color="auto" w:sz="4" w:space="0"/>
           </w:tblBorders>
+          <w:tblCellMar>
+            <w:top w:w="0" w:type="dxa"/>
+            <w:left w:w="108" w:type="dxa"/>
+            <w:bottom w:w="0" w:type="dxa"/>
+            <w:right w:w="108" w:type="dxa"/>
+          </w:tblCellMar>
         </w:tblPrEx>
         <w:tc>
           <w:tcPr>
@@ -4646,6 +4911,12 @@
             <w:insideH w:val="single" w:color="auto" w:sz="4" w:space="0"/>
             <w:insideV w:val="single" w:color="auto" w:sz="4" w:space="0"/>
           </w:tblBorders>
+          <w:tblCellMar>
+            <w:top w:w="0" w:type="dxa"/>
+            <w:left w:w="108" w:type="dxa"/>
+            <w:bottom w:w="0" w:type="dxa"/>
+            <w:right w:w="108" w:type="dxa"/>
+          </w:tblCellMar>
         </w:tblPrEx>
         <w:tc>
           <w:tcPr>
@@ -4724,6 +4995,12 @@
             <w:insideH w:val="single" w:color="auto" w:sz="4" w:space="0"/>
             <w:insideV w:val="single" w:color="auto" w:sz="4" w:space="0"/>
           </w:tblBorders>
+          <w:tblCellMar>
+            <w:top w:w="0" w:type="dxa"/>
+            <w:left w:w="108" w:type="dxa"/>
+            <w:bottom w:w="0" w:type="dxa"/>
+            <w:right w:w="108" w:type="dxa"/>
+          </w:tblCellMar>
         </w:tblPrEx>
         <w:tc>
           <w:tcPr>
@@ -4802,6 +5079,12 @@
             <w:insideH w:val="single" w:color="auto" w:sz="4" w:space="0"/>
             <w:insideV w:val="single" w:color="auto" w:sz="4" w:space="0"/>
           </w:tblBorders>
+          <w:tblCellMar>
+            <w:top w:w="0" w:type="dxa"/>
+            <w:left w:w="108" w:type="dxa"/>
+            <w:bottom w:w="0" w:type="dxa"/>
+            <w:right w:w="108" w:type="dxa"/>
+          </w:tblCellMar>
         </w:tblPrEx>
         <w:tc>
           <w:tcPr>
@@ -4950,6 +5233,12 @@
             <w:insideH w:val="single" w:color="auto" w:sz="4" w:space="0"/>
             <w:insideV w:val="single" w:color="auto" w:sz="4" w:space="0"/>
           </w:tblBorders>
+          <w:tblCellMar>
+            <w:top w:w="0" w:type="dxa"/>
+            <w:left w:w="108" w:type="dxa"/>
+            <w:bottom w:w="0" w:type="dxa"/>
+            <w:right w:w="108" w:type="dxa"/>
+          </w:tblCellMar>
         </w:tblPrEx>
         <w:tc>
           <w:tcPr>
@@ -5028,6 +5317,12 @@
             <w:insideH w:val="single" w:color="auto" w:sz="4" w:space="0"/>
             <w:insideV w:val="single" w:color="auto" w:sz="4" w:space="0"/>
           </w:tblBorders>
+          <w:tblCellMar>
+            <w:top w:w="0" w:type="dxa"/>
+            <w:left w:w="108" w:type="dxa"/>
+            <w:bottom w:w="0" w:type="dxa"/>
+            <w:right w:w="108" w:type="dxa"/>
+          </w:tblCellMar>
         </w:tblPrEx>
         <w:tc>
           <w:tcPr>
@@ -5106,6 +5401,12 @@
             <w:insideH w:val="single" w:color="auto" w:sz="4" w:space="0"/>
             <w:insideV w:val="single" w:color="auto" w:sz="4" w:space="0"/>
           </w:tblBorders>
+          <w:tblCellMar>
+            <w:top w:w="0" w:type="dxa"/>
+            <w:left w:w="108" w:type="dxa"/>
+            <w:bottom w:w="0" w:type="dxa"/>
+            <w:right w:w="108" w:type="dxa"/>
+          </w:tblCellMar>
         </w:tblPrEx>
         <w:tc>
           <w:tcPr>
@@ -5254,6 +5555,12 @@
             <w:insideH w:val="single" w:color="auto" w:sz="4" w:space="0"/>
             <w:insideV w:val="single" w:color="auto" w:sz="4" w:space="0"/>
           </w:tblBorders>
+          <w:tblCellMar>
+            <w:top w:w="0" w:type="dxa"/>
+            <w:left w:w="108" w:type="dxa"/>
+            <w:bottom w:w="0" w:type="dxa"/>
+            <w:right w:w="108" w:type="dxa"/>
+          </w:tblCellMar>
         </w:tblPrEx>
         <w:tc>
           <w:tcPr>
@@ -5332,6 +5639,12 @@
             <w:insideH w:val="single" w:color="auto" w:sz="4" w:space="0"/>
             <w:insideV w:val="single" w:color="auto" w:sz="4" w:space="0"/>
           </w:tblBorders>
+          <w:tblCellMar>
+            <w:top w:w="0" w:type="dxa"/>
+            <w:left w:w="108" w:type="dxa"/>
+            <w:bottom w:w="0" w:type="dxa"/>
+            <w:right w:w="108" w:type="dxa"/>
+          </w:tblCellMar>
         </w:tblPrEx>
         <w:tc>
           <w:tcPr>
@@ -5410,6 +5723,12 @@
             <w:insideH w:val="single" w:color="auto" w:sz="4" w:space="0"/>
             <w:insideV w:val="single" w:color="auto" w:sz="4" w:space="0"/>
           </w:tblBorders>
+          <w:tblCellMar>
+            <w:top w:w="0" w:type="dxa"/>
+            <w:left w:w="108" w:type="dxa"/>
+            <w:bottom w:w="0" w:type="dxa"/>
+            <w:right w:w="108" w:type="dxa"/>
+          </w:tblCellMar>
         </w:tblPrEx>
         <w:tc>
           <w:tcPr>
@@ -5573,6 +5892,12 @@
             <w:insideH w:val="single" w:color="auto" w:sz="4" w:space="0"/>
             <w:insideV w:val="single" w:color="auto" w:sz="4" w:space="0"/>
           </w:tblBorders>
+          <w:tblCellMar>
+            <w:top w:w="0" w:type="dxa"/>
+            <w:left w:w="108" w:type="dxa"/>
+            <w:bottom w:w="0" w:type="dxa"/>
+            <w:right w:w="108" w:type="dxa"/>
+          </w:tblCellMar>
         </w:tblPrEx>
         <w:tc>
           <w:tcPr>
@@ -5651,6 +5976,12 @@
             <w:insideH w:val="single" w:color="auto" w:sz="4" w:space="0"/>
             <w:insideV w:val="single" w:color="auto" w:sz="4" w:space="0"/>
           </w:tblBorders>
+          <w:tblCellMar>
+            <w:top w:w="0" w:type="dxa"/>
+            <w:left w:w="108" w:type="dxa"/>
+            <w:bottom w:w="0" w:type="dxa"/>
+            <w:right w:w="108" w:type="dxa"/>
+          </w:tblCellMar>
         </w:tblPrEx>
         <w:tc>
           <w:tcPr>
@@ -5729,6 +6060,12 @@
             <w:insideH w:val="single" w:color="auto" w:sz="4" w:space="0"/>
             <w:insideV w:val="single" w:color="auto" w:sz="4" w:space="0"/>
           </w:tblBorders>
+          <w:tblCellMar>
+            <w:top w:w="0" w:type="dxa"/>
+            <w:left w:w="108" w:type="dxa"/>
+            <w:bottom w:w="0" w:type="dxa"/>
+            <w:right w:w="108" w:type="dxa"/>
+          </w:tblCellMar>
         </w:tblPrEx>
         <w:tc>
           <w:tcPr>
@@ -5877,6 +6214,12 @@
             <w:insideH w:val="single" w:color="auto" w:sz="4" w:space="0"/>
             <w:insideV w:val="single" w:color="auto" w:sz="4" w:space="0"/>
           </w:tblBorders>
+          <w:tblCellMar>
+            <w:top w:w="0" w:type="dxa"/>
+            <w:left w:w="108" w:type="dxa"/>
+            <w:bottom w:w="0" w:type="dxa"/>
+            <w:right w:w="108" w:type="dxa"/>
+          </w:tblCellMar>
         </w:tblPrEx>
         <w:tc>
           <w:tcPr>
@@ -5955,6 +6298,12 @@
             <w:insideH w:val="single" w:color="auto" w:sz="4" w:space="0"/>
             <w:insideV w:val="single" w:color="auto" w:sz="4" w:space="0"/>
           </w:tblBorders>
+          <w:tblCellMar>
+            <w:top w:w="0" w:type="dxa"/>
+            <w:left w:w="108" w:type="dxa"/>
+            <w:bottom w:w="0" w:type="dxa"/>
+            <w:right w:w="108" w:type="dxa"/>
+          </w:tblCellMar>
         </w:tblPrEx>
         <w:tc>
           <w:tcPr>
@@ -6033,6 +6382,12 @@
             <w:insideH w:val="single" w:color="auto" w:sz="4" w:space="0"/>
             <w:insideV w:val="single" w:color="auto" w:sz="4" w:space="0"/>
           </w:tblBorders>
+          <w:tblCellMar>
+            <w:top w:w="0" w:type="dxa"/>
+            <w:left w:w="108" w:type="dxa"/>
+            <w:bottom w:w="0" w:type="dxa"/>
+            <w:right w:w="108" w:type="dxa"/>
+          </w:tblCellMar>
         </w:tblPrEx>
         <w:tc>
           <w:tcPr>
@@ -6465,6 +6820,7 @@
     <w:p>
       <w:pPr>
         <w:numPr>
+          <w:ilvl w:val="0"/>
           <w:numId w:val="0"/>
         </w:numPr>
         <w:spacing w:line="240" w:lineRule="auto"/>
@@ -6481,6 +6837,7 @@
     <w:p>
       <w:pPr>
         <w:numPr>
+          <w:ilvl w:val="0"/>
           <w:numId w:val="0"/>
         </w:numPr>
         <w:spacing w:line="360" w:lineRule="auto"/>
@@ -6506,36 +6863,39 @@
     <w:p>
       <w:pPr>
         <w:numPr>
-          <w:numId w:val="0"/>
-        </w:numPr>
-        <w:spacing w:line="360" w:lineRule="auto"/>
-        <w:jc w:val="both"/>
-        <w:rPr>
-          <w:rFonts w:hint="default"/>
-          <w:sz w:val="24"/>
-          <w:szCs w:val="24"/>
-          <w:lang w:val="en"/>
-        </w:rPr>
-      </w:pPr>
-    </w:p>
-    <w:p>
-      <w:pPr>
-        <w:numPr>
-          <w:numId w:val="0"/>
-        </w:numPr>
-        <w:spacing w:line="360" w:lineRule="auto"/>
-        <w:jc w:val="both"/>
-        <w:rPr>
-          <w:rFonts w:hint="default"/>
-          <w:sz w:val="24"/>
-          <w:szCs w:val="24"/>
-          <w:lang w:val="en"/>
-        </w:rPr>
-      </w:pPr>
-    </w:p>
-    <w:p>
-      <w:pPr>
-        <w:numPr>
+          <w:ilvl w:val="0"/>
+          <w:numId w:val="0"/>
+        </w:numPr>
+        <w:spacing w:line="360" w:lineRule="auto"/>
+        <w:jc w:val="both"/>
+        <w:rPr>
+          <w:rFonts w:hint="default"/>
+          <w:sz w:val="24"/>
+          <w:szCs w:val="24"/>
+          <w:lang w:val="en"/>
+        </w:rPr>
+      </w:pPr>
+    </w:p>
+    <w:p>
+      <w:pPr>
+        <w:numPr>
+          <w:ilvl w:val="0"/>
+          <w:numId w:val="0"/>
+        </w:numPr>
+        <w:spacing w:line="360" w:lineRule="auto"/>
+        <w:jc w:val="both"/>
+        <w:rPr>
+          <w:rFonts w:hint="default"/>
+          <w:sz w:val="24"/>
+          <w:szCs w:val="24"/>
+          <w:lang w:val="en"/>
+        </w:rPr>
+      </w:pPr>
+    </w:p>
+    <w:p>
+      <w:pPr>
+        <w:numPr>
+          <w:ilvl w:val="0"/>
           <w:numId w:val="0"/>
         </w:numPr>
         <w:spacing w:line="360" w:lineRule="auto"/>
@@ -6624,6 +6984,7 @@
     <w:p>
       <w:pPr>
         <w:numPr>
+          <w:ilvl w:val="0"/>
           <w:numId w:val="0"/>
         </w:numPr>
         <w:spacing w:line="240" w:lineRule="auto"/>
@@ -6640,6 +7001,7 @@
     <w:p>
       <w:pPr>
         <w:numPr>
+          <w:ilvl w:val="0"/>
           <w:numId w:val="0"/>
         </w:numPr>
         <w:spacing w:line="360" w:lineRule="auto"/>
@@ -6665,6 +7027,7 @@
     <w:p>
       <w:pPr>
         <w:numPr>
+          <w:ilvl w:val="0"/>
           <w:numId w:val="0"/>
         </w:numPr>
         <w:spacing w:line="360" w:lineRule="auto"/>
@@ -6754,6 +7117,7 @@
     <w:p>
       <w:pPr>
         <w:numPr>
+          <w:ilvl w:val="0"/>
           <w:numId w:val="0"/>
         </w:numPr>
         <w:spacing w:line="240" w:lineRule="auto"/>
@@ -6770,6 +7134,7 @@
     <w:p>
       <w:pPr>
         <w:numPr>
+          <w:ilvl w:val="0"/>
           <w:numId w:val="0"/>
         </w:numPr>
         <w:spacing w:line="360" w:lineRule="auto"/>
@@ -6795,6 +7160,7 @@
     <w:p>
       <w:pPr>
         <w:numPr>
+          <w:ilvl w:val="0"/>
           <w:numId w:val="0"/>
         </w:numPr>
         <w:spacing w:line="360" w:lineRule="auto"/>
@@ -6883,6 +7249,7 @@
     <w:p>
       <w:pPr>
         <w:numPr>
+          <w:ilvl w:val="0"/>
           <w:numId w:val="0"/>
         </w:numPr>
         <w:spacing w:after="0" w:line="240" w:lineRule="auto"/>
@@ -6898,6 +7265,7 @@
     <w:p>
       <w:pPr>
         <w:numPr>
+          <w:ilvl w:val="0"/>
           <w:numId w:val="0"/>
         </w:numPr>
         <w:spacing w:after="0" w:line="360" w:lineRule="auto"/>
@@ -6923,6 +7291,7 @@
     <w:p>
       <w:pPr>
         <w:numPr>
+          <w:ilvl w:val="0"/>
           <w:numId w:val="0"/>
         </w:numPr>
         <w:spacing w:after="0" w:line="360" w:lineRule="auto"/>
@@ -7011,6 +7380,7 @@
     <w:p>
       <w:pPr>
         <w:numPr>
+          <w:ilvl w:val="0"/>
           <w:numId w:val="0"/>
         </w:numPr>
         <w:spacing w:after="0" w:line="240" w:lineRule="auto"/>
@@ -7027,6 +7397,7 @@
     <w:p>
       <w:pPr>
         <w:numPr>
+          <w:ilvl w:val="0"/>
           <w:numId w:val="0"/>
         </w:numPr>
         <w:spacing w:after="0" w:line="360" w:lineRule="auto"/>
@@ -7052,6 +7423,7 @@
     <w:p>
       <w:pPr>
         <w:numPr>
+          <w:ilvl w:val="0"/>
           <w:numId w:val="0"/>
         </w:numPr>
         <w:spacing w:after="0" w:line="360" w:lineRule="auto"/>
@@ -7141,6 +7513,7 @@
     <w:p>
       <w:pPr>
         <w:numPr>
+          <w:ilvl w:val="0"/>
           <w:numId w:val="0"/>
         </w:numPr>
         <w:spacing w:after="0" w:line="240" w:lineRule="auto"/>
@@ -7156,6 +7529,7 @@
     <w:p>
       <w:pPr>
         <w:numPr>
+          <w:ilvl w:val="0"/>
           <w:numId w:val="0"/>
         </w:numPr>
         <w:spacing w:after="0" w:line="360" w:lineRule="auto"/>
@@ -7196,8 +7570,8 @@
         </w:numPr>
         <w:ind w:left="0" w:leftChars="0" w:firstLine="0" w:firstLineChars="0"/>
       </w:pPr>
-      <w:bookmarkStart w:id="21" w:name="_Toc509669808"/>
-      <w:bookmarkStart w:id="22" w:name="_Toc509669220"/>
+      <w:bookmarkStart w:id="21" w:name="_Toc509669220"/>
+      <w:bookmarkStart w:id="22" w:name="_Toc509669808"/>
       <w:r>
         <w:rPr>
           <w:sz w:val="32"/>
@@ -7258,6 +7632,7 @@
     <w:p>
       <w:pPr>
         <w:numPr>
+          <w:ilvl w:val="0"/>
           <w:numId w:val="0"/>
         </w:numPr>
         <w:ind w:leftChars="0"/>
@@ -7271,6 +7646,7 @@
     <w:p>
       <w:pPr>
         <w:numPr>
+          <w:ilvl w:val="0"/>
           <w:numId w:val="0"/>
         </w:numPr>
         <w:spacing w:line="360" w:lineRule="auto"/>
@@ -7296,6 +7672,7 @@
     <w:p>
       <w:pPr>
         <w:numPr>
+          <w:ilvl w:val="0"/>
           <w:numId w:val="0"/>
         </w:numPr>
         <w:spacing w:line="360" w:lineRule="auto"/>
@@ -7312,6 +7689,7 @@
     <w:p>
       <w:pPr>
         <w:numPr>
+          <w:ilvl w:val="0"/>
           <w:numId w:val="0"/>
         </w:numPr>
         <w:spacing w:line="360" w:lineRule="auto"/>
@@ -7337,6 +7715,7 @@
     <w:p>
       <w:pPr>
         <w:numPr>
+          <w:ilvl w:val="0"/>
           <w:numId w:val="0"/>
         </w:numPr>
         <w:spacing w:line="360" w:lineRule="auto"/>
@@ -7353,6 +7732,7 @@
     <w:p>
       <w:pPr>
         <w:numPr>
+          <w:ilvl w:val="0"/>
           <w:numId w:val="0"/>
         </w:numPr>
         <w:spacing w:line="360" w:lineRule="auto"/>
@@ -7378,6 +7758,7 @@
     <w:p>
       <w:pPr>
         <w:numPr>
+          <w:ilvl w:val="0"/>
           <w:numId w:val="0"/>
         </w:numPr>
         <w:spacing w:line="240" w:lineRule="auto"/>
@@ -7393,6 +7774,7 @@
     <w:p>
       <w:pPr>
         <w:numPr>
+          <w:ilvl w:val="0"/>
           <w:numId w:val="0"/>
         </w:numPr>
         <w:spacing w:line="240" w:lineRule="auto"/>
@@ -7434,6 +7816,7 @@
     <w:p>
       <w:pPr>
         <w:numPr>
+          <w:ilvl w:val="0"/>
           <w:numId w:val="0"/>
         </w:numPr>
         <w:spacing w:line="240" w:lineRule="auto"/>
@@ -7450,6 +7833,7 @@
     <w:p>
       <w:pPr>
         <w:numPr>
+          <w:ilvl w:val="0"/>
           <w:numId w:val="0"/>
         </w:numPr>
         <w:spacing w:line="360" w:lineRule="auto"/>
@@ -7475,6 +7859,7 @@
     <w:p>
       <w:pPr>
         <w:numPr>
+          <w:ilvl w:val="0"/>
           <w:numId w:val="0"/>
         </w:numPr>
         <w:spacing w:line="360" w:lineRule="auto"/>
@@ -7491,6 +7876,7 @@
     <w:p>
       <w:pPr>
         <w:numPr>
+          <w:ilvl w:val="0"/>
           <w:numId w:val="0"/>
         </w:numPr>
         <w:spacing w:line="360" w:lineRule="auto"/>
@@ -7519,6 +7905,14 @@
           <w:lang w:val="en"/>
         </w:rPr>
         <w:tab/>
+      </w:r>
+      <w:r>
+        <w:rPr>
+          <w:rFonts w:hint="default"/>
+          <w:sz w:val="24"/>
+          <w:szCs w:val="24"/>
+          <w:lang w:val="en"/>
+        </w:rPr>
         <w:t>10110010</w:t>
       </w:r>
       <w:r>
@@ -7529,6 +7923,14 @@
           <w:lang w:val="en"/>
         </w:rPr>
         <w:tab/>
+      </w:r>
+      <w:r>
+        <w:rPr>
+          <w:rFonts w:hint="default"/>
+          <w:sz w:val="24"/>
+          <w:szCs w:val="24"/>
+          <w:lang w:val="en"/>
+        </w:rPr>
         <w:t>11001010</w:t>
       </w:r>
       <w:r>
@@ -7539,12 +7941,21 @@
           <w:lang w:val="en"/>
         </w:rPr>
         <w:tab/>
+      </w:r>
+      <w:r>
+        <w:rPr>
+          <w:rFonts w:hint="default"/>
+          <w:sz w:val="24"/>
+          <w:szCs w:val="24"/>
+          <w:lang w:val="en"/>
+        </w:rPr>
         <w:t>00101110</w:t>
       </w:r>
     </w:p>
     <w:p>
       <w:pPr>
         <w:numPr>
+          <w:ilvl w:val="0"/>
           <w:numId w:val="0"/>
         </w:numPr>
         <w:spacing w:line="360" w:lineRule="auto"/>
@@ -7573,6 +7984,14 @@
           <w:lang w:val="en"/>
         </w:rPr>
         <w:tab/>
+      </w:r>
+      <w:r>
+        <w:rPr>
+          <w:rFonts w:hint="default"/>
+          <w:sz w:val="24"/>
+          <w:szCs w:val="24"/>
+          <w:lang w:val="en"/>
+        </w:rPr>
         <w:t>10110110</w:t>
       </w:r>
       <w:r>
@@ -7583,6 +8002,14 @@
           <w:lang w:val="en"/>
         </w:rPr>
         <w:tab/>
+      </w:r>
+      <w:r>
+        <w:rPr>
+          <w:rFonts w:hint="default"/>
+          <w:sz w:val="24"/>
+          <w:szCs w:val="24"/>
+          <w:lang w:val="en"/>
+        </w:rPr>
         <w:t>11001110</w:t>
       </w:r>
       <w:r>
@@ -7593,12 +8020,21 @@
           <w:lang w:val="en"/>
         </w:rPr>
         <w:tab/>
+      </w:r>
+      <w:r>
+        <w:rPr>
+          <w:rFonts w:hint="default"/>
+          <w:sz w:val="24"/>
+          <w:szCs w:val="24"/>
+          <w:lang w:val="en"/>
+        </w:rPr>
         <w:t>00101100</w:t>
       </w:r>
     </w:p>
     <w:p>
       <w:pPr>
         <w:numPr>
+          <w:ilvl w:val="0"/>
           <w:numId w:val="0"/>
         </w:numPr>
         <w:spacing w:line="360" w:lineRule="auto"/>
@@ -7627,6 +8063,14 @@
           <w:lang w:val="en"/>
         </w:rPr>
         <w:tab/>
+      </w:r>
+      <w:r>
+        <w:rPr>
+          <w:rFonts w:hint="default"/>
+          <w:sz w:val="24"/>
+          <w:szCs w:val="24"/>
+          <w:lang w:val="en"/>
+        </w:rPr>
         <w:t>10111011</w:t>
       </w:r>
       <w:r>
@@ -7637,6 +8081,14 @@
           <w:lang w:val="en"/>
         </w:rPr>
         <w:tab/>
+      </w:r>
+      <w:r>
+        <w:rPr>
+          <w:rFonts w:hint="default"/>
+          <w:sz w:val="24"/>
+          <w:szCs w:val="24"/>
+          <w:lang w:val="en"/>
+        </w:rPr>
         <w:t>11000111</w:t>
       </w:r>
       <w:r>
@@ -7647,12 +8099,21 @@
           <w:lang w:val="en"/>
         </w:rPr>
         <w:tab/>
+      </w:r>
+      <w:r>
+        <w:rPr>
+          <w:rFonts w:hint="default"/>
+          <w:sz w:val="24"/>
+          <w:szCs w:val="24"/>
+          <w:lang w:val="en"/>
+        </w:rPr>
         <w:t>00110101</w:t>
       </w:r>
     </w:p>
     <w:p>
       <w:pPr>
         <w:numPr>
+          <w:ilvl w:val="0"/>
           <w:numId w:val="0"/>
         </w:numPr>
         <w:spacing w:line="360" w:lineRule="auto"/>
@@ -7668,6 +8129,7 @@
     <w:p>
       <w:pPr>
         <w:numPr>
+          <w:ilvl w:val="0"/>
           <w:numId w:val="0"/>
         </w:numPr>
         <w:spacing w:line="360" w:lineRule="auto"/>
@@ -7717,6 +8179,7 @@
     <w:p>
       <w:pPr>
         <w:numPr>
+          <w:ilvl w:val="0"/>
           <w:numId w:val="0"/>
         </w:numPr>
         <w:spacing w:line="360" w:lineRule="auto"/>
@@ -7764,6 +8227,14 @@
           <w:lang w:val="en"/>
         </w:rPr>
         <w:tab/>
+      </w:r>
+      <w:r>
+        <w:rPr>
+          <w:rFonts w:hint="default"/>
+          <w:sz w:val="24"/>
+          <w:szCs w:val="24"/>
+          <w:lang w:val="en"/>
+        </w:rPr>
         <w:t>1011001</w:t>
       </w:r>
       <w:r>
@@ -7857,6 +8328,14 @@
           <w:lang w:val="en"/>
         </w:rPr>
         <w:tab/>
+      </w:r>
+      <w:r>
+        <w:rPr>
+          <w:rFonts w:hint="default"/>
+          <w:sz w:val="24"/>
+          <w:szCs w:val="24"/>
+          <w:lang w:val="en"/>
+        </w:rPr>
         <w:t>1011011</w:t>
       </w:r>
       <w:r>
@@ -7941,6 +8420,14 @@
           <w:lang w:val="en"/>
         </w:rPr>
         <w:tab/>
+      </w:r>
+      <w:r>
+        <w:rPr>
+          <w:rFonts w:hint="default"/>
+          <w:sz w:val="24"/>
+          <w:szCs w:val="24"/>
+          <w:lang w:val="en"/>
+        </w:rPr>
         <w:t>1011101</w:t>
       </w:r>
       <w:r>
@@ -8153,11 +8640,18 @@
           <w:szCs w:val="24"/>
           <w:lang w:val="en"/>
         </w:rPr>
-        <w:t>In this technique the cover image is the image into which the secret information is embedded. The stego image is the output image resulting from the embedding, which will be the same type of image as the cover image</w:t>
-      </w:r>
-      <w:bookmarkStart w:id="29" w:name="_GoBack"/>
-      <w:bookmarkEnd w:id="29"/>
-      <w:r>
+        <w:t>The above formula for this old technique is best described with the following figure, which contains useful additional details:</w:t>
+      </w:r>
+    </w:p>
+    <w:p>
+      <w:pPr>
+        <w:numPr>
+          <w:ilvl w:val="0"/>
+          <w:numId w:val="0"/>
+        </w:numPr>
+        <w:spacing w:line="360" w:lineRule="auto"/>
+        <w:ind w:firstLine="720" w:firstLineChars="0"/>
+        <w:jc w:val="both"/>
         <w:rPr>
           <w:rFonts w:hint="default"/>
           <w:b w:val="0"/>
@@ -8168,12 +8662,168 @@
           <w:szCs w:val="24"/>
           <w:lang w:val="en"/>
         </w:rPr>
-        <w:t>.</w:t>
-      </w:r>
-    </w:p>
-    <w:p>
-      <w:pPr>
-        <w:numPr>
+      </w:pPr>
+    </w:p>
+    <w:p>
+      <w:pPr>
+        <w:numPr>
+          <w:ilvl w:val="0"/>
+          <w:numId w:val="0"/>
+        </w:numPr>
+        <w:spacing w:line="360" w:lineRule="auto"/>
+        <w:jc w:val="center"/>
+        <w:rPr>
+          <w:rFonts w:hint="default"/>
+          <w:b w:val="0"/>
+          <w:bCs w:val="0"/>
+          <w:i w:val="0"/>
+          <w:iCs w:val="0"/>
+          <w:sz w:val="24"/>
+          <w:szCs w:val="24"/>
+          <w:lang w:val="en"/>
+        </w:rPr>
+      </w:pPr>
+      <w:r>
+        <w:rPr>
+          <w:rFonts w:hint="default"/>
+          <w:b w:val="0"/>
+          <w:bCs w:val="0"/>
+          <w:i w:val="0"/>
+          <w:iCs w:val="0"/>
+          <w:sz w:val="24"/>
+          <w:szCs w:val="24"/>
+          <w:lang w:val="en"/>
+        </w:rPr>
+        <w:drawing>
+          <wp:inline distT="0" distB="0" distL="114300" distR="114300">
+            <wp:extent cx="5730875" cy="1231265"/>
+            <wp:effectExtent l="0" t="0" r="3175" b="6985"/>
+            <wp:docPr id="2" name="Picture 2" descr="unsecure steg proc"/>
+            <wp:cNvGraphicFramePr>
+              <a:graphicFrameLocks xmlns:a="http://schemas.openxmlformats.org/drawingml/2006/main" noChangeAspect="1"/>
+            </wp:cNvGraphicFramePr>
+            <a:graphic xmlns:a="http://schemas.openxmlformats.org/drawingml/2006/main">
+              <a:graphicData uri="http://schemas.openxmlformats.org/drawingml/2006/picture">
+                <pic:pic xmlns:pic="http://schemas.openxmlformats.org/drawingml/2006/picture">
+                  <pic:nvPicPr>
+                    <pic:cNvPr id="2" name="Picture 2" descr="unsecure steg proc"/>
+                    <pic:cNvPicPr>
+                      <a:picLocks noChangeAspect="1"/>
+                    </pic:cNvPicPr>
+                  </pic:nvPicPr>
+                  <pic:blipFill>
+                    <a:blip r:embed="rId12"/>
+                    <a:stretch>
+                      <a:fillRect/>
+                    </a:stretch>
+                  </pic:blipFill>
+                  <pic:spPr>
+                    <a:xfrm>
+                      <a:off x="0" y="0"/>
+                      <a:ext cx="5730875" cy="1231265"/>
+                    </a:xfrm>
+                    <a:prstGeom prst="rect">
+                      <a:avLst/>
+                    </a:prstGeom>
+                  </pic:spPr>
+                </pic:pic>
+              </a:graphicData>
+            </a:graphic>
+          </wp:inline>
+        </w:drawing>
+      </w:r>
+    </w:p>
+    <w:p>
+      <w:pPr>
+        <w:numPr>
+          <w:ilvl w:val="0"/>
+          <w:numId w:val="0"/>
+        </w:numPr>
+        <w:spacing w:line="360" w:lineRule="auto"/>
+        <w:jc w:val="center"/>
+        <w:rPr>
+          <w:rFonts w:hint="default"/>
+          <w:b w:val="0"/>
+          <w:bCs w:val="0"/>
+          <w:i/>
+          <w:iCs/>
+          <w:sz w:val="20"/>
+          <w:szCs w:val="20"/>
+          <w:lang w:val="en"/>
+        </w:rPr>
+      </w:pPr>
+      <w:r>
+        <w:rPr>
+          <w:rFonts w:hint="default"/>
+          <w:b w:val="0"/>
+          <w:bCs w:val="0"/>
+          <w:i/>
+          <w:iCs/>
+          <w:sz w:val="20"/>
+          <w:szCs w:val="20"/>
+          <w:lang w:val="en"/>
+        </w:rPr>
+        <w:t>Figure 2.1. Steganographic Formulation (Publication)</w:t>
+      </w:r>
+    </w:p>
+    <w:p>
+      <w:pPr>
+        <w:numPr>
+          <w:ilvl w:val="0"/>
+          <w:numId w:val="0"/>
+        </w:numPr>
+        <w:spacing w:line="360" w:lineRule="auto"/>
+        <w:jc w:val="both"/>
+        <w:rPr>
+          <w:rFonts w:hint="default"/>
+          <w:b w:val="0"/>
+          <w:bCs w:val="0"/>
+          <w:i w:val="0"/>
+          <w:iCs w:val="0"/>
+          <w:sz w:val="24"/>
+          <w:szCs w:val="24"/>
+          <w:lang w:val="en"/>
+        </w:rPr>
+      </w:pPr>
+    </w:p>
+    <w:p>
+      <w:pPr>
+        <w:numPr>
+          <w:ilvl w:val="0"/>
+          <w:numId w:val="0"/>
+        </w:numPr>
+        <w:spacing w:line="360" w:lineRule="auto"/>
+        <w:ind w:firstLine="720" w:firstLineChars="0"/>
+        <w:jc w:val="both"/>
+        <w:rPr>
+          <w:rFonts w:hint="default"/>
+          <w:b w:val="0"/>
+          <w:bCs w:val="0"/>
+          <w:i w:val="0"/>
+          <w:iCs w:val="0"/>
+          <w:sz w:val="24"/>
+          <w:szCs w:val="24"/>
+          <w:lang w:val="en"/>
+        </w:rPr>
+      </w:pPr>
+      <w:r>
+        <w:rPr>
+          <w:rFonts w:hint="default"/>
+          <w:b w:val="0"/>
+          <w:bCs w:val="0"/>
+          <w:i w:val="0"/>
+          <w:iCs w:val="0"/>
+          <w:sz w:val="24"/>
+          <w:szCs w:val="24"/>
+          <w:lang w:val="en"/>
+        </w:rPr>
+        <w:t>In this technique the cover image is the image into which the secret information is embedded. The stego image is the output image resulting from the embedding, which will be the same type of image as the cover image. This technique has its weakness, the secret information is easy to retrieve for anyone knowing the retrieval method.</w:t>
+      </w:r>
+    </w:p>
+    <w:p>
+      <w:pPr>
+        <w:numPr>
+          <w:ilvl w:val="0"/>
           <w:numId w:val="0"/>
         </w:numPr>
         <w:spacing w:line="360" w:lineRule="auto"/>
@@ -8190,6 +8840,7 @@
     <w:p>
       <w:pPr>
         <w:numPr>
+          <w:ilvl w:val="0"/>
           <w:numId w:val="0"/>
         </w:numPr>
         <w:spacing w:line="360" w:lineRule="auto"/>
@@ -8215,6 +8866,7 @@
     <w:p>
       <w:pPr>
         <w:numPr>
+          <w:ilvl w:val="0"/>
           <w:numId w:val="0"/>
         </w:numPr>
         <w:spacing w:line="360" w:lineRule="auto"/>
@@ -8231,6 +8883,7 @@
     <w:p>
       <w:pPr>
         <w:numPr>
+          <w:ilvl w:val="0"/>
           <w:numId w:val="0"/>
         </w:numPr>
         <w:spacing w:line="360" w:lineRule="auto"/>
@@ -8256,6 +8909,7 @@
     <w:p>
       <w:pPr>
         <w:numPr>
+          <w:ilvl w:val="0"/>
           <w:numId w:val="0"/>
         </w:numPr>
         <w:spacing w:line="360" w:lineRule="auto"/>
@@ -8272,6 +8926,7 @@
     <w:p>
       <w:pPr>
         <w:numPr>
+          <w:ilvl w:val="0"/>
           <w:numId w:val="0"/>
         </w:numPr>
         <w:spacing w:line="360" w:lineRule="auto"/>
@@ -8302,6 +8957,7 @@
     <w:p>
       <w:pPr>
         <w:numPr>
+          <w:ilvl w:val="0"/>
           <w:numId w:val="0"/>
         </w:numPr>
         <w:spacing w:line="360" w:lineRule="auto"/>
@@ -8316,6 +8972,7 @@
     <w:p>
       <w:pPr>
         <w:numPr>
+          <w:ilvl w:val="0"/>
           <w:numId w:val="0"/>
         </w:numPr>
         <w:spacing w:line="360" w:lineRule="auto"/>
@@ -8337,6 +8994,7 @@
     <w:p>
       <w:pPr>
         <w:numPr>
+          <w:ilvl w:val="0"/>
           <w:numId w:val="0"/>
         </w:numPr>
         <w:spacing w:line="360" w:lineRule="auto"/>
@@ -8351,6 +9009,7 @@
     <w:p>
       <w:pPr>
         <w:numPr>
+          <w:ilvl w:val="0"/>
           <w:numId w:val="0"/>
         </w:numPr>
         <w:spacing w:line="360" w:lineRule="auto"/>
@@ -8372,6 +9031,7 @@
     <w:p>
       <w:pPr>
         <w:numPr>
+          <w:ilvl w:val="0"/>
           <w:numId w:val="0"/>
         </w:numPr>
         <w:spacing w:line="360" w:lineRule="auto"/>
@@ -8386,6 +9046,7 @@
     <w:p>
       <w:pPr>
         <w:numPr>
+          <w:ilvl w:val="0"/>
           <w:numId w:val="0"/>
         </w:numPr>
         <w:spacing w:line="360" w:lineRule="auto"/>
@@ -8407,6 +9068,7 @@
     <w:p>
       <w:pPr>
         <w:numPr>
+          <w:ilvl w:val="0"/>
           <w:numId w:val="0"/>
         </w:numPr>
         <w:spacing w:line="360" w:lineRule="auto"/>
@@ -8421,6 +9083,7 @@
     <w:p>
       <w:pPr>
         <w:numPr>
+          <w:ilvl w:val="0"/>
           <w:numId w:val="0"/>
         </w:numPr>
         <w:spacing w:line="360" w:lineRule="auto"/>
@@ -8442,6 +9105,7 @@
     <w:p>
       <w:pPr>
         <w:numPr>
+          <w:ilvl w:val="0"/>
           <w:numId w:val="0"/>
         </w:numPr>
         <w:spacing w:line="360" w:lineRule="auto"/>
@@ -8456,6 +9120,7 @@
     <w:p>
       <w:pPr>
         <w:numPr>
+          <w:ilvl w:val="0"/>
           <w:numId w:val="0"/>
         </w:numPr>
         <w:spacing w:line="360" w:lineRule="auto"/>
@@ -8515,11 +9180,603 @@
     </w:p>
     <w:p>
       <w:pPr>
+        <w:numPr>
+          <w:ilvl w:val="1"/>
+          <w:numId w:val="1"/>
+        </w:numPr>
+        <w:ind w:left="0" w:leftChars="0" w:firstLine="0" w:firstLineChars="0"/>
         <w:jc w:val="left"/>
         <w:rPr>
+          <w:rFonts w:hint="default"/>
           <w:sz w:val="32"/>
-        </w:rPr>
-      </w:pPr>
+          <w:lang w:val="en"/>
+        </w:rPr>
+      </w:pPr>
+      <w:r>
+        <w:rPr>
+          <w:rFonts w:hint="default"/>
+          <w:sz w:val="32"/>
+          <w:lang w:val="en"/>
+        </w:rPr>
+        <w:t>Proposed Method</w:t>
+      </w:r>
+    </w:p>
+    <w:p>
+      <w:pPr>
+        <w:numPr>
+          <w:ilvl w:val="0"/>
+          <w:numId w:val="0"/>
+        </w:numPr>
+        <w:ind w:leftChars="0"/>
+        <w:jc w:val="left"/>
+        <w:rPr>
+          <w:rFonts w:hint="default"/>
+          <w:sz w:val="32"/>
+          <w:lang w:val="en"/>
+        </w:rPr>
+      </w:pPr>
+    </w:p>
+    <w:p>
+      <w:pPr>
+        <w:numPr>
+          <w:ilvl w:val="0"/>
+          <w:numId w:val="0"/>
+        </w:numPr>
+        <w:spacing w:line="360" w:lineRule="auto"/>
+        <w:ind w:leftChars="0" w:firstLine="720" w:firstLineChars="0"/>
+        <w:jc w:val="both"/>
+        <w:rPr>
+          <w:rFonts w:hint="default"/>
+          <w:lang w:val="en"/>
+        </w:rPr>
+      </w:pPr>
+      <w:r>
+        <w:rPr>
+          <w:rFonts w:hint="default"/>
+          <w:lang w:val="en"/>
+        </w:rPr>
+        <w:t>For my project, I introduced a secret key so that I can protect the secret information. I take the binary representation of the encrypted secret information and then modify some of the LSB of one byte per pixel inside the cover image. In this method, I used the following formula:</w:t>
+      </w:r>
+    </w:p>
+    <w:p>
+      <w:pPr>
+        <w:numPr>
+          <w:ilvl w:val="0"/>
+          <w:numId w:val="0"/>
+        </w:numPr>
+        <w:spacing w:line="360" w:lineRule="auto"/>
+        <w:ind w:leftChars="0" w:firstLine="720" w:firstLineChars="0"/>
+        <w:jc w:val="both"/>
+        <w:rPr>
+          <w:rFonts w:hint="default"/>
+          <w:lang w:val="en"/>
+        </w:rPr>
+      </w:pPr>
+    </w:p>
+    <w:p>
+      <w:pPr>
+        <w:numPr>
+          <w:ilvl w:val="0"/>
+          <w:numId w:val="0"/>
+        </w:numPr>
+        <w:spacing w:line="360" w:lineRule="auto"/>
+        <w:jc w:val="center"/>
+        <w:rPr>
+          <w:rFonts w:hint="default"/>
+          <w:i w:val="0"/>
+          <w:iCs w:val="0"/>
+          <w:lang w:val="en"/>
+        </w:rPr>
+      </w:pPr>
+      <w:r>
+        <w:rPr>
+          <w:rFonts w:hint="default"/>
+          <w:i/>
+          <w:iCs/>
+          <w:lang w:val="en"/>
+        </w:rPr>
+        <w:t>Encrypted Secret Information + Secret Key + Cover Image = Stego Image</w:t>
+      </w:r>
+    </w:p>
+    <w:p>
+      <w:pPr>
+        <w:numPr>
+          <w:ilvl w:val="0"/>
+          <w:numId w:val="0"/>
+        </w:numPr>
+        <w:spacing w:line="360" w:lineRule="auto"/>
+        <w:jc w:val="both"/>
+        <w:rPr>
+          <w:rFonts w:hint="default"/>
+          <w:i w:val="0"/>
+          <w:iCs w:val="0"/>
+          <w:lang w:val="en"/>
+        </w:rPr>
+      </w:pPr>
+    </w:p>
+    <w:p>
+      <w:pPr>
+        <w:numPr>
+          <w:ilvl w:val="0"/>
+          <w:numId w:val="0"/>
+        </w:numPr>
+        <w:spacing w:line="360" w:lineRule="auto"/>
+        <w:ind w:firstLine="720" w:firstLineChars="0"/>
+        <w:jc w:val="both"/>
+        <w:rPr>
+          <w:rFonts w:hint="default"/>
+          <w:i w:val="0"/>
+          <w:iCs w:val="0"/>
+          <w:lang w:val="en"/>
+        </w:rPr>
+      </w:pPr>
+      <w:r>
+        <w:rPr>
+          <w:rFonts w:hint="default"/>
+          <w:i w:val="0"/>
+          <w:iCs w:val="0"/>
+          <w:lang w:val="en"/>
+        </w:rPr>
+        <w:t>The above formula is best described by the following figure, which contains useful additional details:</w:t>
+      </w:r>
+    </w:p>
+    <w:p>
+      <w:pPr>
+        <w:numPr>
+          <w:ilvl w:val="0"/>
+          <w:numId w:val="0"/>
+        </w:numPr>
+        <w:spacing w:line="360" w:lineRule="auto"/>
+        <w:ind w:firstLine="720" w:firstLineChars="0"/>
+        <w:jc w:val="both"/>
+        <w:rPr>
+          <w:rFonts w:hint="default"/>
+          <w:i w:val="0"/>
+          <w:iCs w:val="0"/>
+          <w:lang w:val="en"/>
+        </w:rPr>
+      </w:pPr>
+    </w:p>
+    <w:p>
+      <w:pPr>
+        <w:numPr>
+          <w:ilvl w:val="0"/>
+          <w:numId w:val="0"/>
+        </w:numPr>
+        <w:spacing w:line="360" w:lineRule="auto"/>
+        <w:jc w:val="center"/>
+        <w:rPr>
+          <w:rFonts w:hint="default"/>
+          <w:i w:val="0"/>
+          <w:iCs w:val="0"/>
+          <w:lang w:val="en"/>
+        </w:rPr>
+      </w:pPr>
+      <w:r>
+        <w:rPr>
+          <w:rFonts w:hint="default"/>
+          <w:i w:val="0"/>
+          <w:iCs w:val="0"/>
+          <w:lang w:val="en"/>
+        </w:rPr>
+        <w:drawing>
+          <wp:inline distT="0" distB="0" distL="114300" distR="114300">
+            <wp:extent cx="5730875" cy="1648460"/>
+            <wp:effectExtent l="0" t="0" r="3175" b="8890"/>
+            <wp:docPr id="3" name="Picture 3" descr="secure stego proc"/>
+            <wp:cNvGraphicFramePr>
+              <a:graphicFrameLocks xmlns:a="http://schemas.openxmlformats.org/drawingml/2006/main" noChangeAspect="1"/>
+            </wp:cNvGraphicFramePr>
+            <a:graphic xmlns:a="http://schemas.openxmlformats.org/drawingml/2006/main">
+              <a:graphicData uri="http://schemas.openxmlformats.org/drawingml/2006/picture">
+                <pic:pic xmlns:pic="http://schemas.openxmlformats.org/drawingml/2006/picture">
+                  <pic:nvPicPr>
+                    <pic:cNvPr id="3" name="Picture 3" descr="secure stego proc"/>
+                    <pic:cNvPicPr>
+                      <a:picLocks noChangeAspect="1"/>
+                    </pic:cNvPicPr>
+                  </pic:nvPicPr>
+                  <pic:blipFill>
+                    <a:blip r:embed="rId13"/>
+                    <a:stretch>
+                      <a:fillRect/>
+                    </a:stretch>
+                  </pic:blipFill>
+                  <pic:spPr>
+                    <a:xfrm>
+                      <a:off x="0" y="0"/>
+                      <a:ext cx="5730875" cy="1648460"/>
+                    </a:xfrm>
+                    <a:prstGeom prst="rect">
+                      <a:avLst/>
+                    </a:prstGeom>
+                  </pic:spPr>
+                </pic:pic>
+              </a:graphicData>
+            </a:graphic>
+          </wp:inline>
+        </w:drawing>
+      </w:r>
+    </w:p>
+    <w:p>
+      <w:pPr>
+        <w:numPr>
+          <w:ilvl w:val="0"/>
+          <w:numId w:val="0"/>
+        </w:numPr>
+        <w:spacing w:line="360" w:lineRule="auto"/>
+        <w:jc w:val="center"/>
+        <w:rPr>
+          <w:rFonts w:hint="default"/>
+          <w:i/>
+          <w:iCs/>
+          <w:sz w:val="20"/>
+          <w:szCs w:val="20"/>
+          <w:lang w:val="en"/>
+        </w:rPr>
+      </w:pPr>
+      <w:r>
+        <w:rPr>
+          <w:rFonts w:hint="default"/>
+          <w:i/>
+          <w:iCs/>
+          <w:sz w:val="20"/>
+          <w:szCs w:val="20"/>
+          <w:lang w:val="en"/>
+        </w:rPr>
+        <w:t>Figure 3.1. Steganographic Formulation (Proposed)</w:t>
+      </w:r>
+    </w:p>
+    <w:p>
+      <w:pPr>
+        <w:numPr>
+          <w:ilvl w:val="0"/>
+          <w:numId w:val="0"/>
+        </w:numPr>
+        <w:spacing w:line="360" w:lineRule="auto"/>
+        <w:jc w:val="both"/>
+        <w:rPr>
+          <w:rFonts w:hint="default"/>
+          <w:i w:val="0"/>
+          <w:iCs w:val="0"/>
+          <w:lang w:val="en"/>
+        </w:rPr>
+      </w:pPr>
+    </w:p>
+    <w:p>
+      <w:pPr>
+        <w:numPr>
+          <w:ilvl w:val="0"/>
+          <w:numId w:val="0"/>
+        </w:numPr>
+        <w:spacing w:line="360" w:lineRule="auto"/>
+        <w:ind w:firstLine="720" w:firstLineChars="0"/>
+        <w:jc w:val="both"/>
+        <w:rPr>
+          <w:rFonts w:hint="default"/>
+          <w:i w:val="0"/>
+          <w:iCs w:val="0"/>
+          <w:lang w:val="en"/>
+        </w:rPr>
+      </w:pPr>
+      <w:r>
+        <w:rPr>
+          <w:rFonts w:hint="default"/>
+          <w:i w:val="0"/>
+          <w:iCs w:val="0"/>
+          <w:lang w:val="en"/>
+        </w:rPr>
+        <w:t>The secret key is then transformed into binary representation which will then be used as a circular string of bits.</w:t>
+      </w:r>
+    </w:p>
+    <w:p>
+      <w:pPr>
+        <w:numPr>
+          <w:ilvl w:val="0"/>
+          <w:numId w:val="0"/>
+        </w:numPr>
+        <w:spacing w:line="360" w:lineRule="auto"/>
+        <w:ind w:firstLine="720" w:firstLineChars="0"/>
+        <w:jc w:val="both"/>
+        <w:rPr>
+          <w:rFonts w:hint="default"/>
+          <w:i w:val="0"/>
+          <w:iCs w:val="0"/>
+          <w:lang w:val="en"/>
+        </w:rPr>
+      </w:pPr>
+    </w:p>
+    <w:p>
+      <w:pPr>
+        <w:numPr>
+          <w:ilvl w:val="0"/>
+          <w:numId w:val="0"/>
+        </w:numPr>
+        <w:spacing w:line="360" w:lineRule="auto"/>
+        <w:ind w:firstLine="720" w:firstLineChars="0"/>
+        <w:jc w:val="both"/>
+        <w:rPr>
+          <w:rFonts w:hint="default"/>
+          <w:i w:val="0"/>
+          <w:iCs w:val="0"/>
+          <w:lang w:val="en"/>
+        </w:rPr>
+      </w:pPr>
+      <w:r>
+        <w:rPr>
+          <w:rFonts w:hint="default"/>
+          <w:i w:val="0"/>
+          <w:iCs w:val="0"/>
+          <w:lang w:val="en"/>
+        </w:rPr>
+        <w:t>A truecolor image uses 24 bits per pixel and every one byte represents the intensity of the primary colour blue, green or red (BGR), respectively. The number of the byte is stored as an 8 bit integer ranging from 0 to 255. Generally, the cover image is partitioned into three matrices as shown in the following figure 3.2:</w:t>
+      </w:r>
+    </w:p>
+    <w:p>
+      <w:pPr>
+        <w:numPr>
+          <w:ilvl w:val="0"/>
+          <w:numId w:val="0"/>
+        </w:numPr>
+        <w:spacing w:line="360" w:lineRule="auto"/>
+        <w:ind w:firstLine="720" w:firstLineChars="0"/>
+        <w:jc w:val="both"/>
+        <w:rPr>
+          <w:rFonts w:hint="default"/>
+          <w:i w:val="0"/>
+          <w:iCs w:val="0"/>
+          <w:lang w:val="en"/>
+        </w:rPr>
+      </w:pPr>
+    </w:p>
+    <w:p>
+      <w:pPr>
+        <w:numPr>
+          <w:ilvl w:val="0"/>
+          <w:numId w:val="0"/>
+        </w:numPr>
+        <w:spacing w:line="360" w:lineRule="auto"/>
+        <w:jc w:val="center"/>
+        <w:rPr>
+          <w:rFonts w:hint="default"/>
+          <w:i w:val="0"/>
+          <w:iCs w:val="0"/>
+          <w:lang w:val="en"/>
+        </w:rPr>
+      </w:pPr>
+      <w:r>
+        <w:rPr>
+          <w:rFonts w:hint="default"/>
+          <w:i w:val="0"/>
+          <w:iCs w:val="0"/>
+          <w:lang w:val="en"/>
+        </w:rPr>
+        <w:drawing>
+          <wp:inline distT="0" distB="0" distL="114300" distR="114300">
+            <wp:extent cx="4171950" cy="3171825"/>
+            <wp:effectExtent l="0" t="0" r="0" b="9525"/>
+            <wp:docPr id="1" name="Picture 1" descr="BGR matrix Representation of cover image"/>
+            <wp:cNvGraphicFramePr>
+              <a:graphicFrameLocks xmlns:a="http://schemas.openxmlformats.org/drawingml/2006/main" noChangeAspect="1"/>
+            </wp:cNvGraphicFramePr>
+            <a:graphic xmlns:a="http://schemas.openxmlformats.org/drawingml/2006/main">
+              <a:graphicData uri="http://schemas.openxmlformats.org/drawingml/2006/picture">
+                <pic:pic xmlns:pic="http://schemas.openxmlformats.org/drawingml/2006/picture">
+                  <pic:nvPicPr>
+                    <pic:cNvPr id="1" name="Picture 1" descr="BGR matrix Representation of cover image"/>
+                    <pic:cNvPicPr>
+                      <a:picLocks noChangeAspect="1"/>
+                    </pic:cNvPicPr>
+                  </pic:nvPicPr>
+                  <pic:blipFill>
+                    <a:blip r:embed="rId14"/>
+                    <a:stretch>
+                      <a:fillRect/>
+                    </a:stretch>
+                  </pic:blipFill>
+                  <pic:spPr>
+                    <a:xfrm>
+                      <a:off x="0" y="0"/>
+                      <a:ext cx="4171950" cy="3171825"/>
+                    </a:xfrm>
+                    <a:prstGeom prst="rect">
+                      <a:avLst/>
+                    </a:prstGeom>
+                  </pic:spPr>
+                </pic:pic>
+              </a:graphicData>
+            </a:graphic>
+          </wp:inline>
+        </w:drawing>
+      </w:r>
+    </w:p>
+    <w:p>
+      <w:pPr>
+        <w:numPr>
+          <w:ilvl w:val="0"/>
+          <w:numId w:val="0"/>
+        </w:numPr>
+        <w:spacing w:line="360" w:lineRule="auto"/>
+        <w:jc w:val="center"/>
+        <w:rPr>
+          <w:rFonts w:hint="default"/>
+          <w:i w:val="0"/>
+          <w:iCs w:val="0"/>
+          <w:sz w:val="20"/>
+          <w:szCs w:val="20"/>
+          <w:lang w:val="en"/>
+        </w:rPr>
+      </w:pPr>
+      <w:r>
+        <w:rPr>
+          <w:rFonts w:hint="default"/>
+          <w:i/>
+          <w:iCs/>
+          <w:sz w:val="20"/>
+          <w:szCs w:val="20"/>
+          <w:lang w:val="en"/>
+        </w:rPr>
+        <w:t>Figure 3.2. BGR Matrix Representation of the Cover Image</w:t>
+      </w:r>
+    </w:p>
+    <w:p>
+      <w:pPr>
+        <w:numPr>
+          <w:ilvl w:val="0"/>
+          <w:numId w:val="0"/>
+        </w:numPr>
+        <w:spacing w:line="240" w:lineRule="auto"/>
+        <w:jc w:val="left"/>
+        <w:rPr>
+          <w:rFonts w:hint="default"/>
+          <w:i w:val="0"/>
+          <w:iCs w:val="0"/>
+          <w:sz w:val="32"/>
+          <w:szCs w:val="32"/>
+          <w:lang w:val="en"/>
+        </w:rPr>
+      </w:pPr>
+    </w:p>
+    <w:p>
+      <w:pPr>
+        <w:numPr>
+          <w:ilvl w:val="0"/>
+          <w:numId w:val="0"/>
+        </w:numPr>
+        <w:spacing w:line="240" w:lineRule="auto"/>
+        <w:jc w:val="left"/>
+        <w:rPr>
+          <w:rFonts w:hint="default"/>
+          <w:i w:val="0"/>
+          <w:iCs w:val="0"/>
+          <w:sz w:val="32"/>
+          <w:szCs w:val="32"/>
+          <w:lang w:val="en"/>
+        </w:rPr>
+      </w:pPr>
+    </w:p>
+    <w:p>
+      <w:pPr>
+        <w:numPr>
+          <w:ilvl w:val="1"/>
+          <w:numId w:val="1"/>
+        </w:numPr>
+        <w:spacing w:line="240" w:lineRule="auto"/>
+        <w:ind w:left="0" w:leftChars="0" w:firstLine="0" w:firstLineChars="0"/>
+        <w:jc w:val="left"/>
+        <w:rPr>
+          <w:rFonts w:hint="default"/>
+          <w:i w:val="0"/>
+          <w:iCs w:val="0"/>
+          <w:sz w:val="32"/>
+          <w:szCs w:val="32"/>
+          <w:lang w:val="en"/>
+        </w:rPr>
+      </w:pPr>
+      <w:r>
+        <w:rPr>
+          <w:rFonts w:hint="default"/>
+          <w:i w:val="0"/>
+          <w:iCs w:val="0"/>
+          <w:sz w:val="32"/>
+          <w:szCs w:val="32"/>
+          <w:lang w:val="en"/>
+        </w:rPr>
+        <w:t>Embedding Method</w:t>
+      </w:r>
+    </w:p>
+    <w:p>
+      <w:pPr>
+        <w:numPr>
+          <w:numId w:val="0"/>
+        </w:numPr>
+        <w:spacing w:line="240" w:lineRule="auto"/>
+        <w:ind w:leftChars="0"/>
+        <w:jc w:val="left"/>
+        <w:rPr>
+          <w:rFonts w:hint="default"/>
+          <w:i w:val="0"/>
+          <w:iCs w:val="0"/>
+          <w:sz w:val="32"/>
+          <w:szCs w:val="32"/>
+          <w:lang w:val="en"/>
+        </w:rPr>
+      </w:pPr>
+    </w:p>
+    <w:p>
+      <w:pPr>
+        <w:numPr>
+          <w:numId w:val="0"/>
+        </w:numPr>
+        <w:spacing w:line="360" w:lineRule="auto"/>
+        <w:ind w:leftChars="0" w:firstLine="720" w:firstLineChars="0"/>
+        <w:jc w:val="both"/>
+        <w:rPr>
+          <w:rFonts w:hint="default"/>
+          <w:i w:val="0"/>
+          <w:iCs w:val="0"/>
+          <w:sz w:val="24"/>
+          <w:szCs w:val="24"/>
+          <w:lang w:val="en"/>
+        </w:rPr>
+      </w:pPr>
+      <w:r>
+        <w:rPr>
+          <w:rFonts w:hint="default"/>
+          <w:i w:val="0"/>
+          <w:iCs w:val="0"/>
+          <w:sz w:val="24"/>
+          <w:szCs w:val="24"/>
+          <w:lang w:val="en"/>
+        </w:rPr>
+        <w:t>1</w:t>
+      </w:r>
+      <w:r>
+        <w:rPr>
+          <w:rFonts w:hint="default"/>
+          <w:i w:val="0"/>
+          <w:iCs w:val="0"/>
+          <w:sz w:val="24"/>
+          <w:szCs w:val="24"/>
+          <w:vertAlign w:val="superscript"/>
+          <w:lang w:val="en"/>
+        </w:rPr>
+        <w:t>st</w:t>
+      </w:r>
+      <w:r>
+        <w:rPr>
+          <w:rFonts w:hint="default"/>
+          <w:i w:val="0"/>
+          <w:iCs w:val="0"/>
+          <w:sz w:val="24"/>
+          <w:szCs w:val="24"/>
+          <w:lang w:val="en"/>
+        </w:rPr>
+        <w:t xml:space="preserve"> </w:t>
+      </w:r>
+    </w:p>
+    <w:p>
+      <w:pPr>
+        <w:spacing w:line="360" w:lineRule="auto"/>
+        <w:jc w:val="both"/>
+      </w:pPr>
+      <w:r>
+        <w:br w:type="page"/>
+      </w:r>
+    </w:p>
+    <w:p>
+      <w:pPr>
+        <w:pStyle w:val="2"/>
+        <w:rPr>
+          <w:sz w:val="32"/>
+        </w:rPr>
+      </w:pPr>
+      <w:r>
+        <w:rPr>
+          <w:sz w:val="32"/>
+        </w:rPr>
+        <w:t>4. IMPLEMEMTATION DETAILS</w:t>
+      </w:r>
     </w:p>
     <w:p>
       <w:pPr>
@@ -8528,8 +9785,13 @@
         <w:jc w:val="both"/>
       </w:pPr>
       <w:r>
-        <w:t xml:space="preserve">This chapter explains theoretical aspects of the project. It should give, in 3 – 4 sections, a detailed description of what you propose as a new contribution to the area (your method or approach). The chapter can include a general description of the proposed approach, specification of tools (theoretical and experimental) to solve the problem, flowcharts of algorithms, their descriptions, timing diagrams, related mathematical expressions, proposed models and their descriptions, with necessary assumptions under which your method or solution can work. </w:t>
-      </w:r>
+        <w:t xml:space="preserve">This chapter also should contain a scheme of the implementation of your method or solution, organization of experiments, based on computation, simulation, and statistical analysis, with appropriate graphs and other illustrations. The obtained results must be discussed and compared with the results given in published works. </w:t>
+      </w:r>
+    </w:p>
+    <w:p>
+      <w:pPr>
+        <w:spacing w:after="160" w:line="259" w:lineRule="auto"/>
+      </w:pPr>
     </w:p>
     <w:p>
       <w:pPr>
@@ -8537,11 +9799,23 @@
         <w:ind w:firstLine="720"/>
         <w:jc w:val="both"/>
       </w:pPr>
-    </w:p>
-    <w:p>
-      <w:pPr>
-        <w:spacing w:line="360" w:lineRule="auto"/>
-        <w:jc w:val="both"/>
+      <w:r>
+        <w:t xml:space="preserve">Chapter 3 and this chapter together represent the most important parts of your new contribution to the area of study. If necessary, the material of this chapter can be divided into two chapters. </w:t>
+      </w:r>
+    </w:p>
+    <w:p>
+      <w:pPr>
+        <w:spacing w:after="160" w:line="259" w:lineRule="auto"/>
+      </w:pPr>
+    </w:p>
+    <w:p>
+      <w:pPr>
+        <w:spacing w:after="160" w:line="259" w:lineRule="auto"/>
+      </w:pPr>
+    </w:p>
+    <w:p>
+      <w:pPr>
+        <w:spacing w:after="160" w:line="259" w:lineRule="auto"/>
       </w:pPr>
       <w:r>
         <w:br w:type="page"/>
@@ -8554,65 +9828,8 @@
           <w:sz w:val="32"/>
         </w:rPr>
       </w:pPr>
-      <w:r>
-        <w:rPr>
-          <w:sz w:val="32"/>
-        </w:rPr>
-        <w:t>4. IMPLEMEMTATION DETAILS</w:t>
-      </w:r>
-    </w:p>
-    <w:p>
-      <w:pPr>
-        <w:spacing w:line="360" w:lineRule="auto"/>
-        <w:ind w:firstLine="720"/>
-        <w:jc w:val="both"/>
-      </w:pPr>
-      <w:r>
-        <w:t xml:space="preserve">This chapter also should contain a scheme of the implementation of your method or solution, organization of experiments, based on computation, simulation, and statistical analysis, with appropriate graphs and other illustrations. The obtained results must be discussed and compared with the results given in published works. </w:t>
-      </w:r>
-    </w:p>
-    <w:p>
-      <w:pPr>
-        <w:spacing w:after="160" w:line="259" w:lineRule="auto"/>
-      </w:pPr>
-    </w:p>
-    <w:p>
-      <w:pPr>
-        <w:spacing w:line="360" w:lineRule="auto"/>
-        <w:ind w:firstLine="720"/>
-        <w:jc w:val="both"/>
-      </w:pPr>
-      <w:r>
-        <w:t xml:space="preserve">Chapter 3 and this chapter together represent the most important parts of your new contribution to the area of study. If necessary, the material of this chapter can be divided into two chapters. </w:t>
-      </w:r>
-    </w:p>
-    <w:p>
-      <w:pPr>
-        <w:spacing w:after="160" w:line="259" w:lineRule="auto"/>
-      </w:pPr>
-    </w:p>
-    <w:p>
-      <w:pPr>
-        <w:spacing w:after="160" w:line="259" w:lineRule="auto"/>
-      </w:pPr>
-    </w:p>
-    <w:p>
-      <w:pPr>
-        <w:spacing w:after="160" w:line="259" w:lineRule="auto"/>
-      </w:pPr>
-      <w:r>
-        <w:br w:type="page"/>
-      </w:r>
-    </w:p>
-    <w:p>
-      <w:pPr>
-        <w:pStyle w:val="2"/>
-        <w:rPr>
-          <w:sz w:val="32"/>
-        </w:rPr>
-      </w:pPr>
-      <w:bookmarkStart w:id="23" w:name="_Toc509669222"/>
-      <w:bookmarkStart w:id="24" w:name="_Toc509669810"/>
+      <w:bookmarkStart w:id="23" w:name="_Toc509669810"/>
+      <w:bookmarkStart w:id="24" w:name="_Toc509669222"/>
       <w:r>
         <w:rPr>
           <w:sz w:val="32"/>
@@ -8648,8 +9865,8 @@
           <w:sz w:val="32"/>
         </w:rPr>
       </w:pPr>
-      <w:bookmarkStart w:id="25" w:name="_Toc509669811"/>
-      <w:bookmarkStart w:id="26" w:name="_Toc509669223"/>
+      <w:bookmarkStart w:id="25" w:name="_Toc509669223"/>
+      <w:bookmarkStart w:id="26" w:name="_Toc509669811"/>
       <w:r>
         <w:rPr>
           <w:sz w:val="32"/>
@@ -8923,6 +10140,7 @@
     <w:p>
       <w:pPr>
         <w:numPr>
+          <w:ilvl w:val="0"/>
           <w:numId w:val="0"/>
         </w:numPr>
         <w:spacing w:before="120" w:line="360" w:lineRule="auto"/>
@@ -9020,6 +10238,7 @@
     <w:p>
       <w:pPr>
         <w:numPr>
+          <w:ilvl w:val="0"/>
           <w:numId w:val="0"/>
         </w:numPr>
         <w:spacing w:before="120" w:line="360" w:lineRule="auto"/>
@@ -9117,6 +10336,7 @@
     <w:p>
       <w:pPr>
         <w:numPr>
+          <w:ilvl w:val="0"/>
           <w:numId w:val="0"/>
         </w:numPr>
         <w:spacing w:before="120" w:line="360" w:lineRule="auto"/>
@@ -9211,6 +10431,7 @@
     <w:p>
       <w:pPr>
         <w:numPr>
+          <w:ilvl w:val="0"/>
           <w:numId w:val="0"/>
         </w:numPr>
         <w:spacing w:before="120" w:line="360" w:lineRule="auto"/>
@@ -9318,6 +10539,7 @@
     <w:p>
       <w:pPr>
         <w:numPr>
+          <w:ilvl w:val="0"/>
           <w:numId w:val="0"/>
         </w:numPr>
         <w:spacing w:before="120" w:line="360" w:lineRule="auto"/>
@@ -9411,6 +10633,7 @@
     <w:p>
       <w:pPr>
         <w:numPr>
+          <w:ilvl w:val="0"/>
           <w:numId w:val="0"/>
         </w:numPr>
         <w:spacing w:before="120" w:line="360" w:lineRule="auto"/>
@@ -9517,6 +10740,7 @@
     <w:p>
       <w:pPr>
         <w:numPr>
+          <w:ilvl w:val="0"/>
           <w:numId w:val="0"/>
         </w:numPr>
         <w:spacing w:before="120" w:line="360" w:lineRule="auto"/>
@@ -9606,6 +10830,7 @@
     <w:p>
       <w:pPr>
         <w:numPr>
+          <w:ilvl w:val="0"/>
           <w:numId w:val="0"/>
         </w:numPr>
         <w:spacing w:before="120" w:line="360" w:lineRule="auto"/>
@@ -9701,6 +10926,7 @@
     <w:p>
       <w:pPr>
         <w:numPr>
+          <w:ilvl w:val="0"/>
           <w:numId w:val="0"/>
         </w:numPr>
         <w:spacing w:before="120" w:line="360" w:lineRule="auto"/>
@@ -9797,6 +11023,7 @@
     <w:p>
       <w:pPr>
         <w:numPr>
+          <w:ilvl w:val="0"/>
           <w:numId w:val="0"/>
         </w:numPr>
         <w:spacing w:before="120" w:line="360" w:lineRule="auto"/>
@@ -9893,6 +11120,7 @@
     <w:p>
       <w:pPr>
         <w:numPr>
+          <w:ilvl w:val="0"/>
           <w:numId w:val="0"/>
         </w:numPr>
         <w:spacing w:before="120" w:line="360" w:lineRule="auto"/>
@@ -10218,6 +11446,7 @@
     <w:p>
       <w:pPr>
         <w:numPr>
+          <w:ilvl w:val="0"/>
           <w:numId w:val="0"/>
         </w:numPr>
         <w:spacing w:before="120" w:line="360" w:lineRule="auto"/>
@@ -10235,8 +11464,8 @@
           <w:sz w:val="32"/>
         </w:rPr>
       </w:pPr>
-      <w:bookmarkStart w:id="27" w:name="_Toc509669224"/>
-      <w:bookmarkStart w:id="28" w:name="_Toc509669812"/>
+      <w:bookmarkStart w:id="27" w:name="_Toc509669812"/>
+      <w:bookmarkStart w:id="28" w:name="_Toc509669224"/>
       <w:r>
         <w:rPr>
           <w:sz w:val="32"/>

</xml_diff>

<commit_message>
Finished documenting extraction method
</commit_message>
<xml_diff>
--- a/docs/project 2/Project Report (154409 - Emmanuel Maneswa).docx
+++ b/docs/project 2/Project Report (154409 - Emmanuel Maneswa).docx
@@ -1731,6 +1731,90 @@
         </w:p>
         <w:p>
           <w:pPr>
+            <w:pStyle w:val="15"/>
+            <w:rPr>
+              <w:rFonts w:hint="default"/>
+              <w:lang w:val="en"/>
+            </w:rPr>
+          </w:pPr>
+          <w:r>
+            <w:t>1.</w:t>
+          </w:r>
+          <w:r>
+            <w:rPr>
+              <w:rFonts w:hint="default"/>
+              <w:lang w:val="en"/>
+            </w:rPr>
+            <w:t>5</w:t>
+          </w:r>
+          <w:r>
+            <w:t xml:space="preserve">. </w:t>
+          </w:r>
+          <w:r>
+            <w:rPr>
+              <w:rFonts w:hint="default"/>
+              <w:lang w:val="en"/>
+            </w:rPr>
+            <w:t xml:space="preserve">PROGRAMMING LANGUAGES </w:t>
+          </w:r>
+          <w:r>
+            <w:ptab w:relativeTo="margin" w:alignment="right" w:leader="dot"/>
+          </w:r>
+          <w:r>
+            <w:t xml:space="preserve">    </w:t>
+          </w:r>
+          <w:r>
+            <w:rPr>
+              <w:rFonts w:hint="default"/>
+              <w:lang w:val="en"/>
+            </w:rPr>
+            <w:t>6</w:t>
+          </w:r>
+        </w:p>
+        <w:p>
+          <w:pPr>
+            <w:pStyle w:val="15"/>
+            <w:rPr>
+              <w:rFonts w:hint="default"/>
+              <w:lang w:val="en"/>
+            </w:rPr>
+          </w:pPr>
+          <w:r>
+            <w:t>1.</w:t>
+          </w:r>
+          <w:r>
+            <w:rPr>
+              <w:rFonts w:hint="default"/>
+              <w:lang w:val="en"/>
+            </w:rPr>
+            <w:t>6</w:t>
+          </w:r>
+          <w:r>
+            <w:t xml:space="preserve">. </w:t>
+          </w:r>
+          <w:r>
+            <w:rPr>
+              <w:rFonts w:hint="default"/>
+              <w:lang w:val="en"/>
+            </w:rPr>
+            <w:t xml:space="preserve">THIRD-PARTY LIBRARIES </w:t>
+          </w:r>
+          <w:r>
+            <w:ptab w:relativeTo="margin" w:alignment="right" w:leader="dot"/>
+          </w:r>
+          <w:r>
+            <w:t xml:space="preserve">    </w:t>
+          </w:r>
+          <w:r>
+            <w:rPr>
+              <w:rFonts w:hint="default"/>
+              <w:lang w:val="en"/>
+            </w:rPr>
+            <w:t>6</w:t>
+          </w:r>
+        </w:p>
+        <w:p>
+          <w:pPr>
             <w:pStyle w:val="30"/>
             <w:spacing w:before="0" w:line="360" w:lineRule="auto"/>
             <w:rPr>
@@ -1787,7 +1871,7 @@
               <w:szCs w:val="24"/>
               <w:lang w:val="en"/>
             </w:rPr>
-            <w:t>6</w:t>
+            <w:t>8</w:t>
           </w:r>
         </w:p>
         <w:p>
@@ -1814,7 +1898,7 @@
               <w:rFonts w:hint="default"/>
               <w:lang w:val="en"/>
             </w:rPr>
-            <w:t xml:space="preserve">   6</w:t>
+            <w:t xml:space="preserve">   8</w:t>
           </w:r>
         </w:p>
         <w:p>
@@ -1841,7 +1925,7 @@
               <w:rFonts w:hint="default"/>
               <w:lang w:val="en"/>
             </w:rPr>
-            <w:t xml:space="preserve">   6</w:t>
+            <w:t xml:space="preserve">   8</w:t>
           </w:r>
         </w:p>
         <w:p>
@@ -1914,7 +1998,7 @@
               <w:szCs w:val="24"/>
               <w:lang w:val="en"/>
             </w:rPr>
-            <w:t>2</w:t>
+            <w:t>3</w:t>
           </w:r>
         </w:p>
         <w:p>
@@ -1949,41 +2033,42 @@
               <w:rFonts w:hint="default"/>
               <w:lang w:val="en"/>
             </w:rPr>
-            <w:t>2</w:t>
+            <w:t>3</w:t>
           </w:r>
         </w:p>
         <w:p>
           <w:pPr>
             <w:pStyle w:val="15"/>
-          </w:pPr>
-          <w:r>
-            <w:t xml:space="preserve">3.2. </w:t>
-          </w:r>
-          <w:r>
             <w:rPr>
               <w:rFonts w:hint="default"/>
               <w:lang w:val="en"/>
             </w:rPr>
-            <w:t>EMBEDDING METHOD</w:t>
-          </w:r>
-          <w:r>
-            <w:t xml:space="preserve"> </w:t>
-          </w:r>
-          <w:r>
-            <w:ptab w:relativeTo="margin" w:alignment="right" w:leader="dot"/>
-          </w:r>
-          <w:r>
-            <w:t xml:space="preserve">  </w:t>
+          </w:pPr>
+          <w:r>
+            <w:t xml:space="preserve">3.2. </w:t>
           </w:r>
           <w:r>
             <w:rPr>
               <w:rFonts w:hint="default"/>
               <w:lang w:val="en"/>
             </w:rPr>
-            <w:t>1</w:t>
-          </w:r>
-          <w:r>
-            <w:t>3</w:t>
+            <w:t>EMBEDDING METHOD</w:t>
+          </w:r>
+          <w:r>
+            <w:t xml:space="preserve"> </w:t>
+          </w:r>
+          <w:r>
+            <w:ptab w:relativeTo="margin" w:alignment="right" w:leader="dot"/>
+          </w:r>
+          <w:r>
+            <w:t xml:space="preserve">  </w:t>
+          </w:r>
+          <w:r>
+            <w:rPr>
+              <w:rFonts w:hint="default"/>
+              <w:lang w:val="en"/>
+            </w:rPr>
+            <w:t>14</w:t>
           </w:r>
         </w:p>
         <w:p>
@@ -2454,20 +2539,38 @@
     </w:sdt>
     <w:p>
       <w:pPr>
-        <w:spacing w:line="360" w:lineRule="auto"/>
-        <w:jc w:val="both"/>
-      </w:pPr>
-      <w:r>
-        <w:br w:type="page"/>
-      </w:r>
-    </w:p>
-    <w:p>
-      <w:pPr>
         <w:pStyle w:val="2"/>
         <w:spacing w:line="360" w:lineRule="auto"/>
-      </w:pPr>
-      <w:bookmarkStart w:id="14" w:name="_Toc509669217"/>
-      <w:bookmarkStart w:id="15" w:name="_Toc509669805"/>
+        <w:jc w:val="left"/>
+        <w:rPr>
+          <w:rFonts w:hint="default"/>
+          <w:sz w:val="24"/>
+          <w:szCs w:val="24"/>
+          <w:lang w:val="en"/>
+        </w:rPr>
+      </w:pPr>
+      <w:bookmarkStart w:id="14" w:name="_Toc509669805"/>
+      <w:bookmarkStart w:id="15" w:name="_Toc509669217"/>
+    </w:p>
+    <w:p>
+      <w:pPr>
+        <w:spacing w:line="360" w:lineRule="auto"/>
+        <w:ind w:firstLine="720" w:firstLineChars="0"/>
+        <w:jc w:val="both"/>
+        <w:sectPr>
+          <w:pgSz w:w="11906" w:h="16838"/>
+          <w:pgMar w:top="1440" w:right="1440" w:bottom="1440" w:left="1440" w:header="708" w:footer="708" w:gutter="0"/>
+          <w:pgNumType w:fmt="lowerRoman"/>
+          <w:cols w:space="708" w:num="1"/>
+          <w:docGrid w:linePitch="360" w:charSpace="0"/>
+        </w:sectPr>
+      </w:pPr>
+    </w:p>
+    <w:p>
+      <w:pPr>
+        <w:pStyle w:val="2"/>
+        <w:spacing w:line="360" w:lineRule="auto"/>
+      </w:pPr>
       <w:r>
         <w:t>List of Figures</w:t>
       </w:r>
@@ -2502,12 +2605,32 @@
             <w:pStyle w:val="30"/>
             <w:spacing w:before="0" w:line="360" w:lineRule="auto"/>
             <w:rPr>
+              <w:rFonts w:hint="default" w:ascii="Times New Roman" w:hAnsi="Times New Roman" w:cs="Times New Roman"/>
+              <w:color w:val="auto"/>
+              <w:sz w:val="24"/>
+              <w:szCs w:val="24"/>
+              <w:lang w:val="en"/>
+            </w:rPr>
+          </w:pPr>
+          <w:r>
+            <w:rPr>
               <w:rFonts w:ascii="Times New Roman" w:hAnsi="Times New Roman" w:cs="Times New Roman"/>
               <w:color w:val="auto"/>
               <w:sz w:val="24"/>
               <w:szCs w:val="24"/>
             </w:rPr>
-          </w:pPr>
+            <w:t xml:space="preserve">Figure </w:t>
+          </w:r>
+          <w:r>
+            <w:rPr>
+              <w:rFonts w:hint="default" w:ascii="Times New Roman" w:hAnsi="Times New Roman" w:cs="Times New Roman"/>
+              <w:color w:val="auto"/>
+              <w:sz w:val="24"/>
+              <w:szCs w:val="24"/>
+              <w:lang w:val="en"/>
+            </w:rPr>
+            <w:t>2</w:t>
+          </w:r>
           <w:r>
             <w:rPr>
               <w:rFonts w:ascii="Times New Roman" w:hAnsi="Times New Roman" w:cs="Times New Roman"/>
@@ -2515,7 +2638,7 @@
               <w:sz w:val="24"/>
               <w:szCs w:val="24"/>
             </w:rPr>
-            <w:t xml:space="preserve">Figure </w:t>
+            <w:t xml:space="preserve">.1. </w:t>
           </w:r>
           <w:r>
             <w:rPr>
@@ -2525,7 +2648,7 @@
               <w:szCs w:val="24"/>
               <w:lang w:val="en"/>
             </w:rPr>
-            <w:t>2</w:t>
+            <w:t>Steganographic Formulation (Publication)</w:t>
           </w:r>
           <w:r>
             <w:rPr>
@@ -2534,7 +2657,25 @@
               <w:sz w:val="24"/>
               <w:szCs w:val="24"/>
             </w:rPr>
-            <w:t xml:space="preserve">.1. </w:t>
+            <w:t xml:space="preserve"> </w:t>
+          </w:r>
+          <w:r>
+            <w:rPr>
+              <w:rFonts w:ascii="Times New Roman" w:hAnsi="Times New Roman" w:cs="Times New Roman"/>
+              <w:color w:val="auto"/>
+              <w:sz w:val="24"/>
+              <w:szCs w:val="24"/>
+            </w:rPr>
+            <w:ptab w:relativeTo="margin" w:alignment="right" w:leader="dot"/>
+          </w:r>
+          <w:r>
+            <w:rPr>
+              <w:rFonts w:ascii="Times New Roman" w:hAnsi="Times New Roman" w:cs="Times New Roman"/>
+              <w:color w:val="auto"/>
+              <w:sz w:val="24"/>
+              <w:szCs w:val="24"/>
+            </w:rPr>
+            <w:t xml:space="preserve">   </w:t>
           </w:r>
           <w:r>
             <w:rPr>
@@ -2544,44 +2685,7 @@
               <w:szCs w:val="24"/>
               <w:lang w:val="en"/>
             </w:rPr>
-            <w:t>Steganographic Formulation (Publication)</w:t>
-          </w:r>
-          <w:r>
-            <w:rPr>
-              <w:rFonts w:ascii="Times New Roman" w:hAnsi="Times New Roman" w:cs="Times New Roman"/>
-              <w:color w:val="auto"/>
-              <w:sz w:val="24"/>
-              <w:szCs w:val="24"/>
-            </w:rPr>
-            <w:t xml:space="preserve"> </w:t>
-          </w:r>
-          <w:r>
-            <w:rPr>
-              <w:rFonts w:ascii="Times New Roman" w:hAnsi="Times New Roman" w:cs="Times New Roman"/>
-              <w:color w:val="auto"/>
-              <w:sz w:val="24"/>
-              <w:szCs w:val="24"/>
-            </w:rPr>
-            <w:ptab w:relativeTo="margin" w:alignment="right" w:leader="dot"/>
-          </w:r>
-          <w:r>
-            <w:rPr>
-              <w:rFonts w:ascii="Times New Roman" w:hAnsi="Times New Roman" w:cs="Times New Roman"/>
-              <w:color w:val="auto"/>
-              <w:sz w:val="24"/>
-              <w:szCs w:val="24"/>
-            </w:rPr>
-            <w:t xml:space="preserve">   </w:t>
-          </w:r>
-          <w:r>
-            <w:rPr>
-              <w:rFonts w:ascii="Times New Roman" w:hAnsi="Times New Roman" w:cs="Times New Roman"/>
-              <w:bCs/>
-              <w:color w:val="auto"/>
-              <w:sz w:val="24"/>
-              <w:szCs w:val="24"/>
-            </w:rPr>
-            <w:t>8</w:t>
+            <w:t>9</w:t>
           </w:r>
         </w:p>
         <w:p>
@@ -2700,7 +2804,7 @@
               <w:szCs w:val="24"/>
               <w:lang w:val="en"/>
             </w:rPr>
-            <w:t>2</w:t>
+            <w:t>3</w:t>
           </w:r>
         </w:p>
         <w:p>
@@ -2708,97 +2812,109 @@
             <w:pStyle w:val="30"/>
             <w:spacing w:before="0" w:line="360" w:lineRule="auto"/>
             <w:rPr>
+              <w:rFonts w:hint="default" w:ascii="Times New Roman" w:hAnsi="Times New Roman" w:cs="Times New Roman"/>
+              <w:bCs/>
+              <w:color w:val="auto"/>
+              <w:sz w:val="24"/>
+              <w:szCs w:val="24"/>
+              <w:lang w:val="en"/>
+            </w:rPr>
+          </w:pPr>
+          <w:r>
+            <w:rPr>
+              <w:rFonts w:ascii="Times New Roman" w:hAnsi="Times New Roman" w:cs="Times New Roman"/>
+              <w:color w:val="auto"/>
+              <w:sz w:val="24"/>
+              <w:szCs w:val="24"/>
+            </w:rPr>
+            <w:t xml:space="preserve">Figure </w:t>
+          </w:r>
+          <w:r>
+            <w:rPr>
+              <w:rFonts w:hint="default" w:ascii="Times New Roman" w:hAnsi="Times New Roman" w:cs="Times New Roman"/>
+              <w:color w:val="auto"/>
+              <w:sz w:val="24"/>
+              <w:szCs w:val="24"/>
+              <w:lang w:val="en"/>
+            </w:rPr>
+            <w:t>3</w:t>
+          </w:r>
+          <w:r>
+            <w:rPr>
+              <w:rFonts w:ascii="Times New Roman" w:hAnsi="Times New Roman" w:cs="Times New Roman"/>
+              <w:color w:val="auto"/>
+              <w:sz w:val="24"/>
+              <w:szCs w:val="24"/>
+            </w:rPr>
+            <w:t>.</w:t>
+          </w:r>
+          <w:r>
+            <w:rPr>
+              <w:rFonts w:hint="default" w:ascii="Times New Roman" w:hAnsi="Times New Roman" w:cs="Times New Roman"/>
+              <w:color w:val="auto"/>
+              <w:sz w:val="24"/>
+              <w:szCs w:val="24"/>
+              <w:lang w:val="en"/>
+            </w:rPr>
+            <w:t>2</w:t>
+          </w:r>
+          <w:r>
+            <w:rPr>
+              <w:rFonts w:ascii="Times New Roman" w:hAnsi="Times New Roman" w:cs="Times New Roman"/>
+              <w:color w:val="auto"/>
+              <w:sz w:val="24"/>
+              <w:szCs w:val="24"/>
+            </w:rPr>
+            <w:t>.</w:t>
+          </w:r>
+          <w:r>
+            <w:rPr>
+              <w:rFonts w:hint="default" w:ascii="Times New Roman" w:hAnsi="Times New Roman" w:cs="Times New Roman"/>
+              <w:color w:val="auto"/>
+              <w:sz w:val="24"/>
+              <w:szCs w:val="24"/>
+              <w:lang w:val="en"/>
+            </w:rPr>
+            <w:t xml:space="preserve"> BGR Matrix Representation of the Image </w:t>
+          </w:r>
+          <w:r>
+            <w:rPr>
+              <w:rFonts w:ascii="Times New Roman" w:hAnsi="Times New Roman" w:cs="Times New Roman"/>
+              <w:color w:val="auto"/>
+              <w:sz w:val="24"/>
+              <w:szCs w:val="24"/>
+            </w:rPr>
+            <w:ptab w:relativeTo="margin" w:alignment="right" w:leader="dot"/>
+          </w:r>
+          <w:r>
+            <w:rPr>
+              <w:rFonts w:ascii="Times New Roman" w:hAnsi="Times New Roman" w:cs="Times New Roman"/>
+              <w:color w:val="auto"/>
+              <w:sz w:val="24"/>
+              <w:szCs w:val="24"/>
+            </w:rPr>
+            <w:t xml:space="preserve"> </w:t>
+          </w:r>
+          <w:r>
+            <w:rPr>
               <w:rFonts w:ascii="Times New Roman" w:hAnsi="Times New Roman" w:cs="Times New Roman"/>
               <w:bCs/>
               <w:color w:val="auto"/>
               <w:sz w:val="24"/>
               <w:szCs w:val="24"/>
             </w:rPr>
-          </w:pPr>
-          <w:r>
-            <w:rPr>
-              <w:rFonts w:ascii="Times New Roman" w:hAnsi="Times New Roman" w:cs="Times New Roman"/>
-              <w:color w:val="auto"/>
-              <w:sz w:val="24"/>
-              <w:szCs w:val="24"/>
-            </w:rPr>
-            <w:t xml:space="preserve">Figure </w:t>
+            <w:t>1</w:t>
           </w:r>
           <w:r>
             <w:rPr>
               <w:rFonts w:hint="default" w:ascii="Times New Roman" w:hAnsi="Times New Roman" w:cs="Times New Roman"/>
+              <w:bCs/>
               <w:color w:val="auto"/>
               <w:sz w:val="24"/>
               <w:szCs w:val="24"/>
               <w:lang w:val="en"/>
             </w:rPr>
-            <w:t>3</w:t>
-          </w:r>
-          <w:r>
-            <w:rPr>
-              <w:rFonts w:ascii="Times New Roman" w:hAnsi="Times New Roman" w:cs="Times New Roman"/>
-              <w:color w:val="auto"/>
-              <w:sz w:val="24"/>
-              <w:szCs w:val="24"/>
-            </w:rPr>
-            <w:t>.</w:t>
-          </w:r>
-          <w:r>
-            <w:rPr>
-              <w:rFonts w:hint="default" w:ascii="Times New Roman" w:hAnsi="Times New Roman" w:cs="Times New Roman"/>
-              <w:color w:val="auto"/>
-              <w:sz w:val="24"/>
-              <w:szCs w:val="24"/>
-              <w:lang w:val="en"/>
-            </w:rPr>
-            <w:t>2</w:t>
-          </w:r>
-          <w:r>
-            <w:rPr>
-              <w:rFonts w:ascii="Times New Roman" w:hAnsi="Times New Roman" w:cs="Times New Roman"/>
-              <w:color w:val="auto"/>
-              <w:sz w:val="24"/>
-              <w:szCs w:val="24"/>
-            </w:rPr>
-            <w:t>.</w:t>
-          </w:r>
-          <w:r>
-            <w:rPr>
-              <w:rFonts w:hint="default" w:ascii="Times New Roman" w:hAnsi="Times New Roman" w:cs="Times New Roman"/>
-              <w:color w:val="auto"/>
-              <w:sz w:val="24"/>
-              <w:szCs w:val="24"/>
-              <w:lang w:val="en"/>
-            </w:rPr>
-            <w:t xml:space="preserve"> BGR Matrix Representation of the Cover Image </w:t>
-          </w:r>
-          <w:r>
-            <w:rPr>
-              <w:rFonts w:ascii="Times New Roman" w:hAnsi="Times New Roman" w:cs="Times New Roman"/>
-              <w:color w:val="auto"/>
-              <w:sz w:val="24"/>
-              <w:szCs w:val="24"/>
-            </w:rPr>
-            <w:ptab w:relativeTo="margin" w:alignment="right" w:leader="dot"/>
-          </w:r>
-          <w:r>
-            <w:rPr>
-              <w:rFonts w:ascii="Times New Roman" w:hAnsi="Times New Roman" w:cs="Times New Roman"/>
-              <w:color w:val="auto"/>
-              <w:sz w:val="24"/>
-              <w:szCs w:val="24"/>
-            </w:rPr>
-            <w:t xml:space="preserve"> </w:t>
-          </w:r>
-          <w:r>
-            <w:rPr>
-              <w:rFonts w:ascii="Times New Roman" w:hAnsi="Times New Roman" w:cs="Times New Roman"/>
-              <w:bCs/>
-              <w:color w:val="auto"/>
-              <w:sz w:val="24"/>
-              <w:szCs w:val="24"/>
-            </w:rPr>
-            <w:t>13</w:t>
+            <w:t>4</w:t>
           </w:r>
         </w:p>
         <w:p>
@@ -2806,13 +2922,33 @@
             <w:pStyle w:val="30"/>
             <w:spacing w:before="0" w:line="360" w:lineRule="auto"/>
             <w:rPr>
+              <w:rFonts w:hint="default" w:ascii="Times New Roman" w:hAnsi="Times New Roman" w:cs="Times New Roman"/>
+              <w:bCs/>
+              <w:color w:val="auto"/>
+              <w:sz w:val="24"/>
+              <w:szCs w:val="24"/>
+              <w:lang w:val="en"/>
+            </w:rPr>
+          </w:pPr>
+          <w:r>
+            <w:rPr>
               <w:rFonts w:ascii="Times New Roman" w:hAnsi="Times New Roman" w:cs="Times New Roman"/>
-              <w:bCs/>
-              <w:color w:val="auto"/>
-              <w:sz w:val="24"/>
-              <w:szCs w:val="24"/>
-            </w:rPr>
-          </w:pPr>
+              <w:color w:val="auto"/>
+              <w:sz w:val="24"/>
+              <w:szCs w:val="24"/>
+            </w:rPr>
+            <w:t xml:space="preserve">Figure </w:t>
+          </w:r>
+          <w:r>
+            <w:rPr>
+              <w:rFonts w:hint="default" w:ascii="Times New Roman" w:hAnsi="Times New Roman" w:cs="Times New Roman"/>
+              <w:color w:val="auto"/>
+              <w:sz w:val="24"/>
+              <w:szCs w:val="24"/>
+              <w:lang w:val="en"/>
+            </w:rPr>
+            <w:t>3</w:t>
+          </w:r>
           <w:r>
             <w:rPr>
               <w:rFonts w:ascii="Times New Roman" w:hAnsi="Times New Roman" w:cs="Times New Roman"/>
@@ -2820,7 +2956,17 @@
               <w:sz w:val="24"/>
               <w:szCs w:val="24"/>
             </w:rPr>
-            <w:t xml:space="preserve">Figure 2.2. xxxxxxx </w:t>
+            <w:t>.</w:t>
+          </w:r>
+          <w:r>
+            <w:rPr>
+              <w:rFonts w:hint="default" w:ascii="Times New Roman" w:hAnsi="Times New Roman" w:cs="Times New Roman"/>
+              <w:color w:val="auto"/>
+              <w:sz w:val="24"/>
+              <w:szCs w:val="24"/>
+              <w:lang w:val="en"/>
+            </w:rPr>
+            <w:t>3</w:t>
           </w:r>
           <w:r>
             <w:rPr>
@@ -2829,6 +2975,34 @@
               <w:sz w:val="24"/>
               <w:szCs w:val="24"/>
             </w:rPr>
+            <w:t xml:space="preserve">. </w:t>
+          </w:r>
+          <w:r>
+            <w:rPr>
+              <w:rFonts w:hint="default" w:ascii="Times New Roman" w:hAnsi="Times New Roman" w:cs="Times New Roman"/>
+              <w:color w:val="auto"/>
+              <w:sz w:val="24"/>
+              <w:szCs w:val="24"/>
+              <w:lang w:val="en"/>
+            </w:rPr>
+            <w:t>Bit Embedding operations</w:t>
+          </w:r>
+          <w:r>
+            <w:rPr>
+              <w:rFonts w:ascii="Times New Roman" w:hAnsi="Times New Roman" w:cs="Times New Roman"/>
+              <w:color w:val="auto"/>
+              <w:sz w:val="24"/>
+              <w:szCs w:val="24"/>
+            </w:rPr>
+            <w:t xml:space="preserve"> </w:t>
+          </w:r>
+          <w:r>
+            <w:rPr>
+              <w:rFonts w:ascii="Times New Roman" w:hAnsi="Times New Roman" w:cs="Times New Roman"/>
+              <w:color w:val="auto"/>
+              <w:sz w:val="24"/>
+              <w:szCs w:val="24"/>
+            </w:rPr>
             <w:ptab w:relativeTo="margin" w:alignment="right" w:leader="dot"/>
           </w:r>
           <w:r>
@@ -2838,7 +3012,17 @@
               <w:sz w:val="24"/>
               <w:szCs w:val="24"/>
             </w:rPr>
-            <w:t xml:space="preserve"> 22</w:t>
+            <w:t xml:space="preserve"> </w:t>
+          </w:r>
+          <w:r>
+            <w:rPr>
+              <w:rFonts w:hint="default" w:ascii="Times New Roman" w:hAnsi="Times New Roman" w:cs="Times New Roman"/>
+              <w:color w:val="auto"/>
+              <w:sz w:val="24"/>
+              <w:szCs w:val="24"/>
+              <w:lang w:val="en"/>
+            </w:rPr>
+            <w:t>15</w:t>
           </w:r>
         </w:p>
         <w:p>
@@ -2846,7 +3030,11 @@
             <w:pStyle w:val="30"/>
             <w:spacing w:before="0" w:line="360" w:lineRule="auto"/>
             <w:rPr>
-              <w:smallCaps/>
+              <w:rFonts w:hint="default" w:ascii="Times New Roman" w:hAnsi="Times New Roman" w:cs="Times New Roman"/>
+              <w:color w:val="auto"/>
+              <w:sz w:val="24"/>
+              <w:szCs w:val="24"/>
+              <w:lang w:val="en"/>
             </w:rPr>
           </w:pPr>
           <w:r>
@@ -2856,7 +3044,17 @@
               <w:sz w:val="24"/>
               <w:szCs w:val="24"/>
             </w:rPr>
-            <w:t xml:space="preserve">Figure 3.1. xxxxx </w:t>
+            <w:t>Figure 3</w:t>
+          </w:r>
+          <w:r>
+            <w:rPr>
+              <w:rFonts w:hint="default" w:ascii="Times New Roman" w:hAnsi="Times New Roman" w:cs="Times New Roman"/>
+              <w:color w:val="auto"/>
+              <w:sz w:val="24"/>
+              <w:szCs w:val="24"/>
+              <w:lang w:val="en"/>
+            </w:rPr>
+            <w:t>.4</w:t>
           </w:r>
           <w:r>
             <w:rPr>
@@ -2865,6 +3063,34 @@
               <w:sz w:val="24"/>
               <w:szCs w:val="24"/>
             </w:rPr>
+            <w:t>.</w:t>
+          </w:r>
+          <w:r>
+            <w:rPr>
+              <w:rFonts w:hint="default" w:ascii="Times New Roman" w:hAnsi="Times New Roman" w:cs="Times New Roman"/>
+              <w:color w:val="auto"/>
+              <w:sz w:val="24"/>
+              <w:szCs w:val="24"/>
+              <w:lang w:val="en"/>
+            </w:rPr>
+            <w:t xml:space="preserve"> Secret Information Embedding Flowchart</w:t>
+          </w:r>
+          <w:r>
+            <w:rPr>
+              <w:rFonts w:ascii="Times New Roman" w:hAnsi="Times New Roman" w:cs="Times New Roman"/>
+              <w:color w:val="auto"/>
+              <w:sz w:val="24"/>
+              <w:szCs w:val="24"/>
+            </w:rPr>
+            <w:t xml:space="preserve"> </w:t>
+          </w:r>
+          <w:r>
+            <w:rPr>
+              <w:rFonts w:ascii="Times New Roman" w:hAnsi="Times New Roman" w:cs="Times New Roman"/>
+              <w:color w:val="auto"/>
+              <w:sz w:val="24"/>
+              <w:szCs w:val="24"/>
+            </w:rPr>
             <w:ptab w:relativeTo="margin" w:alignment="right" w:leader="dot"/>
           </w:r>
           <w:r>
@@ -2874,24 +3100,216 @@
               <w:sz w:val="24"/>
               <w:szCs w:val="24"/>
             </w:rPr>
-            <w:t xml:space="preserve"> 25</w:t>
+            <w:t xml:space="preserve"> </w:t>
+          </w:r>
+          <w:r>
+            <w:rPr>
+              <w:rFonts w:hint="default" w:ascii="Times New Roman" w:hAnsi="Times New Roman" w:cs="Times New Roman"/>
+              <w:color w:val="auto"/>
+              <w:sz w:val="24"/>
+              <w:szCs w:val="24"/>
+              <w:lang w:val="en"/>
+            </w:rPr>
+            <w:t>16</w:t>
+          </w:r>
+        </w:p>
+        <w:p>
+          <w:pPr>
+            <w:pStyle w:val="30"/>
+            <w:spacing w:before="0" w:line="360" w:lineRule="auto"/>
+            <w:rPr>
+              <w:rFonts w:hint="default" w:ascii="Times New Roman" w:hAnsi="Times New Roman" w:cs="Times New Roman"/>
+              <w:color w:val="auto"/>
+              <w:sz w:val="24"/>
+              <w:szCs w:val="24"/>
+              <w:lang w:val="en"/>
+            </w:rPr>
+          </w:pPr>
+          <w:r>
+            <w:rPr>
+              <w:rFonts w:ascii="Times New Roman" w:hAnsi="Times New Roman" w:cs="Times New Roman"/>
+              <w:color w:val="auto"/>
+              <w:sz w:val="24"/>
+              <w:szCs w:val="24"/>
+            </w:rPr>
+            <w:t>Figure 3</w:t>
+          </w:r>
+          <w:r>
+            <w:rPr>
+              <w:rFonts w:hint="default" w:ascii="Times New Roman" w:hAnsi="Times New Roman" w:cs="Times New Roman"/>
+              <w:color w:val="auto"/>
+              <w:sz w:val="24"/>
+              <w:szCs w:val="24"/>
+              <w:lang w:val="en"/>
+            </w:rPr>
+            <w:t>.5</w:t>
+          </w:r>
+          <w:r>
+            <w:rPr>
+              <w:rFonts w:ascii="Times New Roman" w:hAnsi="Times New Roman" w:cs="Times New Roman"/>
+              <w:color w:val="auto"/>
+              <w:sz w:val="24"/>
+              <w:szCs w:val="24"/>
+            </w:rPr>
+            <w:t>.</w:t>
+          </w:r>
+          <w:r>
+            <w:rPr>
+              <w:rFonts w:hint="default" w:ascii="Times New Roman" w:hAnsi="Times New Roman" w:cs="Times New Roman"/>
+              <w:color w:val="auto"/>
+              <w:sz w:val="24"/>
+              <w:szCs w:val="24"/>
+              <w:lang w:val="en"/>
+            </w:rPr>
+            <w:t xml:space="preserve"> Bit Extraction Operations</w:t>
+          </w:r>
+          <w:r>
+            <w:rPr>
+              <w:rFonts w:ascii="Times New Roman" w:hAnsi="Times New Roman" w:cs="Times New Roman"/>
+              <w:color w:val="auto"/>
+              <w:sz w:val="24"/>
+              <w:szCs w:val="24"/>
+            </w:rPr>
+            <w:t xml:space="preserve"> </w:t>
+          </w:r>
+          <w:r>
+            <w:rPr>
+              <w:rFonts w:ascii="Times New Roman" w:hAnsi="Times New Roman" w:cs="Times New Roman"/>
+              <w:color w:val="auto"/>
+              <w:sz w:val="24"/>
+              <w:szCs w:val="24"/>
+            </w:rPr>
+            <w:ptab w:relativeTo="margin" w:alignment="right" w:leader="dot"/>
+          </w:r>
+          <w:r>
+            <w:rPr>
+              <w:rFonts w:ascii="Times New Roman" w:hAnsi="Times New Roman" w:cs="Times New Roman"/>
+              <w:color w:val="auto"/>
+              <w:sz w:val="24"/>
+              <w:szCs w:val="24"/>
+            </w:rPr>
+            <w:t xml:space="preserve"> </w:t>
+          </w:r>
+          <w:r>
+            <w:rPr>
+              <w:rFonts w:hint="default" w:ascii="Times New Roman" w:hAnsi="Times New Roman" w:cs="Times New Roman"/>
+              <w:color w:val="auto"/>
+              <w:sz w:val="24"/>
+              <w:szCs w:val="24"/>
+              <w:lang w:val="en"/>
+            </w:rPr>
+            <w:t>17</w:t>
+          </w:r>
+        </w:p>
+        <w:p>
+          <w:r>
+            <w:rPr>
+              <w:rFonts w:ascii="Times New Roman" w:hAnsi="Times New Roman" w:cs="Times New Roman"/>
+              <w:color w:val="auto"/>
+              <w:sz w:val="24"/>
+              <w:szCs w:val="24"/>
+            </w:rPr>
+            <w:t>Figure 3</w:t>
+          </w:r>
+          <w:r>
+            <w:rPr>
+              <w:rFonts w:hint="default" w:ascii="Times New Roman" w:hAnsi="Times New Roman" w:cs="Times New Roman"/>
+              <w:color w:val="auto"/>
+              <w:sz w:val="24"/>
+              <w:szCs w:val="24"/>
+              <w:lang w:val="en"/>
+            </w:rPr>
+            <w:t>.</w:t>
+          </w:r>
+          <w:r>
+            <w:rPr>
+              <w:rFonts w:hint="default" w:cs="Times New Roman"/>
+              <w:color w:val="auto"/>
+              <w:sz w:val="24"/>
+              <w:szCs w:val="24"/>
+              <w:lang w:val="en"/>
+            </w:rPr>
+            <w:t>6</w:t>
+          </w:r>
+          <w:r>
+            <w:rPr>
+              <w:rFonts w:ascii="Times New Roman" w:hAnsi="Times New Roman" w:cs="Times New Roman"/>
+              <w:color w:val="auto"/>
+              <w:sz w:val="24"/>
+              <w:szCs w:val="24"/>
+            </w:rPr>
+            <w:t>.</w:t>
+          </w:r>
+          <w:r>
+            <w:rPr>
+              <w:rFonts w:hint="default" w:ascii="Times New Roman" w:hAnsi="Times New Roman" w:cs="Times New Roman"/>
+              <w:color w:val="auto"/>
+              <w:sz w:val="24"/>
+              <w:szCs w:val="24"/>
+              <w:lang w:val="en"/>
+            </w:rPr>
+            <w:t xml:space="preserve"> </w:t>
+          </w:r>
+          <w:r>
+            <w:rPr>
+              <w:rFonts w:hint="default" w:cs="Times New Roman"/>
+              <w:color w:val="auto"/>
+              <w:sz w:val="24"/>
+              <w:szCs w:val="24"/>
+              <w:lang w:val="en"/>
+            </w:rPr>
+            <w:t>Secret Information Extraction Flowchart</w:t>
+          </w:r>
+          <w:r>
+            <w:rPr>
+              <w:rFonts w:ascii="Times New Roman" w:hAnsi="Times New Roman" w:cs="Times New Roman"/>
+              <w:color w:val="auto"/>
+              <w:sz w:val="24"/>
+              <w:szCs w:val="24"/>
+            </w:rPr>
+            <w:t xml:space="preserve"> </w:t>
+          </w:r>
+          <w:r>
+            <w:rPr>
+              <w:rFonts w:ascii="Times New Roman" w:hAnsi="Times New Roman" w:cs="Times New Roman"/>
+              <w:color w:val="auto"/>
+              <w:sz w:val="24"/>
+              <w:szCs w:val="24"/>
+            </w:rPr>
+            <w:ptab w:relativeTo="margin" w:alignment="right" w:leader="dot"/>
+          </w:r>
+          <w:r>
+            <w:rPr>
+              <w:rFonts w:ascii="Times New Roman" w:hAnsi="Times New Roman" w:cs="Times New Roman"/>
+              <w:color w:val="auto"/>
+              <w:sz w:val="24"/>
+              <w:szCs w:val="24"/>
+            </w:rPr>
+            <w:t xml:space="preserve"> </w:t>
+          </w:r>
+          <w:r>
+            <w:rPr>
+              <w:rFonts w:hint="default" w:ascii="Times New Roman" w:hAnsi="Times New Roman" w:cs="Times New Roman"/>
+              <w:color w:val="auto"/>
+              <w:sz w:val="24"/>
+              <w:szCs w:val="24"/>
+              <w:lang w:val="en"/>
+            </w:rPr>
+            <w:t>1</w:t>
+          </w:r>
+          <w:r>
+            <w:rPr>
+              <w:rFonts w:hint="default" w:cs="Times New Roman"/>
+              <w:color w:val="auto"/>
+              <w:sz w:val="24"/>
+              <w:szCs w:val="24"/>
+              <w:lang w:val="en"/>
+            </w:rPr>
+            <w:t>9</w:t>
           </w:r>
         </w:p>
       </w:sdtContent>
     </w:sdt>
-    <w:p/>
-    <w:p>
-      <w:pPr>
-        <w:spacing w:line="360" w:lineRule="auto"/>
-        <w:jc w:val="both"/>
-      </w:pPr>
-    </w:p>
-    <w:p>
-      <w:pPr>
-        <w:spacing w:line="360" w:lineRule="auto"/>
-        <w:jc w:val="both"/>
-      </w:pPr>
-    </w:p>
     <w:p>
       <w:pPr>
         <w:spacing w:line="360" w:lineRule="auto"/>
@@ -2906,8 +3324,8 @@
         <w:pStyle w:val="2"/>
         <w:spacing w:line="360" w:lineRule="auto"/>
       </w:pPr>
-      <w:bookmarkStart w:id="16" w:name="_Toc509669218"/>
-      <w:bookmarkStart w:id="17" w:name="_Toc509669806"/>
+      <w:bookmarkStart w:id="16" w:name="_Toc509669806"/>
+      <w:bookmarkStart w:id="17" w:name="_Toc509669218"/>
       <w:r>
         <w:t>List of Tables</w:t>
       </w:r>
@@ -3564,12 +3982,6 @@
           <w:pPr>
             <w:pStyle w:val="30"/>
             <w:spacing w:before="0" w:line="360" w:lineRule="auto"/>
-            <w:rPr>
-              <w:rFonts w:ascii="Times New Roman" w:hAnsi="Times New Roman" w:eastAsia="Times New Roman" w:cs="Times New Roman"/>
-              <w:color w:val="auto"/>
-              <w:sz w:val="24"/>
-              <w:szCs w:val="24"/>
-            </w:rPr>
           </w:pPr>
           <w:r>
             <w:rPr>
@@ -3668,12 +4080,6 @@
         </w:p>
       </w:sdtContent>
     </w:sdt>
-    <w:p>
-      <w:pPr>
-        <w:spacing w:line="360" w:lineRule="auto"/>
-        <w:jc w:val="both"/>
-      </w:pPr>
-    </w:p>
     <w:p>
       <w:pPr>
         <w:spacing w:line="360" w:lineRule="auto"/>
@@ -3876,7 +4282,7 @@
     </w:p>
     <w:p>
       <w:pPr>
-        <w:spacing w:line="360" w:lineRule="auto"/>
+        <w:spacing w:line="240" w:lineRule="auto"/>
         <w:jc w:val="both"/>
         <w:rPr>
           <w:rFonts w:hint="default"/>
@@ -3888,7 +4294,7 @@
     </w:p>
     <w:p>
       <w:pPr>
-        <w:spacing w:line="360" w:lineRule="auto"/>
+        <w:spacing w:line="240" w:lineRule="auto"/>
         <w:jc w:val="both"/>
         <w:rPr>
           <w:rFonts w:hint="default"/>
@@ -4267,12 +4673,6 @@
             <w:insideH w:val="single" w:color="auto" w:sz="4" w:space="0"/>
             <w:insideV w:val="single" w:color="auto" w:sz="4" w:space="0"/>
           </w:tblBorders>
-          <w:tblCellMar>
-            <w:top w:w="0" w:type="dxa"/>
-            <w:left w:w="108" w:type="dxa"/>
-            <w:bottom w:w="0" w:type="dxa"/>
-            <w:right w:w="108" w:type="dxa"/>
-          </w:tblCellMar>
         </w:tblPrEx>
         <w:tc>
           <w:tcPr>
@@ -4351,12 +4751,6 @@
             <w:insideH w:val="single" w:color="auto" w:sz="4" w:space="0"/>
             <w:insideV w:val="single" w:color="auto" w:sz="4" w:space="0"/>
           </w:tblBorders>
-          <w:tblCellMar>
-            <w:top w:w="0" w:type="dxa"/>
-            <w:left w:w="108" w:type="dxa"/>
-            <w:bottom w:w="0" w:type="dxa"/>
-            <w:right w:w="108" w:type="dxa"/>
-          </w:tblCellMar>
         </w:tblPrEx>
         <w:tc>
           <w:tcPr>
@@ -4435,12 +4829,6 @@
             <w:insideH w:val="single" w:color="auto" w:sz="4" w:space="0"/>
             <w:insideV w:val="single" w:color="auto" w:sz="4" w:space="0"/>
           </w:tblBorders>
-          <w:tblCellMar>
-            <w:top w:w="0" w:type="dxa"/>
-            <w:left w:w="108" w:type="dxa"/>
-            <w:bottom w:w="0" w:type="dxa"/>
-            <w:right w:w="108" w:type="dxa"/>
-          </w:tblCellMar>
         </w:tblPrEx>
         <w:tc>
           <w:tcPr>
@@ -4589,12 +4977,6 @@
             <w:insideH w:val="single" w:color="auto" w:sz="4" w:space="0"/>
             <w:insideV w:val="single" w:color="auto" w:sz="4" w:space="0"/>
           </w:tblBorders>
-          <w:tblCellMar>
-            <w:top w:w="0" w:type="dxa"/>
-            <w:left w:w="108" w:type="dxa"/>
-            <w:bottom w:w="0" w:type="dxa"/>
-            <w:right w:w="108" w:type="dxa"/>
-          </w:tblCellMar>
         </w:tblPrEx>
         <w:tc>
           <w:tcPr>
@@ -4673,12 +5055,6 @@
             <w:insideH w:val="single" w:color="auto" w:sz="4" w:space="0"/>
             <w:insideV w:val="single" w:color="auto" w:sz="4" w:space="0"/>
           </w:tblBorders>
-          <w:tblCellMar>
-            <w:top w:w="0" w:type="dxa"/>
-            <w:left w:w="108" w:type="dxa"/>
-            <w:bottom w:w="0" w:type="dxa"/>
-            <w:right w:w="108" w:type="dxa"/>
-          </w:tblCellMar>
         </w:tblPrEx>
         <w:tc>
           <w:tcPr>
@@ -4757,12 +5133,6 @@
             <w:insideH w:val="single" w:color="auto" w:sz="4" w:space="0"/>
             <w:insideV w:val="single" w:color="auto" w:sz="4" w:space="0"/>
           </w:tblBorders>
-          <w:tblCellMar>
-            <w:top w:w="0" w:type="dxa"/>
-            <w:left w:w="108" w:type="dxa"/>
-            <w:bottom w:w="0" w:type="dxa"/>
-            <w:right w:w="108" w:type="dxa"/>
-          </w:tblCellMar>
         </w:tblPrEx>
         <w:tc>
           <w:tcPr>
@@ -4911,12 +5281,6 @@
             <w:insideH w:val="single" w:color="auto" w:sz="4" w:space="0"/>
             <w:insideV w:val="single" w:color="auto" w:sz="4" w:space="0"/>
           </w:tblBorders>
-          <w:tblCellMar>
-            <w:top w:w="0" w:type="dxa"/>
-            <w:left w:w="108" w:type="dxa"/>
-            <w:bottom w:w="0" w:type="dxa"/>
-            <w:right w:w="108" w:type="dxa"/>
-          </w:tblCellMar>
         </w:tblPrEx>
         <w:tc>
           <w:tcPr>
@@ -4995,12 +5359,6 @@
             <w:insideH w:val="single" w:color="auto" w:sz="4" w:space="0"/>
             <w:insideV w:val="single" w:color="auto" w:sz="4" w:space="0"/>
           </w:tblBorders>
-          <w:tblCellMar>
-            <w:top w:w="0" w:type="dxa"/>
-            <w:left w:w="108" w:type="dxa"/>
-            <w:bottom w:w="0" w:type="dxa"/>
-            <w:right w:w="108" w:type="dxa"/>
-          </w:tblCellMar>
         </w:tblPrEx>
         <w:tc>
           <w:tcPr>
@@ -5079,12 +5437,6 @@
             <w:insideH w:val="single" w:color="auto" w:sz="4" w:space="0"/>
             <w:insideV w:val="single" w:color="auto" w:sz="4" w:space="0"/>
           </w:tblBorders>
-          <w:tblCellMar>
-            <w:top w:w="0" w:type="dxa"/>
-            <w:left w:w="108" w:type="dxa"/>
-            <w:bottom w:w="0" w:type="dxa"/>
-            <w:right w:w="108" w:type="dxa"/>
-          </w:tblCellMar>
         </w:tblPrEx>
         <w:tc>
           <w:tcPr>
@@ -5233,12 +5585,6 @@
             <w:insideH w:val="single" w:color="auto" w:sz="4" w:space="0"/>
             <w:insideV w:val="single" w:color="auto" w:sz="4" w:space="0"/>
           </w:tblBorders>
-          <w:tblCellMar>
-            <w:top w:w="0" w:type="dxa"/>
-            <w:left w:w="108" w:type="dxa"/>
-            <w:bottom w:w="0" w:type="dxa"/>
-            <w:right w:w="108" w:type="dxa"/>
-          </w:tblCellMar>
         </w:tblPrEx>
         <w:tc>
           <w:tcPr>
@@ -5317,12 +5663,6 @@
             <w:insideH w:val="single" w:color="auto" w:sz="4" w:space="0"/>
             <w:insideV w:val="single" w:color="auto" w:sz="4" w:space="0"/>
           </w:tblBorders>
-          <w:tblCellMar>
-            <w:top w:w="0" w:type="dxa"/>
-            <w:left w:w="108" w:type="dxa"/>
-            <w:bottom w:w="0" w:type="dxa"/>
-            <w:right w:w="108" w:type="dxa"/>
-          </w:tblCellMar>
         </w:tblPrEx>
         <w:tc>
           <w:tcPr>
@@ -5401,12 +5741,6 @@
             <w:insideH w:val="single" w:color="auto" w:sz="4" w:space="0"/>
             <w:insideV w:val="single" w:color="auto" w:sz="4" w:space="0"/>
           </w:tblBorders>
-          <w:tblCellMar>
-            <w:top w:w="0" w:type="dxa"/>
-            <w:left w:w="108" w:type="dxa"/>
-            <w:bottom w:w="0" w:type="dxa"/>
-            <w:right w:w="108" w:type="dxa"/>
-          </w:tblCellMar>
         </w:tblPrEx>
         <w:tc>
           <w:tcPr>
@@ -5555,12 +5889,6 @@
             <w:insideH w:val="single" w:color="auto" w:sz="4" w:space="0"/>
             <w:insideV w:val="single" w:color="auto" w:sz="4" w:space="0"/>
           </w:tblBorders>
-          <w:tblCellMar>
-            <w:top w:w="0" w:type="dxa"/>
-            <w:left w:w="108" w:type="dxa"/>
-            <w:bottom w:w="0" w:type="dxa"/>
-            <w:right w:w="108" w:type="dxa"/>
-          </w:tblCellMar>
         </w:tblPrEx>
         <w:tc>
           <w:tcPr>
@@ -5639,12 +5967,6 @@
             <w:insideH w:val="single" w:color="auto" w:sz="4" w:space="0"/>
             <w:insideV w:val="single" w:color="auto" w:sz="4" w:space="0"/>
           </w:tblBorders>
-          <w:tblCellMar>
-            <w:top w:w="0" w:type="dxa"/>
-            <w:left w:w="108" w:type="dxa"/>
-            <w:bottom w:w="0" w:type="dxa"/>
-            <w:right w:w="108" w:type="dxa"/>
-          </w:tblCellMar>
         </w:tblPrEx>
         <w:tc>
           <w:tcPr>
@@ -5723,12 +6045,6 @@
             <w:insideH w:val="single" w:color="auto" w:sz="4" w:space="0"/>
             <w:insideV w:val="single" w:color="auto" w:sz="4" w:space="0"/>
           </w:tblBorders>
-          <w:tblCellMar>
-            <w:top w:w="0" w:type="dxa"/>
-            <w:left w:w="108" w:type="dxa"/>
-            <w:bottom w:w="0" w:type="dxa"/>
-            <w:right w:w="108" w:type="dxa"/>
-          </w:tblCellMar>
         </w:tblPrEx>
         <w:tc>
           <w:tcPr>
@@ -5892,12 +6208,6 @@
             <w:insideH w:val="single" w:color="auto" w:sz="4" w:space="0"/>
             <w:insideV w:val="single" w:color="auto" w:sz="4" w:space="0"/>
           </w:tblBorders>
-          <w:tblCellMar>
-            <w:top w:w="0" w:type="dxa"/>
-            <w:left w:w="108" w:type="dxa"/>
-            <w:bottom w:w="0" w:type="dxa"/>
-            <w:right w:w="108" w:type="dxa"/>
-          </w:tblCellMar>
         </w:tblPrEx>
         <w:tc>
           <w:tcPr>
@@ -5976,12 +6286,6 @@
             <w:insideH w:val="single" w:color="auto" w:sz="4" w:space="0"/>
             <w:insideV w:val="single" w:color="auto" w:sz="4" w:space="0"/>
           </w:tblBorders>
-          <w:tblCellMar>
-            <w:top w:w="0" w:type="dxa"/>
-            <w:left w:w="108" w:type="dxa"/>
-            <w:bottom w:w="0" w:type="dxa"/>
-            <w:right w:w="108" w:type="dxa"/>
-          </w:tblCellMar>
         </w:tblPrEx>
         <w:tc>
           <w:tcPr>
@@ -6060,12 +6364,6 @@
             <w:insideH w:val="single" w:color="auto" w:sz="4" w:space="0"/>
             <w:insideV w:val="single" w:color="auto" w:sz="4" w:space="0"/>
           </w:tblBorders>
-          <w:tblCellMar>
-            <w:top w:w="0" w:type="dxa"/>
-            <w:left w:w="108" w:type="dxa"/>
-            <w:bottom w:w="0" w:type="dxa"/>
-            <w:right w:w="108" w:type="dxa"/>
-          </w:tblCellMar>
         </w:tblPrEx>
         <w:tc>
           <w:tcPr>
@@ -6214,12 +6512,6 @@
             <w:insideH w:val="single" w:color="auto" w:sz="4" w:space="0"/>
             <w:insideV w:val="single" w:color="auto" w:sz="4" w:space="0"/>
           </w:tblBorders>
-          <w:tblCellMar>
-            <w:top w:w="0" w:type="dxa"/>
-            <w:left w:w="108" w:type="dxa"/>
-            <w:bottom w:w="0" w:type="dxa"/>
-            <w:right w:w="108" w:type="dxa"/>
-          </w:tblCellMar>
         </w:tblPrEx>
         <w:tc>
           <w:tcPr>
@@ -6298,12 +6590,6 @@
             <w:insideH w:val="single" w:color="auto" w:sz="4" w:space="0"/>
             <w:insideV w:val="single" w:color="auto" w:sz="4" w:space="0"/>
           </w:tblBorders>
-          <w:tblCellMar>
-            <w:top w:w="0" w:type="dxa"/>
-            <w:left w:w="108" w:type="dxa"/>
-            <w:bottom w:w="0" w:type="dxa"/>
-            <w:right w:w="108" w:type="dxa"/>
-          </w:tblCellMar>
         </w:tblPrEx>
         <w:tc>
           <w:tcPr>
@@ -6382,12 +6668,6 @@
             <w:insideH w:val="single" w:color="auto" w:sz="4" w:space="0"/>
             <w:insideV w:val="single" w:color="auto" w:sz="4" w:space="0"/>
           </w:tblBorders>
-          <w:tblCellMar>
-            <w:top w:w="0" w:type="dxa"/>
-            <w:left w:w="108" w:type="dxa"/>
-            <w:bottom w:w="0" w:type="dxa"/>
-            <w:right w:w="108" w:type="dxa"/>
-          </w:tblCellMar>
         </w:tblPrEx>
         <w:tc>
           <w:tcPr>
@@ -6463,7 +6743,7 @@
           <w:ilvl w:val="0"/>
           <w:numId w:val="0"/>
         </w:numPr>
-        <w:spacing w:line="360" w:lineRule="auto"/>
+        <w:spacing w:line="240" w:lineRule="auto"/>
         <w:rPr>
           <w:rFonts w:hint="default"/>
           <w:sz w:val="32"/>
@@ -6478,7 +6758,7 @@
           <w:ilvl w:val="0"/>
           <w:numId w:val="0"/>
         </w:numPr>
-        <w:spacing w:line="360" w:lineRule="auto"/>
+        <w:spacing w:line="240" w:lineRule="auto"/>
         <w:rPr>
           <w:rFonts w:hint="default"/>
           <w:sz w:val="32"/>
@@ -6685,7 +6965,7 @@
           <w:ilvl w:val="0"/>
           <w:numId w:val="0"/>
         </w:numPr>
-        <w:spacing w:line="360" w:lineRule="auto"/>
+        <w:spacing w:line="240" w:lineRule="auto"/>
         <w:rPr>
           <w:rFonts w:hint="default"/>
           <w:sz w:val="32"/>
@@ -6700,7 +6980,7 @@
           <w:ilvl w:val="0"/>
           <w:numId w:val="0"/>
         </w:numPr>
-        <w:spacing w:line="360" w:lineRule="auto"/>
+        <w:spacing w:line="240" w:lineRule="auto"/>
         <w:rPr>
           <w:rFonts w:hint="default"/>
           <w:sz w:val="32"/>
@@ -6824,6 +7104,22 @@
           <w:numId w:val="0"/>
         </w:numPr>
         <w:spacing w:line="240" w:lineRule="auto"/>
+        <w:jc w:val="both"/>
+        <w:rPr>
+          <w:rFonts w:hint="default"/>
+          <w:sz w:val="24"/>
+          <w:szCs w:val="24"/>
+          <w:lang w:val="en"/>
+        </w:rPr>
+      </w:pPr>
+    </w:p>
+    <w:p>
+      <w:pPr>
+        <w:numPr>
+          <w:ilvl w:val="0"/>
+          <w:numId w:val="0"/>
+        </w:numPr>
+        <w:spacing w:line="360" w:lineRule="auto"/>
         <w:ind w:leftChars="0" w:firstLine="720" w:firstLineChars="0"/>
         <w:jc w:val="both"/>
         <w:rPr>
@@ -6833,23 +7129,6 @@
           <w:lang w:val="en"/>
         </w:rPr>
       </w:pPr>
-    </w:p>
-    <w:p>
-      <w:pPr>
-        <w:numPr>
-          <w:ilvl w:val="0"/>
-          <w:numId w:val="0"/>
-        </w:numPr>
-        <w:spacing w:line="360" w:lineRule="auto"/>
-        <w:ind w:leftChars="0" w:firstLine="720" w:firstLineChars="0"/>
-        <w:jc w:val="both"/>
-        <w:rPr>
-          <w:rFonts w:hint="default"/>
-          <w:sz w:val="24"/>
-          <w:szCs w:val="24"/>
-          <w:lang w:val="en"/>
-        </w:rPr>
-      </w:pPr>
       <w:r>
         <w:rPr>
           <w:rFonts w:hint="default"/>
@@ -6859,38 +7138,6 @@
         </w:rPr>
         <w:t>Visual Studio Code is a lightweight yet powerful free source code editor developed by Microsoft. It runs on desktop and is available for Linux, Windows and macOS. Its features include support for syntax highlighting, debugging, intelligent code completion, embedded Git, code refactoring, and snippets, and has a rich ecosystem of extensions for other features and programming languages [9]. This is the environment I used to write my code because it has a lot of advantages and it’s also a personal preference.</w:t>
       </w:r>
-    </w:p>
-    <w:p>
-      <w:pPr>
-        <w:numPr>
-          <w:ilvl w:val="0"/>
-          <w:numId w:val="0"/>
-        </w:numPr>
-        <w:spacing w:line="360" w:lineRule="auto"/>
-        <w:jc w:val="both"/>
-        <w:rPr>
-          <w:rFonts w:hint="default"/>
-          <w:sz w:val="24"/>
-          <w:szCs w:val="24"/>
-          <w:lang w:val="en"/>
-        </w:rPr>
-      </w:pPr>
-    </w:p>
-    <w:p>
-      <w:pPr>
-        <w:numPr>
-          <w:ilvl w:val="0"/>
-          <w:numId w:val="0"/>
-        </w:numPr>
-        <w:spacing w:line="360" w:lineRule="auto"/>
-        <w:jc w:val="both"/>
-        <w:rPr>
-          <w:rFonts w:hint="default"/>
-          <w:sz w:val="24"/>
-          <w:szCs w:val="24"/>
-          <w:lang w:val="en"/>
-        </w:rPr>
-      </w:pPr>
     </w:p>
     <w:p>
       <w:pPr>
@@ -7554,6 +7801,657 @@
     </w:p>
     <w:p>
       <w:pPr>
+        <w:numPr>
+          <w:ilvl w:val="0"/>
+          <w:numId w:val="0"/>
+        </w:numPr>
+        <w:spacing w:after="0" w:line="240" w:lineRule="auto"/>
+        <w:jc w:val="both"/>
+        <w:rPr>
+          <w:rFonts w:hint="default"/>
+          <w:sz w:val="32"/>
+          <w:szCs w:val="32"/>
+          <w:lang w:val="en"/>
+        </w:rPr>
+      </w:pPr>
+    </w:p>
+    <w:p>
+      <w:pPr>
+        <w:numPr>
+          <w:ilvl w:val="0"/>
+          <w:numId w:val="0"/>
+        </w:numPr>
+        <w:spacing w:after="0" w:line="240" w:lineRule="auto"/>
+        <w:jc w:val="both"/>
+        <w:rPr>
+          <w:rFonts w:hint="default"/>
+          <w:sz w:val="32"/>
+          <w:szCs w:val="32"/>
+          <w:lang w:val="en"/>
+        </w:rPr>
+      </w:pPr>
+    </w:p>
+    <w:p>
+      <w:pPr>
+        <w:numPr>
+          <w:ilvl w:val="1"/>
+          <w:numId w:val="1"/>
+        </w:numPr>
+        <w:spacing w:after="0" w:line="240" w:lineRule="auto"/>
+        <w:ind w:left="0" w:leftChars="0" w:firstLine="0" w:firstLineChars="0"/>
+        <w:jc w:val="both"/>
+        <w:rPr>
+          <w:rFonts w:hint="default"/>
+          <w:sz w:val="32"/>
+          <w:szCs w:val="32"/>
+          <w:lang w:val="en"/>
+        </w:rPr>
+      </w:pPr>
+      <w:r>
+        <w:rPr>
+          <w:rFonts w:hint="default"/>
+          <w:sz w:val="32"/>
+          <w:szCs w:val="32"/>
+          <w:lang w:val="en"/>
+        </w:rPr>
+        <w:t>Programming Languages</w:t>
+      </w:r>
+    </w:p>
+    <w:p>
+      <w:pPr>
+        <w:numPr>
+          <w:numId w:val="0"/>
+        </w:numPr>
+        <w:spacing w:after="0" w:line="240" w:lineRule="auto"/>
+        <w:ind w:leftChars="0"/>
+        <w:jc w:val="both"/>
+        <w:rPr>
+          <w:rFonts w:hint="default"/>
+          <w:sz w:val="32"/>
+          <w:szCs w:val="32"/>
+          <w:lang w:val="en"/>
+        </w:rPr>
+      </w:pPr>
+    </w:p>
+    <w:p>
+      <w:pPr>
+        <w:numPr>
+          <w:ilvl w:val="0"/>
+          <w:numId w:val="3"/>
+        </w:numPr>
+        <w:spacing w:after="0" w:line="360" w:lineRule="auto"/>
+        <w:ind w:left="425" w:leftChars="0" w:hanging="425" w:firstLineChars="0"/>
+        <w:jc w:val="both"/>
+        <w:rPr>
+          <w:rFonts w:hint="default"/>
+          <w:sz w:val="24"/>
+          <w:szCs w:val="24"/>
+          <w:lang w:val="en"/>
+        </w:rPr>
+      </w:pPr>
+      <w:r>
+        <w:rPr>
+          <w:rFonts w:hint="default"/>
+          <w:sz w:val="24"/>
+          <w:szCs w:val="24"/>
+          <w:lang w:val="en"/>
+        </w:rPr>
+        <w:t>C++</w:t>
+      </w:r>
+    </w:p>
+    <w:p>
+      <w:pPr>
+        <w:numPr>
+          <w:numId w:val="0"/>
+        </w:numPr>
+        <w:spacing w:after="0" w:line="240" w:lineRule="auto"/>
+        <w:ind w:leftChars="0"/>
+        <w:jc w:val="both"/>
+        <w:rPr>
+          <w:rFonts w:hint="default"/>
+          <w:sz w:val="24"/>
+          <w:szCs w:val="24"/>
+          <w:lang w:val="en"/>
+        </w:rPr>
+      </w:pPr>
+    </w:p>
+    <w:p>
+      <w:pPr>
+        <w:numPr>
+          <w:numId w:val="0"/>
+        </w:numPr>
+        <w:spacing w:after="0" w:line="360" w:lineRule="auto"/>
+        <w:ind w:leftChars="0" w:firstLine="720" w:firstLineChars="0"/>
+        <w:jc w:val="both"/>
+        <w:rPr>
+          <w:rFonts w:hint="default"/>
+          <w:sz w:val="24"/>
+          <w:szCs w:val="24"/>
+          <w:lang w:val="en"/>
+        </w:rPr>
+      </w:pPr>
+      <w:r>
+        <w:rPr>
+          <w:rFonts w:hint="default"/>
+          <w:sz w:val="24"/>
+          <w:szCs w:val="24"/>
+          <w:lang w:val="en"/>
+        </w:rPr>
+        <w:t>C++ is a general purpose programming language created by Bjarne Stroustrup as an extension of the C programming language, or "C with Classes". I used C++ as the application back-end, meaning the main algorithms for the desktop application are written in C++.</w:t>
+      </w:r>
+    </w:p>
+    <w:p>
+      <w:pPr>
+        <w:numPr>
+          <w:numId w:val="0"/>
+        </w:numPr>
+        <w:spacing w:after="0" w:line="360" w:lineRule="auto"/>
+        <w:ind w:leftChars="0" w:firstLine="720" w:firstLineChars="0"/>
+        <w:jc w:val="both"/>
+        <w:rPr>
+          <w:rFonts w:hint="default"/>
+          <w:sz w:val="24"/>
+          <w:szCs w:val="24"/>
+          <w:lang w:val="en"/>
+        </w:rPr>
+      </w:pPr>
+    </w:p>
+    <w:p>
+      <w:pPr>
+        <w:numPr>
+          <w:numId w:val="0"/>
+        </w:numPr>
+        <w:spacing w:after="0" w:line="360" w:lineRule="auto"/>
+        <w:ind w:leftChars="0" w:firstLine="720" w:firstLineChars="0"/>
+        <w:jc w:val="both"/>
+        <w:rPr>
+          <w:rFonts w:hint="default"/>
+          <w:sz w:val="24"/>
+          <w:szCs w:val="24"/>
+          <w:lang w:val="en"/>
+        </w:rPr>
+      </w:pPr>
+    </w:p>
+    <w:p>
+      <w:pPr>
+        <w:numPr>
+          <w:ilvl w:val="0"/>
+          <w:numId w:val="3"/>
+        </w:numPr>
+        <w:spacing w:after="0" w:line="360" w:lineRule="auto"/>
+        <w:ind w:left="425" w:leftChars="0" w:hanging="425" w:firstLineChars="0"/>
+        <w:jc w:val="both"/>
+        <w:rPr>
+          <w:rFonts w:hint="default"/>
+          <w:sz w:val="24"/>
+          <w:szCs w:val="24"/>
+          <w:lang w:val="en"/>
+        </w:rPr>
+      </w:pPr>
+      <w:r>
+        <w:rPr>
+          <w:rFonts w:hint="default"/>
+          <w:sz w:val="24"/>
+          <w:szCs w:val="24"/>
+          <w:lang w:val="en"/>
+        </w:rPr>
+        <w:t>QML</w:t>
+      </w:r>
+    </w:p>
+    <w:p>
+      <w:pPr>
+        <w:numPr>
+          <w:numId w:val="0"/>
+        </w:numPr>
+        <w:spacing w:after="0" w:line="240" w:lineRule="auto"/>
+        <w:ind w:leftChars="0"/>
+        <w:jc w:val="both"/>
+        <w:rPr>
+          <w:rFonts w:hint="default"/>
+          <w:sz w:val="24"/>
+          <w:szCs w:val="24"/>
+          <w:lang w:val="en"/>
+        </w:rPr>
+      </w:pPr>
+    </w:p>
+    <w:p>
+      <w:pPr>
+        <w:numPr>
+          <w:numId w:val="0"/>
+        </w:numPr>
+        <w:spacing w:after="0" w:line="360" w:lineRule="auto"/>
+        <w:ind w:leftChars="0" w:firstLine="720" w:firstLineChars="0"/>
+        <w:jc w:val="both"/>
+        <w:rPr>
+          <w:rFonts w:hint="default"/>
+          <w:sz w:val="24"/>
+          <w:szCs w:val="24"/>
+          <w:lang w:val="en"/>
+        </w:rPr>
+      </w:pPr>
+      <w:r>
+        <w:rPr>
+          <w:rFonts w:hint="default"/>
+          <w:sz w:val="24"/>
+          <w:szCs w:val="24"/>
+          <w:lang w:val="en"/>
+        </w:rPr>
+        <w:t>QML is a user interface markup language. It is a declarative language for designing user interface centric applications. Inline JavaScript code handles imperative aspects. It is associated with Qt Quick. I used QML for creating the Graphical User Interface (GUI) for the desktop application.</w:t>
+      </w:r>
+    </w:p>
+    <w:p>
+      <w:pPr>
+        <w:numPr>
+          <w:numId w:val="0"/>
+        </w:numPr>
+        <w:spacing w:after="0" w:line="240" w:lineRule="auto"/>
+        <w:ind w:leftChars="0" w:firstLine="720" w:firstLineChars="0"/>
+        <w:jc w:val="both"/>
+        <w:rPr>
+          <w:rFonts w:hint="default"/>
+          <w:sz w:val="24"/>
+          <w:szCs w:val="24"/>
+          <w:lang w:val="en"/>
+        </w:rPr>
+      </w:pPr>
+    </w:p>
+    <w:p>
+      <w:pPr>
+        <w:numPr>
+          <w:ilvl w:val="0"/>
+          <w:numId w:val="3"/>
+        </w:numPr>
+        <w:spacing w:after="0" w:line="360" w:lineRule="auto"/>
+        <w:ind w:left="425" w:leftChars="0" w:hanging="425" w:firstLineChars="0"/>
+        <w:jc w:val="both"/>
+        <w:rPr>
+          <w:rFonts w:hint="default"/>
+          <w:sz w:val="24"/>
+          <w:szCs w:val="24"/>
+          <w:lang w:val="en"/>
+        </w:rPr>
+      </w:pPr>
+      <w:r>
+        <w:rPr>
+          <w:rFonts w:hint="default"/>
+          <w:sz w:val="24"/>
+          <w:szCs w:val="24"/>
+          <w:lang w:val="en"/>
+        </w:rPr>
+        <w:t>JavaScript</w:t>
+      </w:r>
+    </w:p>
+    <w:p>
+      <w:pPr>
+        <w:numPr>
+          <w:numId w:val="0"/>
+        </w:numPr>
+        <w:spacing w:after="0" w:line="240" w:lineRule="auto"/>
+        <w:ind w:leftChars="0"/>
+        <w:jc w:val="both"/>
+        <w:rPr>
+          <w:rFonts w:hint="default"/>
+          <w:sz w:val="24"/>
+          <w:szCs w:val="24"/>
+          <w:lang w:val="en"/>
+        </w:rPr>
+      </w:pPr>
+    </w:p>
+    <w:p>
+      <w:pPr>
+        <w:numPr>
+          <w:numId w:val="0"/>
+        </w:numPr>
+        <w:spacing w:after="0" w:line="360" w:lineRule="auto"/>
+        <w:ind w:leftChars="0" w:firstLine="720" w:firstLineChars="0"/>
+        <w:jc w:val="both"/>
+        <w:rPr>
+          <w:rFonts w:hint="default"/>
+          <w:sz w:val="24"/>
+          <w:szCs w:val="24"/>
+          <w:lang w:val="en"/>
+        </w:rPr>
+      </w:pPr>
+      <w:r>
+        <w:rPr>
+          <w:rFonts w:hint="default"/>
+          <w:sz w:val="24"/>
+          <w:szCs w:val="24"/>
+          <w:lang w:val="en"/>
+        </w:rPr>
+        <w:t>JavaScript is a programming language that conforms to the ECMAScript specification. JavaScript is high-level, often just-in-time compiled, and multi-paradigm. I used JavaScript as to handle imperative aspects of the desktop application from QML, for instance calling C++ functions.</w:t>
+      </w:r>
+    </w:p>
+    <w:p>
+      <w:pPr>
+        <w:numPr>
+          <w:numId w:val="0"/>
+        </w:numPr>
+        <w:spacing w:after="0" w:line="240" w:lineRule="auto"/>
+        <w:jc w:val="both"/>
+        <w:rPr>
+          <w:rFonts w:hint="default"/>
+          <w:sz w:val="32"/>
+          <w:szCs w:val="32"/>
+          <w:lang w:val="en"/>
+        </w:rPr>
+      </w:pPr>
+    </w:p>
+    <w:p>
+      <w:pPr>
+        <w:numPr>
+          <w:numId w:val="0"/>
+        </w:numPr>
+        <w:spacing w:after="0" w:line="240" w:lineRule="auto"/>
+        <w:jc w:val="both"/>
+        <w:rPr>
+          <w:rFonts w:hint="default"/>
+          <w:sz w:val="32"/>
+          <w:szCs w:val="32"/>
+          <w:lang w:val="en"/>
+        </w:rPr>
+      </w:pPr>
+    </w:p>
+    <w:p>
+      <w:pPr>
+        <w:numPr>
+          <w:numId w:val="0"/>
+        </w:numPr>
+        <w:spacing w:after="0" w:line="240" w:lineRule="auto"/>
+        <w:jc w:val="both"/>
+        <w:rPr>
+          <w:rFonts w:hint="default"/>
+          <w:sz w:val="32"/>
+          <w:szCs w:val="32"/>
+          <w:lang w:val="en"/>
+        </w:rPr>
+      </w:pPr>
+      <w:r>
+        <w:rPr>
+          <w:rFonts w:hint="default"/>
+          <w:sz w:val="32"/>
+          <w:szCs w:val="32"/>
+          <w:lang w:val="en"/>
+        </w:rPr>
+        <w:t>1.6 Third-Party Libraries</w:t>
+      </w:r>
+    </w:p>
+    <w:p>
+      <w:pPr>
+        <w:numPr>
+          <w:numId w:val="0"/>
+        </w:numPr>
+        <w:spacing w:after="0" w:line="240" w:lineRule="auto"/>
+        <w:jc w:val="both"/>
+        <w:rPr>
+          <w:rFonts w:hint="default"/>
+          <w:sz w:val="32"/>
+          <w:szCs w:val="32"/>
+          <w:lang w:val="en"/>
+        </w:rPr>
+      </w:pPr>
+    </w:p>
+    <w:p>
+      <w:pPr>
+        <w:numPr>
+          <w:ilvl w:val="0"/>
+          <w:numId w:val="4"/>
+        </w:numPr>
+        <w:spacing w:after="0" w:line="360" w:lineRule="auto"/>
+        <w:ind w:left="0" w:leftChars="0" w:firstLine="0" w:firstLineChars="0"/>
+        <w:jc w:val="both"/>
+        <w:rPr>
+          <w:rFonts w:hint="default"/>
+          <w:color w:val="auto"/>
+          <w:sz w:val="24"/>
+          <w:szCs w:val="24"/>
+          <w:u w:val="none"/>
+          <w:lang w:val="en"/>
+        </w:rPr>
+      </w:pPr>
+      <w:r>
+        <w:rPr>
+          <w:rFonts w:hint="default"/>
+          <w:color w:val="auto"/>
+          <w:sz w:val="24"/>
+          <w:szCs w:val="24"/>
+          <w:u w:val="none"/>
+          <w:lang w:val="en"/>
+        </w:rPr>
+        <w:fldChar w:fldCharType="begin"/>
+      </w:r>
+      <w:r>
+        <w:rPr>
+          <w:rFonts w:hint="default"/>
+          <w:color w:val="auto"/>
+          <w:sz w:val="24"/>
+          <w:szCs w:val="24"/>
+          <w:u w:val="none"/>
+          <w:lang w:val="en"/>
+        </w:rPr>
+        <w:instrText xml:space="preserve"> HYPERLINK "http://www.zedwood.com/article/cpp-sha256-function" </w:instrText>
+      </w:r>
+      <w:r>
+        <w:rPr>
+          <w:rFonts w:hint="default"/>
+          <w:color w:val="auto"/>
+          <w:sz w:val="24"/>
+          <w:szCs w:val="24"/>
+          <w:u w:val="none"/>
+          <w:lang w:val="en"/>
+        </w:rPr>
+        <w:fldChar w:fldCharType="separate"/>
+      </w:r>
+      <w:r>
+        <w:rPr>
+          <w:rStyle w:val="11"/>
+          <w:rFonts w:hint="default"/>
+          <w:color w:val="auto"/>
+          <w:sz w:val="24"/>
+          <w:szCs w:val="24"/>
+          <w:u w:val="none"/>
+          <w:lang w:val="en"/>
+        </w:rPr>
+        <w:t>SHA-256</w:t>
+      </w:r>
+      <w:r>
+        <w:rPr>
+          <w:rFonts w:hint="default"/>
+          <w:color w:val="auto"/>
+          <w:sz w:val="24"/>
+          <w:szCs w:val="24"/>
+          <w:u w:val="none"/>
+          <w:lang w:val="en"/>
+        </w:rPr>
+        <w:fldChar w:fldCharType="end"/>
+      </w:r>
+    </w:p>
+    <w:p>
+      <w:pPr>
+        <w:numPr>
+          <w:numId w:val="0"/>
+        </w:numPr>
+        <w:spacing w:after="0" w:line="240" w:lineRule="auto"/>
+        <w:ind w:leftChars="0"/>
+        <w:jc w:val="both"/>
+        <w:rPr>
+          <w:rFonts w:hint="default"/>
+          <w:sz w:val="24"/>
+          <w:szCs w:val="24"/>
+          <w:lang w:val="en"/>
+        </w:rPr>
+      </w:pPr>
+    </w:p>
+    <w:p>
+      <w:pPr>
+        <w:numPr>
+          <w:numId w:val="0"/>
+        </w:numPr>
+        <w:spacing w:after="0" w:line="360" w:lineRule="auto"/>
+        <w:ind w:leftChars="0" w:firstLine="720" w:firstLineChars="0"/>
+        <w:jc w:val="both"/>
+        <w:rPr>
+          <w:rFonts w:hint="default"/>
+          <w:sz w:val="24"/>
+          <w:szCs w:val="24"/>
+          <w:lang w:val="en"/>
+        </w:rPr>
+      </w:pPr>
+      <w:r>
+        <w:rPr>
+          <w:rFonts w:hint="default"/>
+          <w:sz w:val="24"/>
+          <w:szCs w:val="24"/>
+          <w:lang w:val="en"/>
+        </w:rPr>
+        <w:t>I used it to hash the secret key.</w:t>
+      </w:r>
+    </w:p>
+    <w:p>
+      <w:pPr>
+        <w:numPr>
+          <w:numId w:val="0"/>
+        </w:numPr>
+        <w:spacing w:after="0" w:line="240" w:lineRule="auto"/>
+        <w:jc w:val="both"/>
+        <w:rPr>
+          <w:rFonts w:hint="default"/>
+          <w:sz w:val="24"/>
+          <w:szCs w:val="24"/>
+          <w:lang w:val="en"/>
+        </w:rPr>
+      </w:pPr>
+    </w:p>
+    <w:p>
+      <w:pPr>
+        <w:numPr>
+          <w:ilvl w:val="0"/>
+          <w:numId w:val="4"/>
+        </w:numPr>
+        <w:spacing w:after="0" w:line="360" w:lineRule="auto"/>
+        <w:ind w:left="0" w:leftChars="0" w:firstLine="0" w:firstLineChars="0"/>
+        <w:jc w:val="both"/>
+        <w:rPr>
+          <w:rFonts w:hint="default"/>
+          <w:b w:val="0"/>
+          <w:bCs w:val="0"/>
+          <w:color w:val="auto"/>
+          <w:sz w:val="24"/>
+          <w:szCs w:val="24"/>
+          <w:u w:val="none"/>
+          <w:lang w:val="en"/>
+        </w:rPr>
+      </w:pPr>
+      <w:r>
+        <w:rPr>
+          <w:rFonts w:hint="default"/>
+          <w:b w:val="0"/>
+          <w:bCs w:val="0"/>
+          <w:color w:val="auto"/>
+          <w:sz w:val="24"/>
+          <w:szCs w:val="24"/>
+          <w:u w:val="none"/>
+          <w:lang w:val="en"/>
+        </w:rPr>
+        <w:fldChar w:fldCharType="begin"/>
+      </w:r>
+      <w:r>
+        <w:rPr>
+          <w:rFonts w:hint="default"/>
+          <w:b w:val="0"/>
+          <w:bCs w:val="0"/>
+          <w:color w:val="auto"/>
+          <w:sz w:val="24"/>
+          <w:szCs w:val="24"/>
+          <w:u w:val="none"/>
+          <w:lang w:val="en"/>
+        </w:rPr>
+        <w:instrText xml:space="preserve"> HYPERLINK "https://github.com/philipperemy/easy-encryption" </w:instrText>
+      </w:r>
+      <w:r>
+        <w:rPr>
+          <w:rFonts w:hint="default"/>
+          <w:b w:val="0"/>
+          <w:bCs w:val="0"/>
+          <w:color w:val="auto"/>
+          <w:sz w:val="24"/>
+          <w:szCs w:val="24"/>
+          <w:u w:val="none"/>
+          <w:lang w:val="en"/>
+        </w:rPr>
+        <w:fldChar w:fldCharType="separate"/>
+      </w:r>
+      <w:r>
+        <w:rPr>
+          <w:rStyle w:val="11"/>
+          <w:rFonts w:hint="default"/>
+          <w:b w:val="0"/>
+          <w:bCs w:val="0"/>
+          <w:color w:val="auto"/>
+          <w:sz w:val="24"/>
+          <w:szCs w:val="24"/>
+          <w:u w:val="none"/>
+          <w:lang w:val="en"/>
+        </w:rPr>
+        <w:t>Easy Encryption</w:t>
+      </w:r>
+      <w:r>
+        <w:rPr>
+          <w:rFonts w:hint="default"/>
+          <w:b w:val="0"/>
+          <w:bCs w:val="0"/>
+          <w:color w:val="auto"/>
+          <w:sz w:val="24"/>
+          <w:szCs w:val="24"/>
+          <w:u w:val="none"/>
+          <w:lang w:val="en"/>
+        </w:rPr>
+        <w:fldChar w:fldCharType="end"/>
+      </w:r>
+    </w:p>
+    <w:p>
+      <w:pPr>
+        <w:numPr>
+          <w:numId w:val="0"/>
+        </w:numPr>
+        <w:spacing w:after="0" w:line="240" w:lineRule="auto"/>
+        <w:ind w:leftChars="0"/>
+        <w:jc w:val="both"/>
+        <w:rPr>
+          <w:rFonts w:hint="default"/>
+          <w:sz w:val="24"/>
+          <w:szCs w:val="24"/>
+          <w:lang w:val="en"/>
+        </w:rPr>
+      </w:pPr>
+    </w:p>
+    <w:p>
+      <w:pPr>
+        <w:numPr>
+          <w:numId w:val="0"/>
+        </w:numPr>
+        <w:spacing w:after="0" w:line="360" w:lineRule="auto"/>
+        <w:ind w:leftChars="0" w:firstLine="720" w:firstLineChars="0"/>
+        <w:jc w:val="both"/>
+        <w:rPr>
+          <w:rFonts w:hint="default"/>
+          <w:sz w:val="24"/>
+          <w:szCs w:val="24"/>
+          <w:lang w:val="en"/>
+        </w:rPr>
+      </w:pPr>
+      <w:r>
+        <w:rPr>
+          <w:rFonts w:hint="default"/>
+          <w:sz w:val="24"/>
+          <w:szCs w:val="24"/>
+          <w:lang w:val="en"/>
+        </w:rPr>
+        <w:t>I used it to encrypt and decrypt the secret information.</w:t>
+      </w:r>
+    </w:p>
+    <w:p>
+      <w:pPr>
         <w:spacing w:line="360" w:lineRule="auto"/>
         <w:jc w:val="both"/>
       </w:pPr>
@@ -7909,6 +8807,7 @@
       <w:r>
         <w:rPr>
           <w:rFonts w:hint="default"/>
+          <w:color w:val="FF0000"/>
           <w:sz w:val="24"/>
           <w:szCs w:val="24"/>
           <w:lang w:val="en"/>
@@ -7927,6 +8826,7 @@
       <w:r>
         <w:rPr>
           <w:rFonts w:hint="default"/>
+          <w:color w:val="00B050"/>
           <w:sz w:val="24"/>
           <w:szCs w:val="24"/>
           <w:lang w:val="en"/>
@@ -7945,6 +8845,7 @@
       <w:r>
         <w:rPr>
           <w:rFonts w:hint="default"/>
+          <w:color w:val="0070C0"/>
           <w:sz w:val="24"/>
           <w:szCs w:val="24"/>
           <w:lang w:val="en"/>
@@ -7988,6 +8889,7 @@
       <w:r>
         <w:rPr>
           <w:rFonts w:hint="default"/>
+          <w:color w:val="FF0000"/>
           <w:sz w:val="24"/>
           <w:szCs w:val="24"/>
           <w:lang w:val="en"/>
@@ -8006,6 +8908,7 @@
       <w:r>
         <w:rPr>
           <w:rFonts w:hint="default"/>
+          <w:color w:val="00B050"/>
           <w:sz w:val="24"/>
           <w:szCs w:val="24"/>
           <w:lang w:val="en"/>
@@ -8024,6 +8927,7 @@
       <w:r>
         <w:rPr>
           <w:rFonts w:hint="default"/>
+          <w:color w:val="0070C0"/>
           <w:sz w:val="24"/>
           <w:szCs w:val="24"/>
           <w:lang w:val="en"/>
@@ -8067,6 +8971,7 @@
       <w:r>
         <w:rPr>
           <w:rFonts w:hint="default"/>
+          <w:color w:val="FF0000"/>
           <w:sz w:val="24"/>
           <w:szCs w:val="24"/>
           <w:lang w:val="en"/>
@@ -8085,6 +8990,7 @@
       <w:r>
         <w:rPr>
           <w:rFonts w:hint="default"/>
+          <w:color w:val="00B050"/>
           <w:sz w:val="24"/>
           <w:szCs w:val="24"/>
           <w:lang w:val="en"/>
@@ -8103,6 +9009,7 @@
       <w:r>
         <w:rPr>
           <w:rFonts w:hint="default"/>
+          <w:color w:val="0070C0"/>
           <w:sz w:val="24"/>
           <w:szCs w:val="24"/>
           <w:lang w:val="en"/>
@@ -8231,6 +9138,7 @@
       <w:r>
         <w:rPr>
           <w:rFonts w:hint="default"/>
+          <w:color w:val="FF0000"/>
           <w:sz w:val="24"/>
           <w:szCs w:val="24"/>
           <w:lang w:val="en"/>
@@ -8242,6 +9150,7 @@
           <w:rFonts w:hint="default"/>
           <w:b/>
           <w:bCs/>
+          <w:color w:val="FF0000"/>
           <w:sz w:val="24"/>
           <w:szCs w:val="24"/>
           <w:lang w:val="en"/>
@@ -8260,6 +9169,7 @@
       <w:r>
         <w:rPr>
           <w:rFonts w:hint="default"/>
+          <w:color w:val="00B050"/>
           <w:sz w:val="24"/>
           <w:szCs w:val="24"/>
           <w:lang w:val="en"/>
@@ -8271,6 +9181,7 @@
           <w:rFonts w:hint="default"/>
           <w:b/>
           <w:bCs/>
+          <w:color w:val="00B050"/>
           <w:sz w:val="24"/>
           <w:szCs w:val="24"/>
           <w:lang w:val="en"/>
@@ -8289,6 +9200,7 @@
       <w:r>
         <w:rPr>
           <w:rFonts w:hint="default"/>
+          <w:color w:val="0070C0"/>
           <w:sz w:val="24"/>
           <w:szCs w:val="24"/>
           <w:lang w:val="en"/>
@@ -8332,6 +9244,7 @@
       <w:r>
         <w:rPr>
           <w:rFonts w:hint="default"/>
+          <w:color w:val="FF0000"/>
           <w:sz w:val="24"/>
           <w:szCs w:val="24"/>
           <w:lang w:val="en"/>
@@ -8343,6 +9256,7 @@
           <w:rFonts w:hint="default"/>
           <w:b/>
           <w:bCs/>
+          <w:color w:val="FF0000"/>
           <w:sz w:val="24"/>
           <w:szCs w:val="24"/>
           <w:lang w:val="en"/>
@@ -8361,6 +9275,7 @@
       <w:r>
         <w:rPr>
           <w:rFonts w:hint="default"/>
+          <w:color w:val="00B050"/>
           <w:sz w:val="24"/>
           <w:szCs w:val="24"/>
           <w:lang w:val="en"/>
@@ -8379,6 +9294,7 @@
       <w:r>
         <w:rPr>
           <w:rFonts w:hint="default"/>
+          <w:color w:val="0070C0"/>
           <w:sz w:val="24"/>
           <w:szCs w:val="24"/>
           <w:lang w:val="en"/>
@@ -8424,6 +9340,7 @@
       <w:r>
         <w:rPr>
           <w:rFonts w:hint="default"/>
+          <w:color w:val="FF0000"/>
           <w:sz w:val="24"/>
           <w:szCs w:val="24"/>
           <w:lang w:val="en"/>
@@ -8435,6 +9352,7 @@
           <w:rFonts w:hint="default"/>
           <w:b/>
           <w:bCs/>
+          <w:color w:val="FF0000"/>
           <w:sz w:val="24"/>
           <w:szCs w:val="24"/>
           <w:lang w:val="en"/>
@@ -8453,6 +9371,7 @@
       <w:r>
         <w:rPr>
           <w:rFonts w:hint="default"/>
+          <w:color w:val="00B050"/>
           <w:sz w:val="24"/>
           <w:szCs w:val="24"/>
           <w:lang w:val="en"/>
@@ -8471,6 +9390,7 @@
       <w:r>
         <w:rPr>
           <w:rFonts w:hint="default"/>
+          <w:color w:val="0070C0"/>
           <w:sz w:val="24"/>
           <w:szCs w:val="24"/>
           <w:lang w:val="en"/>
@@ -8482,6 +9402,7 @@
           <w:rFonts w:hint="default"/>
           <w:b/>
           <w:bCs/>
+          <w:color w:val="0070C0"/>
           <w:sz w:val="24"/>
           <w:szCs w:val="24"/>
           <w:lang w:val="en"/>
@@ -9616,7 +10537,7 @@
           <w:szCs w:val="20"/>
           <w:lang w:val="en"/>
         </w:rPr>
-        <w:t>Figure 3.2. BGR Matrix Representation of the Cover Image</w:t>
+        <w:t>Figure 3.2. BGR Matrix Representation of the Image</w:t>
       </w:r>
     </w:p>
     <w:p>
@@ -9688,6 +10609,7 @@
     <w:p>
       <w:pPr>
         <w:numPr>
+          <w:ilvl w:val="0"/>
           <w:numId w:val="0"/>
         </w:numPr>
         <w:spacing w:line="240" w:lineRule="auto"/>
@@ -9706,6 +10628,7 @@
     <w:p>
       <w:pPr>
         <w:numPr>
+          <w:ilvl w:val="0"/>
           <w:numId w:val="0"/>
         </w:numPr>
         <w:spacing w:line="360" w:lineRule="auto"/>
@@ -9729,21 +10652,37 @@
           <w:szCs w:val="24"/>
           <w:lang w:val="en"/>
         </w:rPr>
-        <w:t>1</w:t>
-      </w:r>
-      <w:r>
+        <w:t>To embed the secret information, the cover image is taken. This cover image is then split into three matrices Blue, Green, and Red as shown in figure 3.2. The secret information is then encrypted using the secret key and then converted into binary representation string. This binary string of the secret information is called bit stream of secret information. The secret key is then converted into a binary representation string called bit stream of secret key, which will then be used as a circular bit stream.</w:t>
+      </w:r>
+    </w:p>
+    <w:p>
+      <w:pPr>
+        <w:numPr>
+          <w:ilvl w:val="0"/>
+          <w:numId w:val="0"/>
+        </w:numPr>
+        <w:spacing w:line="360" w:lineRule="auto"/>
+        <w:ind w:leftChars="0" w:firstLine="720" w:firstLineChars="0"/>
+        <w:jc w:val="both"/>
         <w:rPr>
           <w:rFonts w:hint="default"/>
           <w:i w:val="0"/>
           <w:iCs w:val="0"/>
           <w:sz w:val="24"/>
           <w:szCs w:val="24"/>
-          <w:vertAlign w:val="superscript"/>
-          <w:lang w:val="en"/>
-        </w:rPr>
-        <w:t>st</w:t>
-      </w:r>
-      <w:r>
+          <w:lang w:val="en"/>
+        </w:rPr>
+      </w:pPr>
+    </w:p>
+    <w:p>
+      <w:pPr>
+        <w:numPr>
+          <w:ilvl w:val="0"/>
+          <w:numId w:val="0"/>
+        </w:numPr>
+        <w:spacing w:line="360" w:lineRule="auto"/>
+        <w:ind w:leftChars="0" w:firstLine="720" w:firstLineChars="0"/>
+        <w:jc w:val="both"/>
         <w:rPr>
           <w:rFonts w:hint="default"/>
           <w:i w:val="0"/>
@@ -9752,8 +10691,1297 @@
           <w:szCs w:val="24"/>
           <w:lang w:val="en"/>
         </w:rPr>
+      </w:pPr>
+      <w:r>
+        <w:rPr>
+          <w:rFonts w:hint="default"/>
+          <w:i w:val="0"/>
+          <w:iCs w:val="0"/>
+          <w:sz w:val="24"/>
+          <w:szCs w:val="24"/>
+          <w:lang w:val="en"/>
+        </w:rPr>
+        <w:t>For the pixel columns 0, 3, 6, 9, ...... the Blue matrix and the Secret key are used for determining if the secret information is to be embedded into either the Green or the Red matrix. In this case, every one bit of the secret key is XOR with every one LSB of the Blue matrix. If the resulting value of the XOR operation is 0, the secret information bit is embedded into the LSB of Green matrix and if it’s 1, the secret information bit is embedded into the LSB of Red matrix.</w:t>
+      </w:r>
+    </w:p>
+    <w:p>
+      <w:pPr>
+        <w:numPr>
+          <w:ilvl w:val="0"/>
+          <w:numId w:val="0"/>
+        </w:numPr>
+        <w:spacing w:line="360" w:lineRule="auto"/>
+        <w:ind w:leftChars="0" w:firstLine="720" w:firstLineChars="0"/>
+        <w:jc w:val="both"/>
+        <w:rPr>
+          <w:rFonts w:hint="default"/>
+          <w:i w:val="0"/>
+          <w:iCs w:val="0"/>
+          <w:sz w:val="24"/>
+          <w:szCs w:val="24"/>
+          <w:lang w:val="en"/>
+        </w:rPr>
+      </w:pPr>
+    </w:p>
+    <w:p>
+      <w:pPr>
+        <w:numPr>
+          <w:ilvl w:val="0"/>
+          <w:numId w:val="0"/>
+        </w:numPr>
+        <w:spacing w:line="360" w:lineRule="auto"/>
+        <w:ind w:leftChars="0" w:firstLine="720" w:firstLineChars="0"/>
+        <w:jc w:val="both"/>
+        <w:rPr>
+          <w:rFonts w:hint="default"/>
+          <w:i w:val="0"/>
+          <w:iCs w:val="0"/>
+          <w:sz w:val="24"/>
+          <w:szCs w:val="24"/>
+          <w:lang w:val="en"/>
+        </w:rPr>
+      </w:pPr>
+      <w:r>
+        <w:rPr>
+          <w:rFonts w:hint="default"/>
+          <w:i w:val="0"/>
+          <w:iCs w:val="0"/>
+          <w:sz w:val="24"/>
+          <w:szCs w:val="24"/>
+          <w:lang w:val="en"/>
+        </w:rPr>
+        <w:t>For the pixel columns 1, 4, 7, 10, ...... the Green matrix and the Secret key are used for determining if the secret information is to be embedded into either the Blue or the Red matrix. In this case, every one bit of the secret key is XOR with every one LSB of  the Green matrix. If the resulting value of the XOR operation is 0, the secret information bit is embedded into the LSB of Red matrix and if it’s 1, the secret information is embedded into the LSB of Blue matrix.</w:t>
+      </w:r>
+    </w:p>
+    <w:p>
+      <w:pPr>
+        <w:numPr>
+          <w:ilvl w:val="0"/>
+          <w:numId w:val="0"/>
+        </w:numPr>
+        <w:spacing w:line="360" w:lineRule="auto"/>
+        <w:ind w:leftChars="0" w:firstLine="720" w:firstLineChars="0"/>
+        <w:jc w:val="both"/>
+        <w:rPr>
+          <w:rFonts w:hint="default"/>
+          <w:i w:val="0"/>
+          <w:iCs w:val="0"/>
+          <w:sz w:val="24"/>
+          <w:szCs w:val="24"/>
+          <w:lang w:val="en"/>
+        </w:rPr>
+      </w:pPr>
+    </w:p>
+    <w:p>
+      <w:pPr>
+        <w:numPr>
+          <w:ilvl w:val="0"/>
+          <w:numId w:val="0"/>
+        </w:numPr>
+        <w:spacing w:line="360" w:lineRule="auto"/>
+        <w:ind w:leftChars="0" w:firstLine="720" w:firstLineChars="0"/>
+        <w:jc w:val="both"/>
+        <w:rPr>
+          <w:rFonts w:hint="default"/>
+          <w:i w:val="0"/>
+          <w:iCs w:val="0"/>
+          <w:sz w:val="24"/>
+          <w:szCs w:val="24"/>
+          <w:lang w:val="en"/>
+        </w:rPr>
+      </w:pPr>
+      <w:r>
+        <w:rPr>
+          <w:rFonts w:hint="default"/>
+          <w:i w:val="0"/>
+          <w:iCs w:val="0"/>
+          <w:sz w:val="24"/>
+          <w:szCs w:val="24"/>
+          <w:lang w:val="en"/>
+        </w:rPr>
+        <w:t>For the pixel columns 2, 5, 8, 11, ...... the Red matrix and the Secret key are used for determining if the secret information is to be embedded into either the Blue or the Green matrix. In this case, every one bit of the secret key is XOR with every one LSB of the Red matrix. If the resulting value of the XOR operation is 0, the secret information bit is embedded into the LSB of Blue matrix and if it’s 1, the secret information bit is embedded into the LSB of Green matrix.</w:t>
+      </w:r>
+    </w:p>
+    <w:p>
+      <w:pPr>
+        <w:numPr>
+          <w:ilvl w:val="0"/>
+          <w:numId w:val="0"/>
+        </w:numPr>
+        <w:spacing w:line="360" w:lineRule="auto"/>
+        <w:ind w:leftChars="0" w:firstLine="720" w:firstLineChars="0"/>
+        <w:jc w:val="both"/>
+        <w:rPr>
+          <w:rFonts w:hint="default"/>
+          <w:i w:val="0"/>
+          <w:iCs w:val="0"/>
+          <w:sz w:val="24"/>
+          <w:szCs w:val="24"/>
+          <w:lang w:val="en"/>
+        </w:rPr>
+      </w:pPr>
+    </w:p>
+    <w:p>
+      <w:pPr>
+        <w:numPr>
+          <w:ilvl w:val="0"/>
+          <w:numId w:val="0"/>
+        </w:numPr>
+        <w:spacing w:line="360" w:lineRule="auto"/>
+        <w:ind w:leftChars="0" w:firstLine="720" w:firstLineChars="0"/>
+        <w:jc w:val="both"/>
+        <w:rPr>
+          <w:rFonts w:hint="default"/>
+          <w:i w:val="0"/>
+          <w:iCs w:val="0"/>
+          <w:sz w:val="24"/>
+          <w:szCs w:val="24"/>
+          <w:lang w:val="en"/>
+        </w:rPr>
+      </w:pPr>
+      <w:r>
+        <w:rPr>
+          <w:rFonts w:hint="default"/>
+          <w:i w:val="0"/>
+          <w:iCs w:val="0"/>
+          <w:sz w:val="24"/>
+          <w:szCs w:val="24"/>
+          <w:lang w:val="en"/>
+        </w:rPr>
+        <w:t>The figure below shows how the secret information bit embedding operations are done:</w:t>
+      </w:r>
+    </w:p>
+    <w:p>
+      <w:pPr>
+        <w:numPr>
+          <w:ilvl w:val="0"/>
+          <w:numId w:val="0"/>
+        </w:numPr>
+        <w:spacing w:line="360" w:lineRule="auto"/>
+        <w:jc w:val="both"/>
+        <w:rPr>
+          <w:rFonts w:hint="default"/>
+          <w:i w:val="0"/>
+          <w:iCs w:val="0"/>
+          <w:sz w:val="24"/>
+          <w:szCs w:val="24"/>
+          <w:lang w:val="en"/>
+        </w:rPr>
+      </w:pPr>
+    </w:p>
+    <w:p>
+      <w:pPr>
+        <w:numPr>
+          <w:ilvl w:val="0"/>
+          <w:numId w:val="0"/>
+        </w:numPr>
+        <w:spacing w:line="360" w:lineRule="auto"/>
+        <w:jc w:val="center"/>
+        <w:rPr>
+          <w:rFonts w:hint="default"/>
+          <w:i w:val="0"/>
+          <w:iCs w:val="0"/>
+          <w:sz w:val="24"/>
+          <w:szCs w:val="24"/>
+          <w:lang w:val="en"/>
+        </w:rPr>
+      </w:pPr>
+      <w:r>
+        <w:rPr>
+          <w:rFonts w:hint="default"/>
+          <w:i w:val="0"/>
+          <w:iCs w:val="0"/>
+          <w:sz w:val="24"/>
+          <w:szCs w:val="24"/>
+          <w:lang w:val="en"/>
+        </w:rPr>
+        <w:drawing>
+          <wp:inline distT="0" distB="0" distL="114300" distR="114300">
+            <wp:extent cx="4295775" cy="4476750"/>
+            <wp:effectExtent l="0" t="0" r="9525" b="0"/>
+            <wp:docPr id="4" name="Picture 4" descr="bit embedding procedure"/>
+            <wp:cNvGraphicFramePr>
+              <a:graphicFrameLocks xmlns:a="http://schemas.openxmlformats.org/drawingml/2006/main" noChangeAspect="1"/>
+            </wp:cNvGraphicFramePr>
+            <a:graphic xmlns:a="http://schemas.openxmlformats.org/drawingml/2006/main">
+              <a:graphicData uri="http://schemas.openxmlformats.org/drawingml/2006/picture">
+                <pic:pic xmlns:pic="http://schemas.openxmlformats.org/drawingml/2006/picture">
+                  <pic:nvPicPr>
+                    <pic:cNvPr id="4" name="Picture 4" descr="bit embedding procedure"/>
+                    <pic:cNvPicPr>
+                      <a:picLocks noChangeAspect="1"/>
+                    </pic:cNvPicPr>
+                  </pic:nvPicPr>
+                  <pic:blipFill>
+                    <a:blip r:embed="rId15"/>
+                    <a:stretch>
+                      <a:fillRect/>
+                    </a:stretch>
+                  </pic:blipFill>
+                  <pic:spPr>
+                    <a:xfrm>
+                      <a:off x="0" y="0"/>
+                      <a:ext cx="4295775" cy="4476750"/>
+                    </a:xfrm>
+                    <a:prstGeom prst="rect">
+                      <a:avLst/>
+                    </a:prstGeom>
+                  </pic:spPr>
+                </pic:pic>
+              </a:graphicData>
+            </a:graphic>
+          </wp:inline>
+        </w:drawing>
+      </w:r>
+    </w:p>
+    <w:p>
+      <w:pPr>
+        <w:numPr>
+          <w:ilvl w:val="0"/>
+          <w:numId w:val="0"/>
+        </w:numPr>
+        <w:spacing w:line="360" w:lineRule="auto"/>
+        <w:jc w:val="center"/>
+        <w:rPr>
+          <w:rFonts w:hint="default"/>
+          <w:i/>
+          <w:iCs/>
+          <w:sz w:val="20"/>
+          <w:szCs w:val="20"/>
+          <w:lang w:val="en"/>
+        </w:rPr>
+      </w:pPr>
+      <w:r>
+        <w:rPr>
+          <w:rFonts w:hint="default"/>
+          <w:i/>
+          <w:iCs/>
+          <w:sz w:val="20"/>
+          <w:szCs w:val="20"/>
+          <w:lang w:val="en"/>
+        </w:rPr>
+        <w:t>Figure 3.3. Bit Embedding Operations</w:t>
+      </w:r>
+    </w:p>
+    <w:p>
+      <w:pPr>
+        <w:numPr>
+          <w:ilvl w:val="0"/>
+          <w:numId w:val="0"/>
+        </w:numPr>
+        <w:spacing w:line="360" w:lineRule="auto"/>
+        <w:jc w:val="both"/>
+        <w:rPr>
+          <w:rFonts w:hint="default"/>
+          <w:i w:val="0"/>
+          <w:iCs w:val="0"/>
+          <w:sz w:val="24"/>
+          <w:szCs w:val="24"/>
+          <w:lang w:val="en"/>
+        </w:rPr>
+      </w:pPr>
+    </w:p>
+    <w:p>
+      <w:pPr>
+        <w:numPr>
+          <w:ilvl w:val="0"/>
+          <w:numId w:val="0"/>
+        </w:numPr>
+        <w:spacing w:line="360" w:lineRule="auto"/>
+        <w:ind w:firstLine="720" w:firstLineChars="0"/>
+        <w:jc w:val="both"/>
+        <w:rPr>
+          <w:rFonts w:hint="default"/>
+          <w:i w:val="0"/>
+          <w:iCs w:val="0"/>
+          <w:sz w:val="24"/>
+          <w:szCs w:val="24"/>
+          <w:lang w:val="en"/>
+        </w:rPr>
+      </w:pPr>
+      <w:r>
+        <w:rPr>
+          <w:rFonts w:hint="default"/>
+          <w:i w:val="0"/>
+          <w:iCs w:val="0"/>
+          <w:sz w:val="24"/>
+          <w:szCs w:val="24"/>
+          <w:lang w:val="en"/>
+        </w:rPr>
+        <w:t>The secret key bit stream is rotated in a circular manner to create a circular bit stream, the circulation continues until the embedding of the secret information bit stream is completed. The following figure is the flowchart for embedding the secret information into the cover image:</w:t>
+      </w:r>
+    </w:p>
+    <w:p>
+      <w:pPr>
+        <w:numPr>
+          <w:ilvl w:val="0"/>
+          <w:numId w:val="0"/>
+        </w:numPr>
+        <w:spacing w:line="360" w:lineRule="auto"/>
+        <w:ind w:firstLine="720" w:firstLineChars="0"/>
+        <w:jc w:val="both"/>
+        <w:rPr>
+          <w:rFonts w:hint="default"/>
+          <w:i w:val="0"/>
+          <w:iCs w:val="0"/>
+          <w:sz w:val="24"/>
+          <w:szCs w:val="24"/>
+          <w:lang w:val="en"/>
+        </w:rPr>
+      </w:pPr>
+    </w:p>
+    <w:p>
+      <w:pPr>
+        <w:numPr>
+          <w:ilvl w:val="0"/>
+          <w:numId w:val="0"/>
+        </w:numPr>
+        <w:spacing w:line="360" w:lineRule="auto"/>
+        <w:jc w:val="center"/>
+        <w:rPr>
+          <w:rFonts w:hint="default"/>
+          <w:i w:val="0"/>
+          <w:iCs w:val="0"/>
+          <w:sz w:val="24"/>
+          <w:szCs w:val="24"/>
+          <w:lang w:val="en"/>
+        </w:rPr>
+      </w:pPr>
+      <w:r>
+        <w:rPr>
+          <w:rFonts w:hint="default"/>
+          <w:i w:val="0"/>
+          <w:iCs w:val="0"/>
+          <w:sz w:val="24"/>
+          <w:szCs w:val="24"/>
+          <w:lang w:val="en"/>
+        </w:rPr>
+        <w:drawing>
+          <wp:inline distT="0" distB="0" distL="114300" distR="114300">
+            <wp:extent cx="5729605" cy="5371465"/>
+            <wp:effectExtent l="0" t="0" r="4445" b="635"/>
+            <wp:docPr id="6" name="Picture 6" descr="secret info embedding flowchart"/>
+            <wp:cNvGraphicFramePr>
+              <a:graphicFrameLocks xmlns:a="http://schemas.openxmlformats.org/drawingml/2006/main" noChangeAspect="1"/>
+            </wp:cNvGraphicFramePr>
+            <a:graphic xmlns:a="http://schemas.openxmlformats.org/drawingml/2006/main">
+              <a:graphicData uri="http://schemas.openxmlformats.org/drawingml/2006/picture">
+                <pic:pic xmlns:pic="http://schemas.openxmlformats.org/drawingml/2006/picture">
+                  <pic:nvPicPr>
+                    <pic:cNvPr id="6" name="Picture 6" descr="secret info embedding flowchart"/>
+                    <pic:cNvPicPr>
+                      <a:picLocks noChangeAspect="1"/>
+                    </pic:cNvPicPr>
+                  </pic:nvPicPr>
+                  <pic:blipFill>
+                    <a:blip r:embed="rId16"/>
+                    <a:stretch>
+                      <a:fillRect/>
+                    </a:stretch>
+                  </pic:blipFill>
+                  <pic:spPr>
+                    <a:xfrm>
+                      <a:off x="0" y="0"/>
+                      <a:ext cx="5729605" cy="5371465"/>
+                    </a:xfrm>
+                    <a:prstGeom prst="rect">
+                      <a:avLst/>
+                    </a:prstGeom>
+                  </pic:spPr>
+                </pic:pic>
+              </a:graphicData>
+            </a:graphic>
+          </wp:inline>
+        </w:drawing>
+      </w:r>
+    </w:p>
+    <w:p>
+      <w:pPr>
+        <w:numPr>
+          <w:ilvl w:val="0"/>
+          <w:numId w:val="0"/>
+        </w:numPr>
+        <w:spacing w:line="360" w:lineRule="auto"/>
+        <w:jc w:val="center"/>
+        <w:rPr>
+          <w:rFonts w:hint="default"/>
+          <w:i/>
+          <w:iCs/>
+          <w:sz w:val="20"/>
+          <w:szCs w:val="20"/>
+          <w:lang w:val="en"/>
+        </w:rPr>
+      </w:pPr>
+      <w:r>
+        <w:rPr>
+          <w:rFonts w:hint="default"/>
+          <w:i/>
+          <w:iCs/>
+          <w:sz w:val="20"/>
+          <w:szCs w:val="20"/>
+          <w:lang w:val="en"/>
+        </w:rPr>
+        <w:t>Figure 3.4. Secret Information Embedding Flowchart</w:t>
+      </w:r>
+    </w:p>
+    <w:p>
+      <w:pPr>
+        <w:numPr>
+          <w:ilvl w:val="0"/>
+          <w:numId w:val="0"/>
+        </w:numPr>
+        <w:spacing w:line="360" w:lineRule="auto"/>
+        <w:ind w:firstLine="720" w:firstLineChars="0"/>
+        <w:jc w:val="both"/>
+        <w:rPr>
+          <w:rFonts w:hint="default"/>
+          <w:i w:val="0"/>
+          <w:iCs w:val="0"/>
+          <w:sz w:val="24"/>
+          <w:szCs w:val="24"/>
+          <w:lang w:val="en"/>
+        </w:rPr>
+      </w:pPr>
+    </w:p>
+    <w:p>
+      <w:pPr>
+        <w:numPr>
+          <w:ilvl w:val="0"/>
+          <w:numId w:val="0"/>
+        </w:numPr>
+        <w:spacing w:line="360" w:lineRule="auto"/>
+        <w:ind w:firstLine="720" w:firstLineChars="0"/>
+        <w:jc w:val="both"/>
+        <w:rPr>
+          <w:rFonts w:hint="default"/>
+          <w:i w:val="0"/>
+          <w:iCs w:val="0"/>
+          <w:sz w:val="24"/>
+          <w:szCs w:val="24"/>
+          <w:lang w:val="en"/>
+        </w:rPr>
+      </w:pPr>
+      <w:r>
+        <w:rPr>
+          <w:rFonts w:hint="default"/>
+          <w:i w:val="0"/>
+          <w:iCs w:val="0"/>
+          <w:sz w:val="24"/>
+          <w:szCs w:val="24"/>
+          <w:lang w:val="en"/>
+        </w:rPr>
+        <w:t>The length of the secret information bit stream is embedded in the 1</w:t>
+      </w:r>
+      <w:r>
+        <w:rPr>
+          <w:rFonts w:hint="default"/>
+          <w:i w:val="0"/>
+          <w:iCs w:val="0"/>
+          <w:sz w:val="24"/>
+          <w:szCs w:val="24"/>
+          <w:vertAlign w:val="superscript"/>
+          <w:lang w:val="en"/>
+        </w:rPr>
+        <w:t>st</w:t>
+      </w:r>
+      <w:r>
+        <w:rPr>
+          <w:rFonts w:hint="default"/>
+          <w:i w:val="0"/>
+          <w:iCs w:val="0"/>
+          <w:sz w:val="24"/>
+          <w:szCs w:val="24"/>
+          <w:vertAlign w:val="baseline"/>
+          <w:lang w:val="en"/>
+        </w:rPr>
         <w:t xml:space="preserve"> </w:t>
       </w:r>
+      <w:r>
+        <w:rPr>
+          <w:rFonts w:hint="default"/>
+          <w:i w:val="0"/>
+          <w:iCs w:val="0"/>
+          <w:sz w:val="24"/>
+          <w:szCs w:val="24"/>
+          <w:lang w:val="en"/>
+        </w:rPr>
+        <w:t>rows of the cover image. The secret key is hashed and the hashed secret key bits are embedded between the 6</w:t>
+      </w:r>
+      <w:r>
+        <w:rPr>
+          <w:rFonts w:hint="default"/>
+          <w:i w:val="0"/>
+          <w:iCs w:val="0"/>
+          <w:sz w:val="24"/>
+          <w:szCs w:val="24"/>
+          <w:vertAlign w:val="superscript"/>
+          <w:lang w:val="en"/>
+        </w:rPr>
+        <w:t>th</w:t>
+      </w:r>
+      <w:r>
+        <w:rPr>
+          <w:rFonts w:hint="default"/>
+          <w:i w:val="0"/>
+          <w:iCs w:val="0"/>
+          <w:sz w:val="24"/>
+          <w:szCs w:val="24"/>
+          <w:lang w:val="en"/>
+        </w:rPr>
+        <w:t xml:space="preserve"> and the 10</w:t>
+      </w:r>
+      <w:r>
+        <w:rPr>
+          <w:rFonts w:hint="default"/>
+          <w:i w:val="0"/>
+          <w:iCs w:val="0"/>
+          <w:sz w:val="24"/>
+          <w:szCs w:val="24"/>
+          <w:vertAlign w:val="superscript"/>
+          <w:lang w:val="en"/>
+        </w:rPr>
+        <w:t>th</w:t>
+      </w:r>
+      <w:r>
+        <w:rPr>
+          <w:rFonts w:hint="default"/>
+          <w:i w:val="0"/>
+          <w:iCs w:val="0"/>
+          <w:sz w:val="24"/>
+          <w:szCs w:val="24"/>
+          <w:vertAlign w:val="baseline"/>
+          <w:lang w:val="en"/>
+        </w:rPr>
+        <w:t xml:space="preserve"> </w:t>
+      </w:r>
+      <w:r>
+        <w:rPr>
+          <w:rFonts w:hint="default"/>
+          <w:i w:val="0"/>
+          <w:iCs w:val="0"/>
+          <w:sz w:val="24"/>
+          <w:szCs w:val="24"/>
+          <w:lang w:val="en"/>
+        </w:rPr>
+        <w:t>rows of the cover image.</w:t>
+      </w:r>
+    </w:p>
+    <w:p>
+      <w:pPr>
+        <w:numPr>
+          <w:ilvl w:val="0"/>
+          <w:numId w:val="0"/>
+        </w:numPr>
+        <w:spacing w:line="240" w:lineRule="auto"/>
+        <w:jc w:val="both"/>
+        <w:rPr>
+          <w:rFonts w:hint="default"/>
+          <w:i w:val="0"/>
+          <w:iCs w:val="0"/>
+          <w:sz w:val="32"/>
+          <w:szCs w:val="32"/>
+          <w:lang w:val="en"/>
+        </w:rPr>
+      </w:pPr>
+    </w:p>
+    <w:p>
+      <w:pPr>
+        <w:numPr>
+          <w:ilvl w:val="0"/>
+          <w:numId w:val="0"/>
+        </w:numPr>
+        <w:spacing w:line="240" w:lineRule="auto"/>
+        <w:jc w:val="both"/>
+        <w:rPr>
+          <w:rFonts w:hint="default"/>
+          <w:i w:val="0"/>
+          <w:iCs w:val="0"/>
+          <w:sz w:val="32"/>
+          <w:szCs w:val="32"/>
+          <w:lang w:val="en"/>
+        </w:rPr>
+      </w:pPr>
+    </w:p>
+    <w:p>
+      <w:pPr>
+        <w:numPr>
+          <w:ilvl w:val="1"/>
+          <w:numId w:val="1"/>
+        </w:numPr>
+        <w:spacing w:line="240" w:lineRule="auto"/>
+        <w:ind w:left="0" w:leftChars="0" w:firstLine="0" w:firstLineChars="0"/>
+        <w:jc w:val="both"/>
+        <w:rPr>
+          <w:rFonts w:hint="default"/>
+          <w:i w:val="0"/>
+          <w:iCs w:val="0"/>
+          <w:sz w:val="32"/>
+          <w:szCs w:val="32"/>
+          <w:lang w:val="en"/>
+        </w:rPr>
+      </w:pPr>
+      <w:r>
+        <w:rPr>
+          <w:rFonts w:hint="default"/>
+          <w:i w:val="0"/>
+          <w:iCs w:val="0"/>
+          <w:sz w:val="32"/>
+          <w:szCs w:val="32"/>
+          <w:lang w:val="en"/>
+        </w:rPr>
+        <w:t>Extraction Method</w:t>
+      </w:r>
+    </w:p>
+    <w:p>
+      <w:pPr>
+        <w:numPr>
+          <w:ilvl w:val="0"/>
+          <w:numId w:val="0"/>
+        </w:numPr>
+        <w:spacing w:line="360" w:lineRule="auto"/>
+        <w:ind w:leftChars="0" w:firstLine="720" w:firstLineChars="0"/>
+        <w:jc w:val="both"/>
+        <w:rPr>
+          <w:rFonts w:hint="default"/>
+          <w:i w:val="0"/>
+          <w:iCs w:val="0"/>
+          <w:sz w:val="24"/>
+          <w:szCs w:val="24"/>
+          <w:lang w:val="en"/>
+        </w:rPr>
+      </w:pPr>
+      <w:r>
+        <w:rPr>
+          <w:rFonts w:hint="default"/>
+          <w:i w:val="0"/>
+          <w:iCs w:val="0"/>
+          <w:sz w:val="24"/>
+          <w:szCs w:val="24"/>
+          <w:lang w:val="en"/>
+        </w:rPr>
+        <w:t>To extract the secret hidden information, the stego-image is taken. This stego-image is then split into three matrices Blue, Green, and Red as shown in figure 3.2. The secret key is then needed in-order to extract the secret information. The secret key is then converted to a bit stream of secret key, which will then be used as a circular bit stream. During the extraction procedure the extracted secret information bits are stored in a string called bit stream of secret information.</w:t>
+      </w:r>
+    </w:p>
+    <w:p>
+      <w:pPr>
+        <w:numPr>
+          <w:ilvl w:val="0"/>
+          <w:numId w:val="0"/>
+        </w:numPr>
+        <w:spacing w:line="360" w:lineRule="auto"/>
+        <w:ind w:leftChars="0" w:firstLine="720" w:firstLineChars="0"/>
+        <w:jc w:val="both"/>
+        <w:rPr>
+          <w:rFonts w:hint="default"/>
+          <w:i w:val="0"/>
+          <w:iCs w:val="0"/>
+          <w:sz w:val="24"/>
+          <w:szCs w:val="24"/>
+          <w:lang w:val="en"/>
+        </w:rPr>
+      </w:pPr>
+    </w:p>
+    <w:p>
+      <w:pPr>
+        <w:numPr>
+          <w:ilvl w:val="0"/>
+          <w:numId w:val="0"/>
+        </w:numPr>
+        <w:spacing w:line="360" w:lineRule="auto"/>
+        <w:ind w:leftChars="0" w:firstLine="720" w:firstLineChars="0"/>
+        <w:jc w:val="both"/>
+        <w:rPr>
+          <w:rFonts w:hint="default"/>
+          <w:i w:val="0"/>
+          <w:iCs w:val="0"/>
+          <w:sz w:val="24"/>
+          <w:szCs w:val="24"/>
+          <w:lang w:val="en"/>
+        </w:rPr>
+      </w:pPr>
+      <w:r>
+        <w:rPr>
+          <w:rFonts w:hint="default"/>
+          <w:i w:val="0"/>
+          <w:iCs w:val="0"/>
+          <w:sz w:val="24"/>
+          <w:szCs w:val="24"/>
+          <w:lang w:val="en"/>
+        </w:rPr>
+        <w:t>For the pixel columns 0, 3, 6, 9, ...... the Blue matrix and the Secret key are used for determining if the secret information is to be extracted from either the Green or the Red matrix. In this case, every one bit of the secret key is XOR with every one LSB of the Blue matrix. If the resulting value of the XOR operation is 0, the secret information bit is extracted from the LSB of Green matrix and if it’s 1, the secret information bit is extracted from the LSB of Red matrix.</w:t>
+      </w:r>
+    </w:p>
+    <w:p>
+      <w:pPr>
+        <w:numPr>
+          <w:ilvl w:val="0"/>
+          <w:numId w:val="0"/>
+        </w:numPr>
+        <w:spacing w:line="360" w:lineRule="auto"/>
+        <w:ind w:leftChars="0" w:firstLine="720" w:firstLineChars="0"/>
+        <w:jc w:val="both"/>
+        <w:rPr>
+          <w:rFonts w:hint="default"/>
+          <w:i w:val="0"/>
+          <w:iCs w:val="0"/>
+          <w:sz w:val="24"/>
+          <w:szCs w:val="24"/>
+          <w:lang w:val="en"/>
+        </w:rPr>
+      </w:pPr>
+    </w:p>
+    <w:p>
+      <w:pPr>
+        <w:numPr>
+          <w:ilvl w:val="0"/>
+          <w:numId w:val="0"/>
+        </w:numPr>
+        <w:spacing w:line="360" w:lineRule="auto"/>
+        <w:ind w:leftChars="0" w:firstLine="720" w:firstLineChars="0"/>
+        <w:jc w:val="both"/>
+        <w:rPr>
+          <w:rFonts w:hint="default"/>
+          <w:i w:val="0"/>
+          <w:iCs w:val="0"/>
+          <w:sz w:val="24"/>
+          <w:szCs w:val="24"/>
+          <w:lang w:val="en"/>
+        </w:rPr>
+      </w:pPr>
+      <w:r>
+        <w:rPr>
+          <w:rFonts w:hint="default"/>
+          <w:i w:val="0"/>
+          <w:iCs w:val="0"/>
+          <w:sz w:val="24"/>
+          <w:szCs w:val="24"/>
+          <w:lang w:val="en"/>
+        </w:rPr>
+        <w:t>The figure below shows how the secret information bit extraction operations are done:</w:t>
+      </w:r>
+    </w:p>
+    <w:p>
+      <w:pPr>
+        <w:numPr>
+          <w:ilvl w:val="0"/>
+          <w:numId w:val="0"/>
+        </w:numPr>
+        <w:spacing w:line="360" w:lineRule="auto"/>
+        <w:jc w:val="both"/>
+        <w:rPr>
+          <w:rFonts w:hint="default"/>
+          <w:i w:val="0"/>
+          <w:iCs w:val="0"/>
+          <w:sz w:val="24"/>
+          <w:szCs w:val="24"/>
+          <w:lang w:val="en"/>
+        </w:rPr>
+      </w:pPr>
+    </w:p>
+    <w:p>
+      <w:pPr>
+        <w:numPr>
+          <w:ilvl w:val="0"/>
+          <w:numId w:val="0"/>
+        </w:numPr>
+        <w:spacing w:line="360" w:lineRule="auto"/>
+        <w:jc w:val="center"/>
+        <w:rPr>
+          <w:rFonts w:hint="default"/>
+          <w:i w:val="0"/>
+          <w:iCs w:val="0"/>
+          <w:sz w:val="24"/>
+          <w:szCs w:val="24"/>
+          <w:lang w:val="en"/>
+        </w:rPr>
+      </w:pPr>
+      <w:r>
+        <w:rPr>
+          <w:rFonts w:hint="default"/>
+          <w:i w:val="0"/>
+          <w:iCs w:val="0"/>
+          <w:sz w:val="24"/>
+          <w:szCs w:val="24"/>
+          <w:lang w:val="en"/>
+        </w:rPr>
+        <w:drawing>
+          <wp:inline distT="0" distB="0" distL="114300" distR="114300">
+            <wp:extent cx="4286250" cy="4095750"/>
+            <wp:effectExtent l="0" t="0" r="0" b="0"/>
+            <wp:docPr id="5" name="Picture 5" descr="bit extraction procedure"/>
+            <wp:cNvGraphicFramePr>
+              <a:graphicFrameLocks xmlns:a="http://schemas.openxmlformats.org/drawingml/2006/main" noChangeAspect="1"/>
+            </wp:cNvGraphicFramePr>
+            <a:graphic xmlns:a="http://schemas.openxmlformats.org/drawingml/2006/main">
+              <a:graphicData uri="http://schemas.openxmlformats.org/drawingml/2006/picture">
+                <pic:pic xmlns:pic="http://schemas.openxmlformats.org/drawingml/2006/picture">
+                  <pic:nvPicPr>
+                    <pic:cNvPr id="5" name="Picture 5" descr="bit extraction procedure"/>
+                    <pic:cNvPicPr>
+                      <a:picLocks noChangeAspect="1"/>
+                    </pic:cNvPicPr>
+                  </pic:nvPicPr>
+                  <pic:blipFill>
+                    <a:blip r:embed="rId17"/>
+                    <a:stretch>
+                      <a:fillRect/>
+                    </a:stretch>
+                  </pic:blipFill>
+                  <pic:spPr>
+                    <a:xfrm>
+                      <a:off x="0" y="0"/>
+                      <a:ext cx="4286250" cy="4095750"/>
+                    </a:xfrm>
+                    <a:prstGeom prst="rect">
+                      <a:avLst/>
+                    </a:prstGeom>
+                  </pic:spPr>
+                </pic:pic>
+              </a:graphicData>
+            </a:graphic>
+          </wp:inline>
+        </w:drawing>
+      </w:r>
+    </w:p>
+    <w:p>
+      <w:pPr>
+        <w:numPr>
+          <w:ilvl w:val="0"/>
+          <w:numId w:val="0"/>
+        </w:numPr>
+        <w:spacing w:line="360" w:lineRule="auto"/>
+        <w:jc w:val="center"/>
+        <w:rPr>
+          <w:rFonts w:hint="default"/>
+          <w:i w:val="0"/>
+          <w:iCs w:val="0"/>
+          <w:sz w:val="24"/>
+          <w:szCs w:val="24"/>
+          <w:lang w:val="en"/>
+        </w:rPr>
+      </w:pPr>
+      <w:r>
+        <w:rPr>
+          <w:rFonts w:hint="default"/>
+          <w:i/>
+          <w:iCs/>
+          <w:sz w:val="20"/>
+          <w:szCs w:val="20"/>
+          <w:lang w:val="en"/>
+        </w:rPr>
+        <w:t>Figure 3.5. Bit Extraction Operations</w:t>
+      </w:r>
+    </w:p>
+    <w:p>
+      <w:pPr>
+        <w:numPr>
+          <w:ilvl w:val="0"/>
+          <w:numId w:val="0"/>
+        </w:numPr>
+        <w:spacing w:line="360" w:lineRule="auto"/>
+        <w:ind w:firstLine="720" w:firstLineChars="0"/>
+        <w:jc w:val="both"/>
+        <w:rPr>
+          <w:rFonts w:hint="default"/>
+          <w:i w:val="0"/>
+          <w:iCs w:val="0"/>
+          <w:sz w:val="24"/>
+          <w:szCs w:val="24"/>
+          <w:lang w:val="en"/>
+        </w:rPr>
+      </w:pPr>
+      <w:r>
+        <w:rPr>
+          <w:rFonts w:hint="default"/>
+          <w:i w:val="0"/>
+          <w:iCs w:val="0"/>
+          <w:sz w:val="24"/>
+          <w:szCs w:val="24"/>
+          <w:lang w:val="en"/>
+        </w:rPr>
+        <w:t>For the pixel columns 1, 4, 7, 10, ...... the Green matrix and the Secret key are used for determining if the secret information is to be extracted from either the Blue or the Red matrix. In this case, every one bit of the secret key is XOR with every one LSB of  the Green matrix. If the resulting value of the XOR operation is 0, the secret information bit is extracted from the LSB of Red matrix and if it’s 1, the secret information is extracted from the LSB of Blue matrix.</w:t>
+      </w:r>
+    </w:p>
+    <w:p>
+      <w:pPr>
+        <w:numPr>
+          <w:ilvl w:val="0"/>
+          <w:numId w:val="0"/>
+        </w:numPr>
+        <w:spacing w:line="360" w:lineRule="auto"/>
+        <w:ind w:leftChars="0" w:firstLine="720" w:firstLineChars="0"/>
+        <w:jc w:val="both"/>
+        <w:rPr>
+          <w:rFonts w:hint="default"/>
+          <w:i w:val="0"/>
+          <w:iCs w:val="0"/>
+          <w:sz w:val="24"/>
+          <w:szCs w:val="24"/>
+          <w:lang w:val="en"/>
+        </w:rPr>
+      </w:pPr>
+    </w:p>
+    <w:p>
+      <w:pPr>
+        <w:numPr>
+          <w:ilvl w:val="0"/>
+          <w:numId w:val="0"/>
+        </w:numPr>
+        <w:spacing w:line="360" w:lineRule="auto"/>
+        <w:ind w:leftChars="0" w:firstLine="720" w:firstLineChars="0"/>
+        <w:jc w:val="both"/>
+        <w:rPr>
+          <w:rFonts w:hint="default"/>
+          <w:i w:val="0"/>
+          <w:iCs w:val="0"/>
+          <w:sz w:val="24"/>
+          <w:szCs w:val="24"/>
+          <w:lang w:val="en"/>
+        </w:rPr>
+      </w:pPr>
+      <w:r>
+        <w:rPr>
+          <w:rFonts w:hint="default"/>
+          <w:i w:val="0"/>
+          <w:iCs w:val="0"/>
+          <w:sz w:val="24"/>
+          <w:szCs w:val="24"/>
+          <w:lang w:val="en"/>
+        </w:rPr>
+        <w:t>For the pixel columns 2, 5, 8, 11, ...... the Red matrix and the Secret key are used for determining if the secret information is to be extracted from either the Blue or the Green matrix. In this case, every one bit of the secret key is XOR with every one LSB of the Red matrix. If the resulting value of the XOR operation is 0, the secret information bit is extracted from the LSB of Blue matrix and if it’s 1, the secret information bit is extracted form the LSB of Green matrix.</w:t>
+      </w:r>
+    </w:p>
+    <w:p>
+      <w:pPr>
+        <w:numPr>
+          <w:ilvl w:val="0"/>
+          <w:numId w:val="0"/>
+        </w:numPr>
+        <w:spacing w:line="360" w:lineRule="auto"/>
+        <w:ind w:leftChars="0" w:firstLine="720" w:firstLineChars="0"/>
+        <w:jc w:val="both"/>
+        <w:rPr>
+          <w:rFonts w:hint="default"/>
+          <w:i w:val="0"/>
+          <w:iCs w:val="0"/>
+          <w:sz w:val="24"/>
+          <w:szCs w:val="24"/>
+          <w:lang w:val="en"/>
+        </w:rPr>
+      </w:pPr>
+    </w:p>
+    <w:p>
+      <w:pPr>
+        <w:numPr>
+          <w:ilvl w:val="0"/>
+          <w:numId w:val="0"/>
+        </w:numPr>
+        <w:spacing w:line="360" w:lineRule="auto"/>
+        <w:ind w:leftChars="0" w:firstLine="720" w:firstLineChars="0"/>
+        <w:jc w:val="both"/>
+        <w:rPr>
+          <w:rFonts w:hint="default"/>
+          <w:i w:val="0"/>
+          <w:iCs w:val="0"/>
+          <w:sz w:val="24"/>
+          <w:szCs w:val="24"/>
+          <w:lang w:val="en"/>
+        </w:rPr>
+      </w:pPr>
+      <w:r>
+        <w:rPr>
+          <w:rFonts w:hint="default"/>
+          <w:i w:val="0"/>
+          <w:iCs w:val="0"/>
+          <w:sz w:val="24"/>
+          <w:szCs w:val="24"/>
+          <w:lang w:val="en"/>
+        </w:rPr>
+        <w:t>The secret key bit stream is rotated in a circular manner to create a circular bit stream, the circulation continues until the extraction of the secret information bit stream is completed. The  flowchart for extraction of the secret information from the stego-image is show in figure 3.6. Once the secret information bits extraction is complete, the secret information bit stream is then transformed from binary representation and then decrypted using the secret key to provide the exact secret information/message that was embedded.</w:t>
+      </w:r>
+    </w:p>
+    <w:p>
+      <w:pPr>
+        <w:numPr>
+          <w:ilvl w:val="0"/>
+          <w:numId w:val="0"/>
+        </w:numPr>
+        <w:spacing w:line="360" w:lineRule="auto"/>
+        <w:ind w:leftChars="0" w:firstLine="720" w:firstLineChars="0"/>
+        <w:jc w:val="both"/>
+        <w:rPr>
+          <w:rFonts w:hint="default"/>
+          <w:i w:val="0"/>
+          <w:iCs w:val="0"/>
+          <w:sz w:val="24"/>
+          <w:szCs w:val="24"/>
+          <w:lang w:val="en"/>
+        </w:rPr>
+      </w:pPr>
+    </w:p>
+    <w:p>
+      <w:pPr>
+        <w:numPr>
+          <w:ilvl w:val="0"/>
+          <w:numId w:val="0"/>
+        </w:numPr>
+        <w:spacing w:line="360" w:lineRule="auto"/>
+        <w:ind w:leftChars="0" w:firstLine="720" w:firstLineChars="0"/>
+        <w:jc w:val="both"/>
+        <w:rPr>
+          <w:rFonts w:hint="default"/>
+          <w:i w:val="0"/>
+          <w:iCs w:val="0"/>
+          <w:sz w:val="24"/>
+          <w:szCs w:val="24"/>
+          <w:lang w:val="en"/>
+        </w:rPr>
+      </w:pPr>
+      <w:r>
+        <w:rPr>
+          <w:rFonts w:hint="default"/>
+          <w:i w:val="0"/>
+          <w:iCs w:val="0"/>
+          <w:sz w:val="24"/>
+          <w:szCs w:val="24"/>
+          <w:lang w:val="en"/>
+        </w:rPr>
+        <w:t>Before extracting the secret information, the hidden secret information bits length is extracted from 1</w:t>
+      </w:r>
+      <w:r>
+        <w:rPr>
+          <w:rFonts w:hint="default"/>
+          <w:i w:val="0"/>
+          <w:iCs w:val="0"/>
+          <w:sz w:val="24"/>
+          <w:szCs w:val="24"/>
+          <w:vertAlign w:val="superscript"/>
+          <w:lang w:val="en"/>
+        </w:rPr>
+        <w:t>st</w:t>
+      </w:r>
+      <w:r>
+        <w:rPr>
+          <w:rFonts w:hint="default"/>
+          <w:i w:val="0"/>
+          <w:iCs w:val="0"/>
+          <w:sz w:val="24"/>
+          <w:szCs w:val="24"/>
+          <w:lang w:val="en"/>
+        </w:rPr>
+        <w:t xml:space="preserve"> five rows of the stego-image. The provided secret key is hashed and compared to the hidden extracted hashed key. If the hashes are not the same attempt to extract the secret information is terminated. If the hashes are the same then the extraction of the secret information is started. The embedded hashed secret key is extracted between the 6</w:t>
+      </w:r>
+      <w:r>
+        <w:rPr>
+          <w:rFonts w:hint="default"/>
+          <w:i w:val="0"/>
+          <w:iCs w:val="0"/>
+          <w:sz w:val="24"/>
+          <w:szCs w:val="24"/>
+          <w:vertAlign w:val="superscript"/>
+          <w:lang w:val="en"/>
+        </w:rPr>
+        <w:t>th</w:t>
+      </w:r>
+      <w:r>
+        <w:rPr>
+          <w:rFonts w:hint="default"/>
+          <w:i w:val="0"/>
+          <w:iCs w:val="0"/>
+          <w:sz w:val="24"/>
+          <w:szCs w:val="24"/>
+          <w:lang w:val="en"/>
+        </w:rPr>
+        <w:t xml:space="preserve"> and the 10</w:t>
+      </w:r>
+      <w:r>
+        <w:rPr>
+          <w:rFonts w:hint="default"/>
+          <w:i w:val="0"/>
+          <w:iCs w:val="0"/>
+          <w:sz w:val="24"/>
+          <w:szCs w:val="24"/>
+          <w:vertAlign w:val="superscript"/>
+          <w:lang w:val="en"/>
+        </w:rPr>
+        <w:t>th</w:t>
+      </w:r>
+      <w:r>
+        <w:rPr>
+          <w:rFonts w:hint="default"/>
+          <w:i w:val="0"/>
+          <w:iCs w:val="0"/>
+          <w:sz w:val="24"/>
+          <w:szCs w:val="24"/>
+          <w:lang w:val="en"/>
+        </w:rPr>
+        <w:t xml:space="preserve"> rows of the stego image.</w:t>
+      </w:r>
+    </w:p>
+    <w:p>
+      <w:pPr>
+        <w:numPr>
+          <w:ilvl w:val="0"/>
+          <w:numId w:val="0"/>
+        </w:numPr>
+        <w:spacing w:line="360" w:lineRule="auto"/>
+        <w:jc w:val="center"/>
+        <w:rPr>
+          <w:rFonts w:hint="default"/>
+          <w:i w:val="0"/>
+          <w:iCs w:val="0"/>
+          <w:sz w:val="24"/>
+          <w:szCs w:val="24"/>
+          <w:lang w:val="en"/>
+        </w:rPr>
+      </w:pPr>
+      <w:r>
+        <w:rPr>
+          <w:rFonts w:hint="default"/>
+          <w:i w:val="0"/>
+          <w:iCs w:val="0"/>
+          <w:sz w:val="24"/>
+          <w:szCs w:val="24"/>
+          <w:lang w:val="en"/>
+        </w:rPr>
+        <w:drawing>
+          <wp:inline distT="0" distB="0" distL="114300" distR="114300">
+            <wp:extent cx="5726430" cy="5239385"/>
+            <wp:effectExtent l="0" t="0" r="7620" b="18415"/>
+            <wp:docPr id="7" name="Picture 7" descr="secret info extraction flowchart"/>
+            <wp:cNvGraphicFramePr>
+              <a:graphicFrameLocks xmlns:a="http://schemas.openxmlformats.org/drawingml/2006/main" noChangeAspect="1"/>
+            </wp:cNvGraphicFramePr>
+            <a:graphic xmlns:a="http://schemas.openxmlformats.org/drawingml/2006/main">
+              <a:graphicData uri="http://schemas.openxmlformats.org/drawingml/2006/picture">
+                <pic:pic xmlns:pic="http://schemas.openxmlformats.org/drawingml/2006/picture">
+                  <pic:nvPicPr>
+                    <pic:cNvPr id="7" name="Picture 7" descr="secret info extraction flowchart"/>
+                    <pic:cNvPicPr>
+                      <a:picLocks noChangeAspect="1"/>
+                    </pic:cNvPicPr>
+                  </pic:nvPicPr>
+                  <pic:blipFill>
+                    <a:blip r:embed="rId18"/>
+                    <a:stretch>
+                      <a:fillRect/>
+                    </a:stretch>
+                  </pic:blipFill>
+                  <pic:spPr>
+                    <a:xfrm>
+                      <a:off x="0" y="0"/>
+                      <a:ext cx="5726430" cy="5239385"/>
+                    </a:xfrm>
+                    <a:prstGeom prst="rect">
+                      <a:avLst/>
+                    </a:prstGeom>
+                  </pic:spPr>
+                </pic:pic>
+              </a:graphicData>
+            </a:graphic>
+          </wp:inline>
+        </w:drawing>
+      </w:r>
+    </w:p>
+    <w:p>
+      <w:pPr>
+        <w:numPr>
+          <w:ilvl w:val="0"/>
+          <w:numId w:val="0"/>
+        </w:numPr>
+        <w:spacing w:line="360" w:lineRule="auto"/>
+        <w:jc w:val="center"/>
+        <w:rPr>
+          <w:rFonts w:hint="default"/>
+          <w:i/>
+          <w:iCs/>
+          <w:sz w:val="20"/>
+          <w:szCs w:val="20"/>
+          <w:lang w:val="en"/>
+        </w:rPr>
+      </w:pPr>
+      <w:r>
+        <w:rPr>
+          <w:rFonts w:hint="default"/>
+          <w:i/>
+          <w:iCs/>
+          <w:sz w:val="20"/>
+          <w:szCs w:val="20"/>
+          <w:lang w:val="en"/>
+        </w:rPr>
+        <w:t>Figure 3.6. Secret Information Extraction Flowchart</w:t>
+      </w:r>
+    </w:p>
+    <w:p>
+      <w:pPr>
+        <w:numPr>
+          <w:ilvl w:val="0"/>
+          <w:numId w:val="0"/>
+        </w:numPr>
+        <w:spacing w:line="360" w:lineRule="auto"/>
+        <w:jc w:val="both"/>
+        <w:rPr>
+          <w:rFonts w:hint="default"/>
+          <w:i w:val="0"/>
+          <w:iCs w:val="0"/>
+          <w:sz w:val="24"/>
+          <w:szCs w:val="24"/>
+          <w:lang w:val="en"/>
+        </w:rPr>
+      </w:pPr>
+    </w:p>
+    <w:p>
+      <w:pPr>
+        <w:numPr>
+          <w:ilvl w:val="0"/>
+          <w:numId w:val="0"/>
+        </w:numPr>
+        <w:spacing w:line="360" w:lineRule="auto"/>
+        <w:ind w:firstLine="720" w:firstLineChars="0"/>
+        <w:jc w:val="both"/>
+        <w:rPr>
+          <w:rFonts w:hint="default"/>
+          <w:i w:val="0"/>
+          <w:iCs w:val="0"/>
+          <w:sz w:val="24"/>
+          <w:szCs w:val="24"/>
+          <w:lang w:val="en"/>
+        </w:rPr>
+      </w:pPr>
+      <w:r>
+        <w:rPr>
+          <w:rFonts w:hint="default"/>
+          <w:i w:val="0"/>
+          <w:iCs w:val="0"/>
+          <w:sz w:val="24"/>
+          <w:szCs w:val="24"/>
+          <w:lang w:val="en"/>
+        </w:rPr>
+        <w:t>1</w:t>
+      </w:r>
+      <w:r>
+        <w:rPr>
+          <w:rFonts w:hint="default"/>
+          <w:i w:val="0"/>
+          <w:iCs w:val="0"/>
+          <w:sz w:val="24"/>
+          <w:szCs w:val="24"/>
+          <w:vertAlign w:val="superscript"/>
+          <w:lang w:val="en"/>
+        </w:rPr>
+        <w:t>st</w:t>
+      </w:r>
+      <w:r>
+        <w:rPr>
+          <w:rFonts w:hint="default"/>
+          <w:i w:val="0"/>
+          <w:iCs w:val="0"/>
+          <w:sz w:val="24"/>
+          <w:szCs w:val="24"/>
+          <w:lang w:val="en"/>
+        </w:rPr>
+        <w:t xml:space="preserve"> </w:t>
+      </w:r>
     </w:p>
     <w:p>
       <w:pPr>
@@ -9828,8 +12056,8 @@
           <w:sz w:val="32"/>
         </w:rPr>
       </w:pPr>
-      <w:bookmarkStart w:id="23" w:name="_Toc509669810"/>
-      <w:bookmarkStart w:id="24" w:name="_Toc509669222"/>
+      <w:bookmarkStart w:id="23" w:name="_Toc509669222"/>
+      <w:bookmarkStart w:id="24" w:name="_Toc509669810"/>
       <w:r>
         <w:rPr>
           <w:sz w:val="32"/>
@@ -9865,8 +12093,8 @@
           <w:sz w:val="32"/>
         </w:rPr>
       </w:pPr>
-      <w:bookmarkStart w:id="25" w:name="_Toc509669223"/>
-      <w:bookmarkStart w:id="26" w:name="_Toc509669811"/>
+      <w:bookmarkStart w:id="25" w:name="_Toc509669811"/>
+      <w:bookmarkStart w:id="26" w:name="_Toc509669223"/>
       <w:r>
         <w:rPr>
           <w:sz w:val="32"/>
@@ -9890,7 +12118,7 @@
       <w:pPr>
         <w:numPr>
           <w:ilvl w:val="0"/>
-          <w:numId w:val="3"/>
+          <w:numId w:val="5"/>
         </w:numPr>
         <w:spacing w:before="120" w:line="360" w:lineRule="auto"/>
         <w:jc w:val="both"/>
@@ -9965,7 +12193,7 @@
       <w:pPr>
         <w:numPr>
           <w:ilvl w:val="0"/>
-          <w:numId w:val="3"/>
+          <w:numId w:val="5"/>
         </w:numPr>
         <w:spacing w:before="120" w:line="360" w:lineRule="auto"/>
         <w:jc w:val="both"/>
@@ -10039,7 +12267,7 @@
       <w:pPr>
         <w:numPr>
           <w:ilvl w:val="0"/>
-          <w:numId w:val="3"/>
+          <w:numId w:val="5"/>
         </w:numPr>
         <w:spacing w:before="120" w:line="360" w:lineRule="auto"/>
         <w:jc w:val="both"/>
@@ -10113,7 +12341,7 @@
       <w:pPr>
         <w:numPr>
           <w:ilvl w:val="0"/>
-          <w:numId w:val="3"/>
+          <w:numId w:val="5"/>
         </w:numPr>
         <w:spacing w:before="120" w:line="360" w:lineRule="auto"/>
         <w:jc w:val="both"/>
@@ -10215,7 +12443,7 @@
       <w:pPr>
         <w:numPr>
           <w:ilvl w:val="0"/>
-          <w:numId w:val="3"/>
+          <w:numId w:val="5"/>
         </w:numPr>
         <w:spacing w:before="120" w:line="360" w:lineRule="auto"/>
         <w:jc w:val="both"/>
@@ -10313,7 +12541,7 @@
       <w:pPr>
         <w:numPr>
           <w:ilvl w:val="0"/>
-          <w:numId w:val="3"/>
+          <w:numId w:val="5"/>
         </w:numPr>
         <w:spacing w:before="120" w:line="360" w:lineRule="auto"/>
         <w:jc w:val="both"/>
@@ -10407,7 +12635,7 @@
       <w:pPr>
         <w:numPr>
           <w:ilvl w:val="0"/>
-          <w:numId w:val="3"/>
+          <w:numId w:val="5"/>
         </w:numPr>
         <w:spacing w:before="120" w:line="360" w:lineRule="auto"/>
         <w:ind w:left="0" w:leftChars="0" w:firstLine="0" w:firstLineChars="0"/>
@@ -10507,7 +12735,7 @@
       <w:pPr>
         <w:numPr>
           <w:ilvl w:val="0"/>
-          <w:numId w:val="3"/>
+          <w:numId w:val="5"/>
         </w:numPr>
         <w:spacing w:before="120" w:line="360" w:lineRule="auto"/>
         <w:jc w:val="both"/>
@@ -10614,7 +12842,7 @@
       <w:pPr>
         <w:numPr>
           <w:ilvl w:val="0"/>
-          <w:numId w:val="3"/>
+          <w:numId w:val="5"/>
         </w:numPr>
         <w:spacing w:before="120" w:line="360" w:lineRule="auto"/>
         <w:jc w:val="both"/>
@@ -10707,7 +12935,7 @@
       <w:pPr>
         <w:numPr>
           <w:ilvl w:val="0"/>
-          <w:numId w:val="3"/>
+          <w:numId w:val="5"/>
         </w:numPr>
         <w:spacing w:before="120" w:line="360" w:lineRule="auto"/>
         <w:jc w:val="both"/>
@@ -10814,7 +13042,7 @@
       <w:pPr>
         <w:numPr>
           <w:ilvl w:val="0"/>
-          <w:numId w:val="3"/>
+          <w:numId w:val="5"/>
         </w:numPr>
         <w:spacing w:before="120" w:line="360" w:lineRule="auto"/>
         <w:jc w:val="both"/>
@@ -10905,7 +13133,7 @@
       <w:pPr>
         <w:numPr>
           <w:ilvl w:val="0"/>
-          <w:numId w:val="3"/>
+          <w:numId w:val="5"/>
         </w:numPr>
         <w:spacing w:before="120" w:line="360" w:lineRule="auto"/>
         <w:ind w:left="0" w:leftChars="0" w:firstLine="0" w:firstLineChars="0"/>
@@ -11002,7 +13230,7 @@
       <w:pPr>
         <w:numPr>
           <w:ilvl w:val="0"/>
-          <w:numId w:val="3"/>
+          <w:numId w:val="5"/>
         </w:numPr>
         <w:spacing w:before="120" w:line="360" w:lineRule="auto"/>
         <w:ind w:left="0" w:leftChars="0" w:firstLine="0" w:firstLineChars="0"/>
@@ -11099,7 +13327,7 @@
       <w:pPr>
         <w:numPr>
           <w:ilvl w:val="0"/>
-          <w:numId w:val="3"/>
+          <w:numId w:val="5"/>
         </w:numPr>
         <w:spacing w:before="120" w:line="360" w:lineRule="auto"/>
         <w:ind w:left="0" w:leftChars="0" w:firstLine="0" w:firstLineChars="0"/>
@@ -11196,7 +13424,7 @@
       <w:pPr>
         <w:numPr>
           <w:ilvl w:val="0"/>
-          <w:numId w:val="3"/>
+          <w:numId w:val="5"/>
         </w:numPr>
         <w:spacing w:before="120" w:line="360" w:lineRule="auto"/>
         <w:ind w:left="0" w:leftChars="0" w:firstLine="0" w:firstLineChars="0"/>
@@ -11271,7 +13499,7 @@
       <w:pPr>
         <w:numPr>
           <w:ilvl w:val="0"/>
-          <w:numId w:val="3"/>
+          <w:numId w:val="5"/>
         </w:numPr>
         <w:spacing w:before="120" w:line="360" w:lineRule="auto"/>
         <w:ind w:left="0" w:leftChars="0" w:firstLine="0" w:firstLineChars="0"/>
@@ -11293,7 +13521,7 @@
       <w:pPr>
         <w:numPr>
           <w:ilvl w:val="0"/>
-          <w:numId w:val="3"/>
+          <w:numId w:val="5"/>
         </w:numPr>
         <w:spacing w:before="120" w:line="360" w:lineRule="auto"/>
         <w:ind w:left="0" w:leftChars="0" w:firstLine="0" w:firstLineChars="0"/>
@@ -11315,7 +13543,7 @@
       <w:pPr>
         <w:numPr>
           <w:ilvl w:val="0"/>
-          <w:numId w:val="3"/>
+          <w:numId w:val="5"/>
         </w:numPr>
         <w:spacing w:before="120" w:line="360" w:lineRule="auto"/>
         <w:ind w:left="0" w:leftChars="0" w:firstLine="0" w:firstLineChars="0"/>
@@ -11337,7 +13565,7 @@
       <w:pPr>
         <w:numPr>
           <w:ilvl w:val="0"/>
-          <w:numId w:val="3"/>
+          <w:numId w:val="5"/>
         </w:numPr>
         <w:spacing w:before="120" w:line="360" w:lineRule="auto"/>
         <w:ind w:left="0" w:leftChars="0" w:firstLine="0" w:firstLineChars="0"/>
@@ -11359,7 +13587,7 @@
       <w:pPr>
         <w:numPr>
           <w:ilvl w:val="0"/>
-          <w:numId w:val="3"/>
+          <w:numId w:val="5"/>
         </w:numPr>
         <w:spacing w:before="120" w:line="360" w:lineRule="auto"/>
         <w:ind w:left="0" w:leftChars="0" w:firstLine="0" w:firstLineChars="0"/>
@@ -11381,7 +13609,7 @@
       <w:pPr>
         <w:numPr>
           <w:ilvl w:val="0"/>
-          <w:numId w:val="3"/>
+          <w:numId w:val="5"/>
         </w:numPr>
         <w:spacing w:before="120" w:line="360" w:lineRule="auto"/>
         <w:ind w:left="0" w:leftChars="0" w:firstLine="0" w:firstLineChars="0"/>
@@ -11403,7 +13631,7 @@
       <w:pPr>
         <w:numPr>
           <w:ilvl w:val="0"/>
-          <w:numId w:val="3"/>
+          <w:numId w:val="5"/>
         </w:numPr>
         <w:spacing w:before="120" w:line="360" w:lineRule="auto"/>
         <w:ind w:left="0" w:leftChars="0" w:firstLine="0" w:firstLineChars="0"/>
@@ -11425,7 +13653,7 @@
       <w:pPr>
         <w:numPr>
           <w:ilvl w:val="0"/>
-          <w:numId w:val="3"/>
+          <w:numId w:val="5"/>
         </w:numPr>
         <w:spacing w:before="120" w:line="360" w:lineRule="auto"/>
         <w:ind w:left="0" w:leftChars="0" w:firstLine="0" w:firstLineChars="0"/>
@@ -11464,8 +13692,8 @@
           <w:sz w:val="32"/>
         </w:rPr>
       </w:pPr>
-      <w:bookmarkStart w:id="27" w:name="_Toc509669812"/>
-      <w:bookmarkStart w:id="28" w:name="_Toc509669224"/>
+      <w:bookmarkStart w:id="27" w:name="_Toc509669224"/>
+      <w:bookmarkStart w:id="28" w:name="_Toc509669812"/>
       <w:r>
         <w:rPr>
           <w:sz w:val="32"/>
@@ -11697,6 +13925,26 @@
 <file path=word/numbering.xml><?xml version="1.0" encoding="utf-8"?>
 <w:numbering xmlns:wpc="http://schemas.microsoft.com/office/word/2010/wordprocessingCanvas" xmlns:mc="http://schemas.openxmlformats.org/markup-compatibility/2006" xmlns:o="urn:schemas-microsoft-com:office:office" xmlns:r="http://schemas.openxmlformats.org/officeDocument/2006/relationships" xmlns:m="http://schemas.openxmlformats.org/officeDocument/2006/math" xmlns:v="urn:schemas-microsoft-com:vml" xmlns:wp14="http://schemas.microsoft.com/office/word/2010/wordprocessingDrawing" xmlns:wp="http://schemas.openxmlformats.org/drawingml/2006/wordprocessingDrawing" xmlns:w10="urn:schemas-microsoft-com:office:word" xmlns:w="http://schemas.openxmlformats.org/wordprocessingml/2006/main" xmlns:w14="http://schemas.microsoft.com/office/word/2010/wordml" xmlns:wpg="http://schemas.microsoft.com/office/word/2010/wordprocessingGroup" xmlns:wpi="http://schemas.microsoft.com/office/word/2010/wordprocessingInk" xmlns:wne="http://schemas.microsoft.com/office/word/2006/wordml" xmlns:wps="http://schemas.microsoft.com/office/word/2010/wordprocessingShape" mc:Ignorable="w14 wp14">
   <w:abstractNum w:abstractNumId="0">
+    <w:nsid w:val="9B7BB3BC"/>
+    <w:multiLevelType w:val="singleLevel"/>
+    <w:tmpl w:val="9B7BB3BC"/>
+    <w:lvl w:ilvl="0" w:tentative="0">
+      <w:start w:val="1"/>
+      <w:numFmt w:val="decimal"/>
+      <w:lvlText w:val="%1)"/>
+      <w:lvlJc w:val="left"/>
+      <w:pPr>
+        <w:tabs>
+          <w:tab w:val="left" w:pos="425"/>
+        </w:tabs>
+        <w:ind w:left="425" w:leftChars="0" w:hanging="425" w:firstLineChars="0"/>
+      </w:pPr>
+      <w:rPr>
+        <w:rFonts w:hint="default"/>
+      </w:rPr>
+    </w:lvl>
+  </w:abstractNum>
+  <w:abstractNum w:abstractNumId="1">
     <w:nsid w:val="CFFFC711"/>
     <w:multiLevelType w:val="multilevel"/>
     <w:tmpl w:val="CFFFC711"/>
@@ -11828,7 +14076,27 @@
       </w:rPr>
     </w:lvl>
   </w:abstractNum>
-  <w:abstractNum w:abstractNumId="1">
+  <w:abstractNum w:abstractNumId="2">
+    <w:nsid w:val="FBFCE942"/>
+    <w:multiLevelType w:val="singleLevel"/>
+    <w:tmpl w:val="FBFCE942"/>
+    <w:lvl w:ilvl="0" w:tentative="0">
+      <w:start w:val="1"/>
+      <w:numFmt w:val="decimal"/>
+      <w:lvlText w:val="%1)"/>
+      <w:lvlJc w:val="left"/>
+      <w:pPr>
+        <w:tabs>
+          <w:tab w:val="left" w:pos="425"/>
+        </w:tabs>
+        <w:ind w:left="425" w:leftChars="0" w:hanging="425" w:firstLineChars="0"/>
+      </w:pPr>
+      <w:rPr>
+        <w:rFonts w:hint="default"/>
+      </w:rPr>
+    </w:lvl>
+  </w:abstractNum>
+  <w:abstractNum w:abstractNumId="3">
     <w:nsid w:val="33566AA5"/>
     <w:multiLevelType w:val="singleLevel"/>
     <w:tmpl w:val="33566AA5"/>
@@ -11848,7 +14116,7 @@
       </w:rPr>
     </w:lvl>
   </w:abstractNum>
-  <w:abstractNum w:abstractNumId="2">
+  <w:abstractNum w:abstractNumId="4">
     <w:nsid w:val="35BF3C2F"/>
     <w:multiLevelType w:val="multilevel"/>
     <w:tmpl w:val="35BF3C2F"/>
@@ -11965,13 +14233,19 @@
     </w:lvl>
   </w:abstractNum>
   <w:num w:numId="1">
+    <w:abstractNumId w:val="4"/>
+  </w:num>
+  <w:num w:numId="2">
+    <w:abstractNumId w:val="3"/>
+  </w:num>
+  <w:num w:numId="3">
     <w:abstractNumId w:val="2"/>
   </w:num>
-  <w:num w:numId="2">
+  <w:num w:numId="4">
+    <w:abstractNumId w:val="0"/>
+  </w:num>
+  <w:num w:numId="5">
     <w:abstractNumId w:val="1"/>
-  </w:num>
-  <w:num w:numId="3">
-    <w:abstractNumId w:val="0"/>
   </w:num>
 </w:numbering>
 </file>
@@ -12963,6 +15237,7 @@
     <customSectPr/>
     <customSectPr/>
     <customSectPr/>
+    <customSectPr/>
   </customSectProps>
 </s:customData>
 </file>

</xml_diff>

<commit_message>
Added pdf report (not yet complete)
</commit_message>
<xml_diff>
--- a/docs/project 2/Project Report (154409 - Emmanuel Maneswa).docx
+++ b/docs/project 2/Project Report (154409 - Emmanuel Maneswa).docx
@@ -131,10 +131,21 @@
       <w:pPr>
         <w:jc w:val="center"/>
         <w:rPr>
+          <w:rFonts w:hint="default"/>
           <w:sz w:val="28"/>
           <w:szCs w:val="28"/>
-        </w:rPr>
-      </w:pPr>
+          <w:lang w:val="en"/>
+        </w:rPr>
+      </w:pPr>
+      <w:r>
+        <w:rPr>
+          <w:rFonts w:hint="default"/>
+          <w:sz w:val="28"/>
+          <w:szCs w:val="28"/>
+          <w:lang w:val="en"/>
+        </w:rPr>
+        <w:t>154409</w:t>
+      </w:r>
     </w:p>
     <w:p>
       <w:pPr>
@@ -2115,8 +2126,6 @@
             </w:rPr>
             <w:t>16</w:t>
           </w:r>
-          <w:bookmarkStart w:id="29" w:name="_GoBack"/>
-          <w:bookmarkEnd w:id="29"/>
         </w:p>
         <w:p>
           <w:pPr>
@@ -4673,6 +4682,12 @@
             <w:insideH w:val="single" w:color="auto" w:sz="4" w:space="0"/>
             <w:insideV w:val="single" w:color="auto" w:sz="4" w:space="0"/>
           </w:tblBorders>
+          <w:tblCellMar>
+            <w:top w:w="0" w:type="dxa"/>
+            <w:left w:w="108" w:type="dxa"/>
+            <w:bottom w:w="0" w:type="dxa"/>
+            <w:right w:w="108" w:type="dxa"/>
+          </w:tblCellMar>
         </w:tblPrEx>
         <w:tc>
           <w:tcPr>
@@ -4751,6 +4766,12 @@
             <w:insideH w:val="single" w:color="auto" w:sz="4" w:space="0"/>
             <w:insideV w:val="single" w:color="auto" w:sz="4" w:space="0"/>
           </w:tblBorders>
+          <w:tblCellMar>
+            <w:top w:w="0" w:type="dxa"/>
+            <w:left w:w="108" w:type="dxa"/>
+            <w:bottom w:w="0" w:type="dxa"/>
+            <w:right w:w="108" w:type="dxa"/>
+          </w:tblCellMar>
         </w:tblPrEx>
         <w:tc>
           <w:tcPr>
@@ -4829,6 +4850,12 @@
             <w:insideH w:val="single" w:color="auto" w:sz="4" w:space="0"/>
             <w:insideV w:val="single" w:color="auto" w:sz="4" w:space="0"/>
           </w:tblBorders>
+          <w:tblCellMar>
+            <w:top w:w="0" w:type="dxa"/>
+            <w:left w:w="108" w:type="dxa"/>
+            <w:bottom w:w="0" w:type="dxa"/>
+            <w:right w:w="108" w:type="dxa"/>
+          </w:tblCellMar>
         </w:tblPrEx>
         <w:tc>
           <w:tcPr>
@@ -4977,6 +5004,12 @@
             <w:insideH w:val="single" w:color="auto" w:sz="4" w:space="0"/>
             <w:insideV w:val="single" w:color="auto" w:sz="4" w:space="0"/>
           </w:tblBorders>
+          <w:tblCellMar>
+            <w:top w:w="0" w:type="dxa"/>
+            <w:left w:w="108" w:type="dxa"/>
+            <w:bottom w:w="0" w:type="dxa"/>
+            <w:right w:w="108" w:type="dxa"/>
+          </w:tblCellMar>
         </w:tblPrEx>
         <w:tc>
           <w:tcPr>
@@ -5055,6 +5088,12 @@
             <w:insideH w:val="single" w:color="auto" w:sz="4" w:space="0"/>
             <w:insideV w:val="single" w:color="auto" w:sz="4" w:space="0"/>
           </w:tblBorders>
+          <w:tblCellMar>
+            <w:top w:w="0" w:type="dxa"/>
+            <w:left w:w="108" w:type="dxa"/>
+            <w:bottom w:w="0" w:type="dxa"/>
+            <w:right w:w="108" w:type="dxa"/>
+          </w:tblCellMar>
         </w:tblPrEx>
         <w:tc>
           <w:tcPr>
@@ -5133,6 +5172,12 @@
             <w:insideH w:val="single" w:color="auto" w:sz="4" w:space="0"/>
             <w:insideV w:val="single" w:color="auto" w:sz="4" w:space="0"/>
           </w:tblBorders>
+          <w:tblCellMar>
+            <w:top w:w="0" w:type="dxa"/>
+            <w:left w:w="108" w:type="dxa"/>
+            <w:bottom w:w="0" w:type="dxa"/>
+            <w:right w:w="108" w:type="dxa"/>
+          </w:tblCellMar>
         </w:tblPrEx>
         <w:tc>
           <w:tcPr>
@@ -5281,6 +5326,12 @@
             <w:insideH w:val="single" w:color="auto" w:sz="4" w:space="0"/>
             <w:insideV w:val="single" w:color="auto" w:sz="4" w:space="0"/>
           </w:tblBorders>
+          <w:tblCellMar>
+            <w:top w:w="0" w:type="dxa"/>
+            <w:left w:w="108" w:type="dxa"/>
+            <w:bottom w:w="0" w:type="dxa"/>
+            <w:right w:w="108" w:type="dxa"/>
+          </w:tblCellMar>
         </w:tblPrEx>
         <w:tc>
           <w:tcPr>
@@ -5359,6 +5410,12 @@
             <w:insideH w:val="single" w:color="auto" w:sz="4" w:space="0"/>
             <w:insideV w:val="single" w:color="auto" w:sz="4" w:space="0"/>
           </w:tblBorders>
+          <w:tblCellMar>
+            <w:top w:w="0" w:type="dxa"/>
+            <w:left w:w="108" w:type="dxa"/>
+            <w:bottom w:w="0" w:type="dxa"/>
+            <w:right w:w="108" w:type="dxa"/>
+          </w:tblCellMar>
         </w:tblPrEx>
         <w:tc>
           <w:tcPr>
@@ -5437,6 +5494,12 @@
             <w:insideH w:val="single" w:color="auto" w:sz="4" w:space="0"/>
             <w:insideV w:val="single" w:color="auto" w:sz="4" w:space="0"/>
           </w:tblBorders>
+          <w:tblCellMar>
+            <w:top w:w="0" w:type="dxa"/>
+            <w:left w:w="108" w:type="dxa"/>
+            <w:bottom w:w="0" w:type="dxa"/>
+            <w:right w:w="108" w:type="dxa"/>
+          </w:tblCellMar>
         </w:tblPrEx>
         <w:tc>
           <w:tcPr>
@@ -5585,6 +5648,12 @@
             <w:insideH w:val="single" w:color="auto" w:sz="4" w:space="0"/>
             <w:insideV w:val="single" w:color="auto" w:sz="4" w:space="0"/>
           </w:tblBorders>
+          <w:tblCellMar>
+            <w:top w:w="0" w:type="dxa"/>
+            <w:left w:w="108" w:type="dxa"/>
+            <w:bottom w:w="0" w:type="dxa"/>
+            <w:right w:w="108" w:type="dxa"/>
+          </w:tblCellMar>
         </w:tblPrEx>
         <w:tc>
           <w:tcPr>
@@ -5663,6 +5732,12 @@
             <w:insideH w:val="single" w:color="auto" w:sz="4" w:space="0"/>
             <w:insideV w:val="single" w:color="auto" w:sz="4" w:space="0"/>
           </w:tblBorders>
+          <w:tblCellMar>
+            <w:top w:w="0" w:type="dxa"/>
+            <w:left w:w="108" w:type="dxa"/>
+            <w:bottom w:w="0" w:type="dxa"/>
+            <w:right w:w="108" w:type="dxa"/>
+          </w:tblCellMar>
         </w:tblPrEx>
         <w:tc>
           <w:tcPr>
@@ -5741,6 +5816,12 @@
             <w:insideH w:val="single" w:color="auto" w:sz="4" w:space="0"/>
             <w:insideV w:val="single" w:color="auto" w:sz="4" w:space="0"/>
           </w:tblBorders>
+          <w:tblCellMar>
+            <w:top w:w="0" w:type="dxa"/>
+            <w:left w:w="108" w:type="dxa"/>
+            <w:bottom w:w="0" w:type="dxa"/>
+            <w:right w:w="108" w:type="dxa"/>
+          </w:tblCellMar>
         </w:tblPrEx>
         <w:tc>
           <w:tcPr>
@@ -5889,6 +5970,12 @@
             <w:insideH w:val="single" w:color="auto" w:sz="4" w:space="0"/>
             <w:insideV w:val="single" w:color="auto" w:sz="4" w:space="0"/>
           </w:tblBorders>
+          <w:tblCellMar>
+            <w:top w:w="0" w:type="dxa"/>
+            <w:left w:w="108" w:type="dxa"/>
+            <w:bottom w:w="0" w:type="dxa"/>
+            <w:right w:w="108" w:type="dxa"/>
+          </w:tblCellMar>
         </w:tblPrEx>
         <w:tc>
           <w:tcPr>
@@ -5967,6 +6054,12 @@
             <w:insideH w:val="single" w:color="auto" w:sz="4" w:space="0"/>
             <w:insideV w:val="single" w:color="auto" w:sz="4" w:space="0"/>
           </w:tblBorders>
+          <w:tblCellMar>
+            <w:top w:w="0" w:type="dxa"/>
+            <w:left w:w="108" w:type="dxa"/>
+            <w:bottom w:w="0" w:type="dxa"/>
+            <w:right w:w="108" w:type="dxa"/>
+          </w:tblCellMar>
         </w:tblPrEx>
         <w:tc>
           <w:tcPr>
@@ -6045,6 +6138,12 @@
             <w:insideH w:val="single" w:color="auto" w:sz="4" w:space="0"/>
             <w:insideV w:val="single" w:color="auto" w:sz="4" w:space="0"/>
           </w:tblBorders>
+          <w:tblCellMar>
+            <w:top w:w="0" w:type="dxa"/>
+            <w:left w:w="108" w:type="dxa"/>
+            <w:bottom w:w="0" w:type="dxa"/>
+            <w:right w:w="108" w:type="dxa"/>
+          </w:tblCellMar>
         </w:tblPrEx>
         <w:tc>
           <w:tcPr>
@@ -6208,6 +6307,12 @@
             <w:insideH w:val="single" w:color="auto" w:sz="4" w:space="0"/>
             <w:insideV w:val="single" w:color="auto" w:sz="4" w:space="0"/>
           </w:tblBorders>
+          <w:tblCellMar>
+            <w:top w:w="0" w:type="dxa"/>
+            <w:left w:w="108" w:type="dxa"/>
+            <w:bottom w:w="0" w:type="dxa"/>
+            <w:right w:w="108" w:type="dxa"/>
+          </w:tblCellMar>
         </w:tblPrEx>
         <w:tc>
           <w:tcPr>
@@ -6286,6 +6391,12 @@
             <w:insideH w:val="single" w:color="auto" w:sz="4" w:space="0"/>
             <w:insideV w:val="single" w:color="auto" w:sz="4" w:space="0"/>
           </w:tblBorders>
+          <w:tblCellMar>
+            <w:top w:w="0" w:type="dxa"/>
+            <w:left w:w="108" w:type="dxa"/>
+            <w:bottom w:w="0" w:type="dxa"/>
+            <w:right w:w="108" w:type="dxa"/>
+          </w:tblCellMar>
         </w:tblPrEx>
         <w:tc>
           <w:tcPr>
@@ -6364,6 +6475,12 @@
             <w:insideH w:val="single" w:color="auto" w:sz="4" w:space="0"/>
             <w:insideV w:val="single" w:color="auto" w:sz="4" w:space="0"/>
           </w:tblBorders>
+          <w:tblCellMar>
+            <w:top w:w="0" w:type="dxa"/>
+            <w:left w:w="108" w:type="dxa"/>
+            <w:bottom w:w="0" w:type="dxa"/>
+            <w:right w:w="108" w:type="dxa"/>
+          </w:tblCellMar>
         </w:tblPrEx>
         <w:tc>
           <w:tcPr>
@@ -6512,6 +6629,12 @@
             <w:insideH w:val="single" w:color="auto" w:sz="4" w:space="0"/>
             <w:insideV w:val="single" w:color="auto" w:sz="4" w:space="0"/>
           </w:tblBorders>
+          <w:tblCellMar>
+            <w:top w:w="0" w:type="dxa"/>
+            <w:left w:w="108" w:type="dxa"/>
+            <w:bottom w:w="0" w:type="dxa"/>
+            <w:right w:w="108" w:type="dxa"/>
+          </w:tblCellMar>
         </w:tblPrEx>
         <w:tc>
           <w:tcPr>
@@ -6590,6 +6713,12 @@
             <w:insideH w:val="single" w:color="auto" w:sz="4" w:space="0"/>
             <w:insideV w:val="single" w:color="auto" w:sz="4" w:space="0"/>
           </w:tblBorders>
+          <w:tblCellMar>
+            <w:top w:w="0" w:type="dxa"/>
+            <w:left w:w="108" w:type="dxa"/>
+            <w:bottom w:w="0" w:type="dxa"/>
+            <w:right w:w="108" w:type="dxa"/>
+          </w:tblCellMar>
         </w:tblPrEx>
         <w:tc>
           <w:tcPr>
@@ -6668,6 +6797,12 @@
             <w:insideH w:val="single" w:color="auto" w:sz="4" w:space="0"/>
             <w:insideV w:val="single" w:color="auto" w:sz="4" w:space="0"/>
           </w:tblBorders>
+          <w:tblCellMar>
+            <w:top w:w="0" w:type="dxa"/>
+            <w:left w:w="108" w:type="dxa"/>
+            <w:bottom w:w="0" w:type="dxa"/>
+            <w:right w:w="108" w:type="dxa"/>
+          </w:tblCellMar>
         </w:tblPrEx>
         <w:tc>
           <w:tcPr>
@@ -11943,8 +12078,9 @@
           <w:rFonts w:hint="default"/>
           <w:i w:val="0"/>
           <w:iCs w:val="0"/>
-          <w:sz w:val="24"/>
-          <w:szCs w:val="24"/>
+          <w:sz w:val="15"/>
+          <w:szCs w:val="15"/>
+          <w:vertAlign w:val="baseline"/>
           <w:lang w:val="en"/>
         </w:rPr>
       </w:pPr>
@@ -11978,10 +12114,13 @@
           <w:iCs w:val="0"/>
           <w:sz w:val="24"/>
           <w:szCs w:val="24"/>
+          <w:vertAlign w:val="baseline"/>
           <w:lang w:val="en"/>
         </w:rPr>
         <w:t xml:space="preserve"> </w:t>
       </w:r>
+      <w:bookmarkStart w:id="29" w:name="_GoBack"/>
+      <w:bookmarkEnd w:id="29"/>
     </w:p>
     <w:p>
       <w:pPr>

</xml_diff>

<commit_message>
Updated files(Not yet done)
</commit_message>
<xml_diff>
--- a/docs/project 2/Project Report (154409 - Emmanuel Maneswa).docx
+++ b/docs/project 2/Project Report (154409 - Emmanuel Maneswa).docx
@@ -2132,11 +2132,12 @@
             <w:pStyle w:val="30"/>
             <w:spacing w:before="0" w:line="360" w:lineRule="auto"/>
             <w:rPr>
-              <w:rFonts w:ascii="Times New Roman" w:hAnsi="Times New Roman" w:cs="Times New Roman"/>
+              <w:rFonts w:hint="default" w:ascii="Times New Roman" w:hAnsi="Times New Roman" w:cs="Times New Roman"/>
               <w:bCs/>
               <w:color w:val="auto"/>
               <w:sz w:val="24"/>
               <w:szCs w:val="24"/>
+              <w:lang w:val="en"/>
             </w:rPr>
           </w:pPr>
           <w:r>
@@ -2175,7 +2176,174 @@
               <w:sz w:val="24"/>
               <w:szCs w:val="24"/>
             </w:rPr>
-            <w:t xml:space="preserve"> 24</w:t>
+            <w:t xml:space="preserve"> 2</w:t>
+          </w:r>
+          <w:r>
+            <w:rPr>
+              <w:rFonts w:hint="default" w:ascii="Times New Roman" w:hAnsi="Times New Roman" w:cs="Times New Roman"/>
+              <w:color w:val="auto"/>
+              <w:sz w:val="24"/>
+              <w:szCs w:val="24"/>
+              <w:lang w:val="en"/>
+            </w:rPr>
+            <w:t>0</w:t>
+          </w:r>
+        </w:p>
+        <w:p>
+          <w:pPr>
+            <w:pStyle w:val="15"/>
+            <w:rPr>
+              <w:rFonts w:hint="default"/>
+              <w:lang w:val="en"/>
+            </w:rPr>
+          </w:pPr>
+          <w:r>
+            <w:rPr>
+              <w:rFonts w:hint="default"/>
+              <w:lang w:val="en"/>
+            </w:rPr>
+            <w:t>4</w:t>
+          </w:r>
+          <w:r>
+            <w:t xml:space="preserve">.1. </w:t>
+          </w:r>
+          <w:r>
+            <w:rPr>
+              <w:rFonts w:hint="default"/>
+              <w:lang w:val="en"/>
+            </w:rPr>
+            <w:t>IMPLEMENTATION</w:t>
+          </w:r>
+          <w:r>
+            <w:t xml:space="preserve"> </w:t>
+          </w:r>
+          <w:r>
+            <w:ptab w:relativeTo="margin" w:alignment="right" w:leader="dot"/>
+          </w:r>
+          <w:r>
+            <w:t xml:space="preserve">  2</w:t>
+          </w:r>
+          <w:r>
+            <w:rPr>
+              <w:rFonts w:hint="default"/>
+              <w:lang w:val="en"/>
+            </w:rPr>
+            <w:t>0</w:t>
+          </w:r>
+        </w:p>
+        <w:p>
+          <w:pPr>
+            <w:pStyle w:val="15"/>
+            <w:rPr>
+              <w:rFonts w:hint="default"/>
+              <w:lang w:val="en"/>
+            </w:rPr>
+          </w:pPr>
+          <w:r>
+            <w:rPr>
+              <w:rFonts w:hint="default"/>
+              <w:lang w:val="en"/>
+            </w:rPr>
+            <w:t>4</w:t>
+          </w:r>
+          <w:r>
+            <w:t xml:space="preserve">.2. </w:t>
+          </w:r>
+          <w:r>
+            <w:rPr>
+              <w:rFonts w:hint="default"/>
+              <w:lang w:val="en"/>
+            </w:rPr>
+            <w:t>EXPERIMENTATIONS</w:t>
+          </w:r>
+          <w:bookmarkStart w:id="27" w:name="_GoBack"/>
+          <w:bookmarkEnd w:id="27"/>
+          <w:r>
+            <w:t xml:space="preserve"> </w:t>
+          </w:r>
+          <w:r>
+            <w:ptab w:relativeTo="margin" w:alignment="right" w:leader="dot"/>
+          </w:r>
+          <w:r>
+            <w:t xml:space="preserve">  </w:t>
+          </w:r>
+          <w:r>
+            <w:rPr>
+              <w:rFonts w:hint="default"/>
+              <w:lang w:val="en"/>
+            </w:rPr>
+            <w:t>21</w:t>
+          </w:r>
+        </w:p>
+        <w:p>
+          <w:pPr>
+            <w:pStyle w:val="30"/>
+            <w:spacing w:before="0" w:line="360" w:lineRule="auto"/>
+            <w:rPr>
+              <w:rFonts w:ascii="Times New Roman" w:hAnsi="Times New Roman" w:cs="Times New Roman"/>
+              <w:bCs/>
+              <w:color w:val="auto"/>
+              <w:sz w:val="24"/>
+              <w:szCs w:val="24"/>
+            </w:rPr>
+          </w:pPr>
+          <w:r>
+            <w:rPr>
+              <w:rFonts w:ascii="Times New Roman" w:hAnsi="Times New Roman" w:eastAsia="Times New Roman" w:cs="Times New Roman"/>
+              <w:bCs/>
+              <w:caps/>
+              <w:color w:val="auto"/>
+              <w:sz w:val="24"/>
+              <w:szCs w:val="24"/>
+            </w:rPr>
+            <w:t xml:space="preserve">5. </w:t>
+          </w:r>
+          <w:r>
+            <w:rPr>
+              <w:rFonts w:ascii="Times New Roman" w:hAnsi="Times New Roman" w:eastAsia="Times New Roman" w:cs="Times New Roman"/>
+              <w:smallCaps/>
+              <w:color w:val="auto"/>
+              <w:sz w:val="24"/>
+              <w:szCs w:val="24"/>
+            </w:rPr>
+            <w:t>CONCLUSION AND FUTURE RECOMMENDATION</w:t>
+          </w:r>
+          <w:r>
+            <w:rPr>
+              <w:rFonts w:ascii="Times New Roman" w:hAnsi="Times New Roman" w:cs="Times New Roman"/>
+              <w:color w:val="auto"/>
+              <w:sz w:val="24"/>
+              <w:szCs w:val="24"/>
+            </w:rPr>
+            <w:t xml:space="preserve"> </w:t>
+          </w:r>
+          <w:r>
+            <w:rPr>
+              <w:rFonts w:ascii="Times New Roman" w:hAnsi="Times New Roman" w:cs="Times New Roman"/>
+              <w:color w:val="auto"/>
+              <w:sz w:val="24"/>
+              <w:szCs w:val="24"/>
+            </w:rPr>
+            <w:ptab w:relativeTo="margin" w:alignment="right" w:leader="dot"/>
+          </w:r>
+          <w:r>
+            <w:rPr>
+              <w:rFonts w:ascii="Times New Roman" w:hAnsi="Times New Roman" w:cs="Times New Roman"/>
+              <w:color w:val="auto"/>
+              <w:sz w:val="24"/>
+              <w:szCs w:val="24"/>
+            </w:rPr>
+            <w:t xml:space="preserve"> </w:t>
+          </w:r>
+          <w:r>
+            <w:rPr>
+              <w:rFonts w:ascii="Times New Roman" w:hAnsi="Times New Roman" w:cs="Times New Roman"/>
+              <w:bCs/>
+              <w:color w:val="auto"/>
+              <w:sz w:val="24"/>
+              <w:szCs w:val="24"/>
+            </w:rPr>
+            <w:t>29</w:t>
           </w:r>
         </w:p>
         <w:p>
@@ -2183,13 +2351,13 @@
             <w:pStyle w:val="15"/>
           </w:pPr>
           <w:r>
-            <w:t xml:space="preserve">3.1. TITLE OF THE SUBSECTION </w:t>
+            <w:t xml:space="preserve">5.1. BENEFITS </w:t>
           </w:r>
           <w:r>
             <w:ptab w:relativeTo="margin" w:alignment="right" w:leader="dot"/>
           </w:r>
           <w:r>
-            <w:t xml:space="preserve">  26</w:t>
+            <w:t xml:space="preserve">  29</w:t>
           </w:r>
         </w:p>
         <w:p>
@@ -2197,84 +2365,13 @@
             <w:pStyle w:val="15"/>
           </w:pPr>
           <w:r>
-            <w:t xml:space="preserve">3.2. TITLE OF THE SUBSECTION </w:t>
+            <w:t xml:space="preserve">5.2. CONCLUSION </w:t>
           </w:r>
           <w:r>
             <w:ptab w:relativeTo="margin" w:alignment="right" w:leader="dot"/>
           </w:r>
           <w:r>
-            <w:t xml:space="preserve">  27</w:t>
-          </w:r>
-        </w:p>
-        <w:p>
-          <w:pPr>
-            <w:pStyle w:val="30"/>
-            <w:spacing w:before="0" w:line="360" w:lineRule="auto"/>
-            <w:rPr>
-              <w:rFonts w:ascii="Times New Roman" w:hAnsi="Times New Roman" w:cs="Times New Roman"/>
-              <w:bCs/>
-              <w:color w:val="auto"/>
-              <w:sz w:val="24"/>
-              <w:szCs w:val="24"/>
-            </w:rPr>
-          </w:pPr>
-          <w:r>
-            <w:rPr>
-              <w:rFonts w:ascii="Times New Roman" w:hAnsi="Times New Roman" w:eastAsia="Times New Roman" w:cs="Times New Roman"/>
-              <w:bCs/>
-              <w:caps/>
-              <w:color w:val="auto"/>
-              <w:sz w:val="24"/>
-              <w:szCs w:val="24"/>
-            </w:rPr>
-            <w:t xml:space="preserve">5. </w:t>
-          </w:r>
-          <w:r>
-            <w:rPr>
-              <w:rFonts w:ascii="Times New Roman" w:hAnsi="Times New Roman" w:eastAsia="Times New Roman" w:cs="Times New Roman"/>
-              <w:smallCaps/>
-              <w:color w:val="auto"/>
-              <w:sz w:val="24"/>
-              <w:szCs w:val="24"/>
-            </w:rPr>
-            <w:t>CONCLUSION AND FUTURE RECOMMENDATION</w:t>
-          </w:r>
-          <w:r>
-            <w:rPr>
-              <w:rFonts w:ascii="Times New Roman" w:hAnsi="Times New Roman" w:cs="Times New Roman"/>
-              <w:color w:val="auto"/>
-              <w:sz w:val="24"/>
-              <w:szCs w:val="24"/>
-            </w:rPr>
-            <w:t xml:space="preserve"> </w:t>
-          </w:r>
-          <w:r>
-            <w:rPr>
-              <w:rFonts w:ascii="Times New Roman" w:hAnsi="Times New Roman" w:cs="Times New Roman"/>
-              <w:color w:val="auto"/>
-              <w:sz w:val="24"/>
-              <w:szCs w:val="24"/>
-            </w:rPr>
-            <w:ptab w:relativeTo="margin" w:alignment="right" w:leader="dot"/>
-          </w:r>
-          <w:r>
-            <w:rPr>
-              <w:rFonts w:ascii="Times New Roman" w:hAnsi="Times New Roman" w:cs="Times New Roman"/>
-              <w:color w:val="auto"/>
-              <w:sz w:val="24"/>
-              <w:szCs w:val="24"/>
-            </w:rPr>
-            <w:t xml:space="preserve"> </w:t>
-          </w:r>
-          <w:r>
-            <w:rPr>
-              <w:rFonts w:ascii="Times New Roman" w:hAnsi="Times New Roman" w:cs="Times New Roman"/>
-              <w:bCs/>
-              <w:color w:val="auto"/>
-              <w:sz w:val="24"/>
-              <w:szCs w:val="24"/>
-            </w:rPr>
-            <w:t>29</w:t>
+            <w:t xml:space="preserve">  32</w:t>
           </w:r>
         </w:p>
         <w:p>
@@ -2282,13 +2379,13 @@
             <w:pStyle w:val="15"/>
           </w:pPr>
           <w:r>
-            <w:t xml:space="preserve">5.1. BENEFITS </w:t>
+            <w:t xml:space="preserve">5.3. FUTURE RECOMMENDATIONS </w:t>
           </w:r>
           <w:r>
             <w:ptab w:relativeTo="margin" w:alignment="right" w:leader="dot"/>
           </w:r>
           <w:r>
-            <w:t xml:space="preserve">  29</w:t>
+            <w:t xml:space="preserve">  33</w:t>
           </w:r>
         </w:p>
         <w:p>
@@ -2296,42 +2393,6 @@
             <w:pStyle w:val="15"/>
           </w:pPr>
           <w:r>
-            <w:t xml:space="preserve">5.2. CONCLUSION </w:t>
-          </w:r>
-          <w:r>
-            <w:ptab w:relativeTo="margin" w:alignment="right" w:leader="dot"/>
-          </w:r>
-          <w:r>
-            <w:t xml:space="preserve">  32</w:t>
-          </w:r>
-        </w:p>
-        <w:p>
-          <w:pPr>
-            <w:pStyle w:val="15"/>
-          </w:pPr>
-          <w:r>
-            <w:t xml:space="preserve">5.3. FUTURE RECOMMENDATIONS </w:t>
-          </w:r>
-          <w:r>
-            <w:ptab w:relativeTo="margin" w:alignment="right" w:leader="dot"/>
-          </w:r>
-          <w:r>
-            <w:t xml:space="preserve">  33</w:t>
-          </w:r>
-        </w:p>
-        <w:p>
-          <w:pPr>
-            <w:pStyle w:val="30"/>
-            <w:spacing w:before="0" w:line="360" w:lineRule="auto"/>
-            <w:rPr>
-              <w:rFonts w:ascii="Times New Roman" w:hAnsi="Times New Roman" w:cs="Times New Roman"/>
-              <w:bCs/>
-              <w:color w:val="auto"/>
-              <w:sz w:val="24"/>
-              <w:szCs w:val="24"/>
-            </w:rPr>
-          </w:pPr>
-          <w:r>
             <w:rPr>
               <w:rFonts w:ascii="Times New Roman" w:hAnsi="Times New Roman" w:eastAsia="Times New Roman" w:cs="Times New Roman"/>
               <w:bCs/>
@@ -2378,170 +2439,6 @@
               <w:szCs w:val="24"/>
             </w:rPr>
             <w:t>35</w:t>
-          </w:r>
-        </w:p>
-        <w:p>
-          <w:pPr>
-            <w:pStyle w:val="30"/>
-            <w:spacing w:before="0" w:line="360" w:lineRule="auto"/>
-            <w:rPr>
-              <w:rFonts w:ascii="Times New Roman" w:hAnsi="Times New Roman" w:cs="Times New Roman"/>
-              <w:bCs/>
-              <w:color w:val="auto"/>
-              <w:sz w:val="24"/>
-              <w:szCs w:val="24"/>
-            </w:rPr>
-          </w:pPr>
-          <w:r>
-            <w:rPr>
-              <w:rFonts w:ascii="Times New Roman" w:hAnsi="Times New Roman" w:eastAsia="Times New Roman" w:cs="Times New Roman"/>
-              <w:bCs/>
-              <w:caps/>
-              <w:color w:val="auto"/>
-              <w:sz w:val="24"/>
-              <w:szCs w:val="24"/>
-            </w:rPr>
-            <w:t>APPENDIX A</w:t>
-          </w:r>
-          <w:r>
-            <w:rPr>
-              <w:rFonts w:ascii="Times New Roman" w:hAnsi="Times New Roman" w:cs="Times New Roman"/>
-              <w:color w:val="auto"/>
-              <w:sz w:val="24"/>
-              <w:szCs w:val="24"/>
-            </w:rPr>
-            <w:t xml:space="preserve"> </w:t>
-          </w:r>
-          <w:r>
-            <w:rPr>
-              <w:rFonts w:ascii="Times New Roman" w:hAnsi="Times New Roman" w:cs="Times New Roman"/>
-              <w:color w:val="auto"/>
-              <w:sz w:val="24"/>
-              <w:szCs w:val="24"/>
-            </w:rPr>
-            <w:ptab w:relativeTo="margin" w:alignment="right" w:leader="dot"/>
-          </w:r>
-          <w:r>
-            <w:rPr>
-              <w:rFonts w:ascii="Times New Roman" w:hAnsi="Times New Roman" w:cs="Times New Roman"/>
-              <w:color w:val="auto"/>
-              <w:sz w:val="24"/>
-              <w:szCs w:val="24"/>
-            </w:rPr>
-            <w:t xml:space="preserve"> </w:t>
-          </w:r>
-          <w:r>
-            <w:rPr>
-              <w:rFonts w:ascii="Times New Roman" w:hAnsi="Times New Roman" w:cs="Times New Roman"/>
-              <w:bCs/>
-              <w:color w:val="auto"/>
-              <w:sz w:val="24"/>
-              <w:szCs w:val="24"/>
-            </w:rPr>
-            <w:t>38</w:t>
-          </w:r>
-        </w:p>
-        <w:p>
-          <w:pPr>
-            <w:pStyle w:val="15"/>
-          </w:pPr>
-          <w:r>
-            <w:t xml:space="preserve">A.1. TITLE OF THE SECTION </w:t>
-          </w:r>
-          <w:r>
-            <w:ptab w:relativeTo="margin" w:alignment="right" w:leader="dot"/>
-          </w:r>
-          <w:r>
-            <w:t xml:space="preserve">  38</w:t>
-          </w:r>
-        </w:p>
-        <w:p>
-          <w:pPr>
-            <w:pStyle w:val="15"/>
-          </w:pPr>
-          <w:r>
-            <w:t xml:space="preserve">A.1. TITLE OF THE SECTION </w:t>
-          </w:r>
-          <w:r>
-            <w:ptab w:relativeTo="margin" w:alignment="right" w:leader="dot"/>
-          </w:r>
-          <w:r>
-            <w:t xml:space="preserve">  44</w:t>
-          </w:r>
-        </w:p>
-        <w:p>
-          <w:pPr>
-            <w:pStyle w:val="30"/>
-            <w:spacing w:before="0" w:line="360" w:lineRule="auto"/>
-            <w:rPr>
-              <w:rFonts w:ascii="Times New Roman" w:hAnsi="Times New Roman" w:cs="Times New Roman"/>
-              <w:bCs/>
-              <w:color w:val="auto"/>
-              <w:sz w:val="24"/>
-              <w:szCs w:val="24"/>
-            </w:rPr>
-          </w:pPr>
-          <w:r>
-            <w:rPr>
-              <w:rFonts w:ascii="Times New Roman" w:hAnsi="Times New Roman" w:eastAsia="Times New Roman" w:cs="Times New Roman"/>
-              <w:bCs/>
-              <w:caps/>
-              <w:color w:val="auto"/>
-              <w:sz w:val="24"/>
-              <w:szCs w:val="24"/>
-            </w:rPr>
-            <w:t>APPENDIX B</w:t>
-          </w:r>
-          <w:r>
-            <w:rPr>
-              <w:rFonts w:ascii="Times New Roman" w:hAnsi="Times New Roman" w:cs="Times New Roman"/>
-              <w:color w:val="auto"/>
-              <w:sz w:val="24"/>
-              <w:szCs w:val="24"/>
-            </w:rPr>
-            <w:t xml:space="preserve"> </w:t>
-          </w:r>
-          <w:r>
-            <w:rPr>
-              <w:rFonts w:ascii="Times New Roman" w:hAnsi="Times New Roman" w:cs="Times New Roman"/>
-              <w:color w:val="auto"/>
-              <w:sz w:val="24"/>
-              <w:szCs w:val="24"/>
-            </w:rPr>
-            <w:ptab w:relativeTo="margin" w:alignment="right" w:leader="dot"/>
-          </w:r>
-          <w:r>
-            <w:rPr>
-              <w:rFonts w:ascii="Times New Roman" w:hAnsi="Times New Roman" w:cs="Times New Roman"/>
-              <w:color w:val="auto"/>
-              <w:sz w:val="24"/>
-              <w:szCs w:val="24"/>
-            </w:rPr>
-            <w:t xml:space="preserve"> </w:t>
-          </w:r>
-          <w:r>
-            <w:rPr>
-              <w:rFonts w:ascii="Times New Roman" w:hAnsi="Times New Roman" w:cs="Times New Roman"/>
-              <w:bCs/>
-              <w:color w:val="auto"/>
-              <w:sz w:val="24"/>
-              <w:szCs w:val="24"/>
-            </w:rPr>
-            <w:t>46</w:t>
-          </w:r>
-        </w:p>
-        <w:p>
-          <w:pPr>
-            <w:pStyle w:val="15"/>
-          </w:pPr>
-          <w:r>
-            <w:t xml:space="preserve">B.1. TITLE OF THE SECTION </w:t>
-          </w:r>
-          <w:r>
-            <w:ptab w:relativeTo="margin" w:alignment="right" w:leader="dot"/>
-          </w:r>
-          <w:r>
-            <w:t xml:space="preserve">  49</w:t>
           </w:r>
         </w:p>
       </w:sdtContent>
@@ -2994,7 +2891,7 @@
               <w:szCs w:val="24"/>
               <w:lang w:val="en"/>
             </w:rPr>
-            <w:t>Bit Embedding operations</w:t>
+            <w:t>Bit Embedding Operations</w:t>
           </w:r>
           <w:r>
             <w:rPr>
@@ -3211,6 +3108,17 @@
           </w:r>
         </w:p>
         <w:p>
+          <w:pPr>
+            <w:spacing w:line="360" w:lineRule="auto"/>
+            <w:jc w:val="left"/>
+            <w:rPr>
+              <w:rFonts w:hint="default" w:cs="Times New Roman"/>
+              <w:color w:val="auto"/>
+              <w:sz w:val="24"/>
+              <w:szCs w:val="24"/>
+              <w:lang w:val="en"/>
+            </w:rPr>
+          </w:pPr>
           <w:r>
             <w:rPr>
               <w:rFonts w:ascii="Times New Roman" w:hAnsi="Times New Roman" w:cs="Times New Roman"/>
@@ -3315,6 +3223,235 @@
               <w:lang w:val="en"/>
             </w:rPr>
             <w:t>9</w:t>
+          </w:r>
+        </w:p>
+        <w:p>
+          <w:pPr>
+            <w:spacing w:line="360" w:lineRule="auto"/>
+            <w:jc w:val="left"/>
+            <w:rPr>
+              <w:rFonts w:hint="default" w:cs="Times New Roman"/>
+              <w:color w:val="auto"/>
+              <w:sz w:val="24"/>
+              <w:szCs w:val="24"/>
+              <w:lang w:val="en"/>
+            </w:rPr>
+          </w:pPr>
+          <w:r>
+            <w:rPr>
+              <w:rFonts w:ascii="Times New Roman" w:hAnsi="Times New Roman" w:cs="Times New Roman"/>
+              <w:color w:val="auto"/>
+              <w:sz w:val="24"/>
+              <w:szCs w:val="24"/>
+            </w:rPr>
+            <w:t xml:space="preserve">Figure </w:t>
+          </w:r>
+          <w:r>
+            <w:rPr>
+              <w:rFonts w:hint="default" w:cs="Times New Roman"/>
+              <w:color w:val="auto"/>
+              <w:sz w:val="24"/>
+              <w:szCs w:val="24"/>
+              <w:lang w:val="en"/>
+            </w:rPr>
+            <w:t>4</w:t>
+          </w:r>
+          <w:r>
+            <w:rPr>
+              <w:rFonts w:hint="default" w:ascii="Times New Roman" w:hAnsi="Times New Roman" w:cs="Times New Roman"/>
+              <w:color w:val="auto"/>
+              <w:sz w:val="24"/>
+              <w:szCs w:val="24"/>
+              <w:lang w:val="en"/>
+            </w:rPr>
+            <w:t>.</w:t>
+          </w:r>
+          <w:r>
+            <w:rPr>
+              <w:rFonts w:hint="default" w:cs="Times New Roman"/>
+              <w:color w:val="auto"/>
+              <w:sz w:val="24"/>
+              <w:szCs w:val="24"/>
+              <w:lang w:val="en"/>
+            </w:rPr>
+            <w:t>1</w:t>
+          </w:r>
+          <w:r>
+            <w:rPr>
+              <w:rFonts w:ascii="Times New Roman" w:hAnsi="Times New Roman" w:cs="Times New Roman"/>
+              <w:color w:val="auto"/>
+              <w:sz w:val="24"/>
+              <w:szCs w:val="24"/>
+            </w:rPr>
+            <w:t>.</w:t>
+          </w:r>
+          <w:r>
+            <w:rPr>
+              <w:rFonts w:hint="default" w:ascii="Times New Roman" w:hAnsi="Times New Roman" w:cs="Times New Roman"/>
+              <w:color w:val="auto"/>
+              <w:sz w:val="24"/>
+              <w:szCs w:val="24"/>
+              <w:lang w:val="en"/>
+            </w:rPr>
+            <w:t xml:space="preserve"> </w:t>
+          </w:r>
+          <w:r>
+            <w:rPr>
+              <w:rFonts w:hint="default" w:cs="Times New Roman"/>
+              <w:color w:val="auto"/>
+              <w:sz w:val="24"/>
+              <w:szCs w:val="24"/>
+              <w:lang w:val="en"/>
+            </w:rPr>
+            <w:t>Code Snippet for Embedding Decision Making</w:t>
+          </w:r>
+          <w:r>
+            <w:rPr>
+              <w:rFonts w:ascii="Times New Roman" w:hAnsi="Times New Roman" w:cs="Times New Roman"/>
+              <w:color w:val="auto"/>
+              <w:sz w:val="24"/>
+              <w:szCs w:val="24"/>
+            </w:rPr>
+            <w:t xml:space="preserve"> </w:t>
+          </w:r>
+          <w:r>
+            <w:rPr>
+              <w:rFonts w:ascii="Times New Roman" w:hAnsi="Times New Roman" w:cs="Times New Roman"/>
+              <w:color w:val="auto"/>
+              <w:sz w:val="24"/>
+              <w:szCs w:val="24"/>
+            </w:rPr>
+            <w:ptab w:relativeTo="margin" w:alignment="right" w:leader="dot"/>
+          </w:r>
+          <w:r>
+            <w:rPr>
+              <w:rFonts w:ascii="Times New Roman" w:hAnsi="Times New Roman" w:cs="Times New Roman"/>
+              <w:color w:val="auto"/>
+              <w:sz w:val="24"/>
+              <w:szCs w:val="24"/>
+            </w:rPr>
+            <w:t xml:space="preserve"> </w:t>
+          </w:r>
+          <w:r>
+            <w:rPr>
+              <w:rFonts w:hint="default" w:cs="Times New Roman"/>
+              <w:color w:val="auto"/>
+              <w:sz w:val="24"/>
+              <w:szCs w:val="24"/>
+              <w:lang w:val="en"/>
+            </w:rPr>
+            <w:t>20</w:t>
+          </w:r>
+        </w:p>
+        <w:p>
+          <w:pPr>
+            <w:spacing w:line="360" w:lineRule="auto"/>
+            <w:jc w:val="left"/>
+          </w:pPr>
+          <w:r>
+            <w:rPr>
+              <w:rFonts w:ascii="Times New Roman" w:hAnsi="Times New Roman" w:cs="Times New Roman"/>
+              <w:color w:val="auto"/>
+              <w:sz w:val="24"/>
+              <w:szCs w:val="24"/>
+            </w:rPr>
+            <w:t xml:space="preserve">Figure </w:t>
+          </w:r>
+          <w:r>
+            <w:rPr>
+              <w:rFonts w:hint="default" w:cs="Times New Roman"/>
+              <w:color w:val="auto"/>
+              <w:sz w:val="24"/>
+              <w:szCs w:val="24"/>
+              <w:lang w:val="en"/>
+            </w:rPr>
+            <w:t>4</w:t>
+          </w:r>
+          <w:r>
+            <w:rPr>
+              <w:rFonts w:hint="default" w:ascii="Times New Roman" w:hAnsi="Times New Roman" w:cs="Times New Roman"/>
+              <w:color w:val="auto"/>
+              <w:sz w:val="24"/>
+              <w:szCs w:val="24"/>
+              <w:lang w:val="en"/>
+            </w:rPr>
+            <w:t>.</w:t>
+          </w:r>
+          <w:r>
+            <w:rPr>
+              <w:rFonts w:hint="default" w:cs="Times New Roman"/>
+              <w:color w:val="auto"/>
+              <w:sz w:val="24"/>
+              <w:szCs w:val="24"/>
+              <w:lang w:val="en"/>
+            </w:rPr>
+            <w:t>2</w:t>
+          </w:r>
+          <w:r>
+            <w:rPr>
+              <w:rFonts w:ascii="Times New Roman" w:hAnsi="Times New Roman" w:cs="Times New Roman"/>
+              <w:color w:val="auto"/>
+              <w:sz w:val="24"/>
+              <w:szCs w:val="24"/>
+            </w:rPr>
+            <w:t>.</w:t>
+          </w:r>
+          <w:r>
+            <w:rPr>
+              <w:rFonts w:hint="default" w:ascii="Times New Roman" w:hAnsi="Times New Roman" w:cs="Times New Roman"/>
+              <w:color w:val="auto"/>
+              <w:sz w:val="24"/>
+              <w:szCs w:val="24"/>
+              <w:lang w:val="en"/>
+            </w:rPr>
+            <w:t xml:space="preserve"> </w:t>
+          </w:r>
+          <w:r>
+            <w:rPr>
+              <w:rFonts w:hint="default" w:cs="Times New Roman"/>
+              <w:color w:val="auto"/>
+              <w:sz w:val="24"/>
+              <w:szCs w:val="24"/>
+              <w:lang w:val="en"/>
+            </w:rPr>
+            <w:t>Code Snippet for Extraction Decision Making</w:t>
+          </w:r>
+          <w:r>
+            <w:rPr>
+              <w:rFonts w:ascii="Times New Roman" w:hAnsi="Times New Roman" w:cs="Times New Roman"/>
+              <w:color w:val="auto"/>
+              <w:sz w:val="24"/>
+              <w:szCs w:val="24"/>
+            </w:rPr>
+            <w:t xml:space="preserve"> </w:t>
+          </w:r>
+          <w:r>
+            <w:rPr>
+              <w:rFonts w:ascii="Times New Roman" w:hAnsi="Times New Roman" w:cs="Times New Roman"/>
+              <w:color w:val="auto"/>
+              <w:sz w:val="24"/>
+              <w:szCs w:val="24"/>
+            </w:rPr>
+            <w:ptab w:relativeTo="margin" w:alignment="right" w:leader="dot"/>
+          </w:r>
+          <w:r>
+            <w:rPr>
+              <w:rFonts w:ascii="Times New Roman" w:hAnsi="Times New Roman" w:cs="Times New Roman"/>
+              <w:color w:val="auto"/>
+              <w:sz w:val="24"/>
+              <w:szCs w:val="24"/>
+            </w:rPr>
+            <w:t xml:space="preserve"> </w:t>
+          </w:r>
+          <w:r>
+            <w:rPr>
+              <w:rFonts w:hint="default" w:cs="Times New Roman"/>
+              <w:color w:val="auto"/>
+              <w:sz w:val="24"/>
+              <w:szCs w:val="24"/>
+              <w:lang w:val="en"/>
+            </w:rPr>
+            <w:t>21</w:t>
           </w:r>
         </w:p>
       </w:sdtContent>
@@ -3322,7 +3459,7 @@
     <w:p>
       <w:pPr>
         <w:spacing w:line="360" w:lineRule="auto"/>
-        <w:jc w:val="both"/>
+        <w:jc w:val="left"/>
       </w:pPr>
       <w:r>
         <w:br w:type="page"/>
@@ -12028,14 +12165,204 @@
         <w:jc w:val="center"/>
         <w:rPr>
           <w:rFonts w:hint="default"/>
+          <w:i w:val="0"/>
+          <w:iCs w:val="0"/>
+          <w:sz w:val="24"/>
+          <w:szCs w:val="24"/>
+          <w:vertAlign w:val="baseline"/>
+          <w:lang w:val="en"/>
+        </w:rPr>
+      </w:pPr>
+      <w:r>
+        <w:rPr>
+          <w:rFonts w:hint="default"/>
           <w:i/>
           <w:iCs/>
           <w:sz w:val="20"/>
           <w:szCs w:val="20"/>
           <w:lang w:val="en"/>
         </w:rPr>
-      </w:pPr>
-      <w:r>
+        <w:t>Figure 3.6. Secret Information Extraction Flowchart</w:t>
+      </w:r>
+    </w:p>
+    <w:p>
+      <w:pPr>
+        <w:spacing w:line="360" w:lineRule="auto"/>
+        <w:jc w:val="both"/>
+      </w:pPr>
+      <w:r>
+        <w:br w:type="page"/>
+      </w:r>
+    </w:p>
+    <w:p>
+      <w:pPr>
+        <w:pStyle w:val="2"/>
+        <w:numPr>
+          <w:ilvl w:val="0"/>
+          <w:numId w:val="1"/>
+        </w:numPr>
+        <w:ind w:left="0" w:leftChars="0" w:firstLine="0" w:firstLineChars="0"/>
+      </w:pPr>
+      <w:r>
+        <w:rPr>
+          <w:sz w:val="32"/>
+        </w:rPr>
+        <w:t>IMPLEMEMTATION DETAILS</w:t>
+      </w:r>
+    </w:p>
+    <w:p>
+      <w:pPr>
+        <w:rPr>
+          <w:sz w:val="32"/>
+          <w:szCs w:val="32"/>
+        </w:rPr>
+      </w:pPr>
+    </w:p>
+    <w:p>
+      <w:pPr>
+        <w:numPr>
+          <w:ilvl w:val="1"/>
+          <w:numId w:val="1"/>
+        </w:numPr>
+        <w:ind w:left="0" w:leftChars="0" w:firstLine="0" w:firstLineChars="0"/>
+        <w:rPr>
+          <w:rFonts w:hint="default"/>
+          <w:sz w:val="32"/>
+          <w:szCs w:val="32"/>
+          <w:lang w:val="en"/>
+        </w:rPr>
+      </w:pPr>
+      <w:r>
+        <w:rPr>
+          <w:rFonts w:hint="default"/>
+          <w:sz w:val="32"/>
+          <w:szCs w:val="32"/>
+          <w:lang w:val="en"/>
+        </w:rPr>
+        <w:t>Implementation</w:t>
+      </w:r>
+    </w:p>
+    <w:p>
+      <w:pPr>
+        <w:numPr>
+          <w:numId w:val="0"/>
+        </w:numPr>
+        <w:ind w:leftChars="0"/>
+        <w:rPr>
+          <w:rFonts w:hint="default"/>
+          <w:sz w:val="32"/>
+          <w:szCs w:val="32"/>
+          <w:lang w:val="en"/>
+        </w:rPr>
+      </w:pPr>
+    </w:p>
+    <w:p>
+      <w:pPr>
+        <w:numPr>
+          <w:numId w:val="0"/>
+        </w:numPr>
+        <w:spacing w:line="360" w:lineRule="auto"/>
+        <w:ind w:leftChars="0" w:firstLine="720" w:firstLineChars="0"/>
+        <w:jc w:val="both"/>
+        <w:rPr>
+          <w:rFonts w:hint="default"/>
+          <w:sz w:val="24"/>
+          <w:szCs w:val="24"/>
+          <w:lang w:val="en"/>
+        </w:rPr>
+      </w:pPr>
+      <w:r>
+        <w:rPr>
+          <w:rFonts w:hint="default"/>
+          <w:sz w:val="24"/>
+          <w:szCs w:val="24"/>
+          <w:lang w:val="en"/>
+        </w:rPr>
+        <w:t>The flowcharts provided in the previous chapter (figure 3.4. and figure 3.6.) give an insight of just how the embedding and the extraction methods of the method I proposed for my project. They give an Idea on how the decisions are made when choosing the primary color intensity of a pixel to embed or extract the secret information bit. In the following two figures I show how I implemented the Idea shown in the flowchart:</w:t>
+      </w:r>
+    </w:p>
+    <w:p>
+      <w:pPr>
+        <w:numPr>
+          <w:numId w:val="0"/>
+        </w:numPr>
+        <w:spacing w:line="360" w:lineRule="auto"/>
+        <w:jc w:val="both"/>
+        <w:rPr>
+          <w:rFonts w:hint="default"/>
+          <w:sz w:val="24"/>
+          <w:szCs w:val="24"/>
+          <w:lang w:val="en"/>
+        </w:rPr>
+      </w:pPr>
+    </w:p>
+    <w:p>
+      <w:pPr>
+        <w:numPr>
+          <w:numId w:val="0"/>
+        </w:numPr>
+        <w:spacing w:line="360" w:lineRule="auto"/>
+        <w:jc w:val="center"/>
+        <w:rPr>
+          <w:rFonts w:hint="default"/>
+          <w:sz w:val="24"/>
+          <w:szCs w:val="24"/>
+          <w:lang w:val="en"/>
+        </w:rPr>
+      </w:pPr>
+      <w:r>
+        <w:rPr>
+          <w:rFonts w:hint="default"/>
+          <w:sz w:val="24"/>
+          <w:szCs w:val="24"/>
+          <w:lang w:val="en"/>
+        </w:rPr>
+        <w:drawing>
+          <wp:inline distT="0" distB="0" distL="114300" distR="114300">
+            <wp:extent cx="5727700" cy="4478020"/>
+            <wp:effectExtent l="0" t="0" r="6350" b="17780"/>
+            <wp:docPr id="8" name="Picture 8" descr="embed secret info code snippet"/>
+            <wp:cNvGraphicFramePr>
+              <a:graphicFrameLocks xmlns:a="http://schemas.openxmlformats.org/drawingml/2006/main" noChangeAspect="1"/>
+            </wp:cNvGraphicFramePr>
+            <a:graphic xmlns:a="http://schemas.openxmlformats.org/drawingml/2006/main">
+              <a:graphicData uri="http://schemas.openxmlformats.org/drawingml/2006/picture">
+                <pic:pic xmlns:pic="http://schemas.openxmlformats.org/drawingml/2006/picture">
+                  <pic:nvPicPr>
+                    <pic:cNvPr id="8" name="Picture 8" descr="embed secret info code snippet"/>
+                    <pic:cNvPicPr>
+                      <a:picLocks noChangeAspect="1"/>
+                    </pic:cNvPicPr>
+                  </pic:nvPicPr>
+                  <pic:blipFill>
+                    <a:blip r:embed="rId19"/>
+                    <a:stretch>
+                      <a:fillRect/>
+                    </a:stretch>
+                  </pic:blipFill>
+                  <pic:spPr>
+                    <a:xfrm>
+                      <a:off x="0" y="0"/>
+                      <a:ext cx="5727700" cy="4478020"/>
+                    </a:xfrm>
+                    <a:prstGeom prst="rect">
+                      <a:avLst/>
+                    </a:prstGeom>
+                  </pic:spPr>
+                </pic:pic>
+              </a:graphicData>
+            </a:graphic>
+          </wp:inline>
+        </w:drawing>
+      </w:r>
+    </w:p>
+    <w:p>
+      <w:pPr>
+        <w:numPr>
+          <w:numId w:val="0"/>
+        </w:numPr>
+        <w:spacing w:line="360" w:lineRule="auto"/>
+        <w:jc w:val="center"/>
         <w:rPr>
           <w:rFonts w:hint="default"/>
           <w:i/>
@@ -12044,147 +12371,213 @@
           <w:szCs w:val="20"/>
           <w:lang w:val="en"/>
         </w:rPr>
-        <w:t>Figure 3.6. Secret Information Extraction Flowchart</w:t>
-      </w:r>
-    </w:p>
-    <w:p>
-      <w:pPr>
-        <w:numPr>
-          <w:ilvl w:val="0"/>
-          <w:numId w:val="0"/>
-        </w:numPr>
-        <w:spacing w:line="360" w:lineRule="auto"/>
-        <w:jc w:val="both"/>
-        <w:rPr>
-          <w:rFonts w:hint="default"/>
-          <w:i w:val="0"/>
-          <w:iCs w:val="0"/>
-          <w:sz w:val="24"/>
-          <w:szCs w:val="24"/>
-          <w:lang w:val="en"/>
-        </w:rPr>
-      </w:pPr>
-    </w:p>
-    <w:p>
-      <w:pPr>
-        <w:numPr>
-          <w:ilvl w:val="0"/>
-          <w:numId w:val="0"/>
-        </w:numPr>
-        <w:spacing w:line="360" w:lineRule="auto"/>
-        <w:ind w:firstLine="720" w:firstLineChars="0"/>
-        <w:jc w:val="both"/>
-        <w:rPr>
-          <w:rFonts w:hint="default"/>
-          <w:i w:val="0"/>
-          <w:iCs w:val="0"/>
-          <w:sz w:val="15"/>
-          <w:szCs w:val="15"/>
-          <w:vertAlign w:val="baseline"/>
-          <w:lang w:val="en"/>
-        </w:rPr>
-      </w:pPr>
-      <w:r>
-        <w:rPr>
-          <w:rFonts w:hint="default"/>
-          <w:i w:val="0"/>
-          <w:iCs w:val="0"/>
-          <w:sz w:val="24"/>
-          <w:szCs w:val="24"/>
-          <w:lang w:val="en"/>
-        </w:rPr>
-        <w:t>1</w:t>
-      </w:r>
-      <w:r>
-        <w:rPr>
-          <w:rFonts w:hint="default"/>
-          <w:i w:val="0"/>
-          <w:iCs w:val="0"/>
-          <w:sz w:val="24"/>
-          <w:szCs w:val="24"/>
-          <w:vertAlign w:val="superscript"/>
-          <w:lang w:val="en"/>
-        </w:rPr>
-        <w:t>st</w:t>
-      </w:r>
-      <w:r>
-        <w:rPr>
-          <w:rFonts w:hint="default"/>
-          <w:i w:val="0"/>
-          <w:iCs w:val="0"/>
-          <w:sz w:val="24"/>
-          <w:szCs w:val="24"/>
-          <w:vertAlign w:val="baseline"/>
-          <w:lang w:val="en"/>
-        </w:rPr>
-        <w:t xml:space="preserve"> </w:t>
-      </w:r>
-      <w:bookmarkStart w:id="29" w:name="_GoBack"/>
-      <w:bookmarkEnd w:id="29"/>
-    </w:p>
-    <w:p>
-      <w:pPr>
-        <w:spacing w:line="360" w:lineRule="auto"/>
-        <w:jc w:val="both"/>
-      </w:pPr>
-      <w:r>
-        <w:br w:type="page"/>
-      </w:r>
+      </w:pPr>
+      <w:r>
+        <w:rPr>
+          <w:rFonts w:hint="default"/>
+          <w:i/>
+          <w:iCs/>
+          <w:sz w:val="20"/>
+          <w:szCs w:val="20"/>
+          <w:lang w:val="en"/>
+        </w:rPr>
+        <w:t>Figure 4.1. Code Snippet for Embedding Decision Making</w:t>
+      </w:r>
+    </w:p>
+    <w:p>
+      <w:pPr>
+        <w:numPr>
+          <w:numId w:val="0"/>
+        </w:numPr>
+        <w:spacing w:line="360" w:lineRule="auto"/>
+        <w:jc w:val="both"/>
+        <w:rPr>
+          <w:rFonts w:hint="default"/>
+          <w:sz w:val="24"/>
+          <w:szCs w:val="24"/>
+          <w:lang w:val="en"/>
+        </w:rPr>
+      </w:pPr>
+    </w:p>
+    <w:p>
+      <w:pPr>
+        <w:numPr>
+          <w:numId w:val="0"/>
+        </w:numPr>
+        <w:spacing w:line="360" w:lineRule="auto"/>
+        <w:jc w:val="center"/>
+        <w:rPr>
+          <w:rFonts w:hint="default"/>
+          <w:sz w:val="24"/>
+          <w:szCs w:val="24"/>
+          <w:lang w:val="en"/>
+        </w:rPr>
+      </w:pPr>
+      <w:r>
+        <w:rPr>
+          <w:rFonts w:hint="default"/>
+          <w:sz w:val="24"/>
+          <w:szCs w:val="24"/>
+          <w:lang w:val="en"/>
+        </w:rPr>
+        <w:drawing>
+          <wp:inline distT="0" distB="0" distL="114300" distR="114300">
+            <wp:extent cx="5730240" cy="3545840"/>
+            <wp:effectExtent l="0" t="0" r="3810" b="16510"/>
+            <wp:docPr id="9" name="Picture 9" descr="extract secret info code snippet"/>
+            <wp:cNvGraphicFramePr>
+              <a:graphicFrameLocks xmlns:a="http://schemas.openxmlformats.org/drawingml/2006/main" noChangeAspect="1"/>
+            </wp:cNvGraphicFramePr>
+            <a:graphic xmlns:a="http://schemas.openxmlformats.org/drawingml/2006/main">
+              <a:graphicData uri="http://schemas.openxmlformats.org/drawingml/2006/picture">
+                <pic:pic xmlns:pic="http://schemas.openxmlformats.org/drawingml/2006/picture">
+                  <pic:nvPicPr>
+                    <pic:cNvPr id="9" name="Picture 9" descr="extract secret info code snippet"/>
+                    <pic:cNvPicPr>
+                      <a:picLocks noChangeAspect="1"/>
+                    </pic:cNvPicPr>
+                  </pic:nvPicPr>
+                  <pic:blipFill>
+                    <a:blip r:embed="rId20"/>
+                    <a:stretch>
+                      <a:fillRect/>
+                    </a:stretch>
+                  </pic:blipFill>
+                  <pic:spPr>
+                    <a:xfrm>
+                      <a:off x="0" y="0"/>
+                      <a:ext cx="5730240" cy="3545840"/>
+                    </a:xfrm>
+                    <a:prstGeom prst="rect">
+                      <a:avLst/>
+                    </a:prstGeom>
+                  </pic:spPr>
+                </pic:pic>
+              </a:graphicData>
+            </a:graphic>
+          </wp:inline>
+        </w:drawing>
+      </w:r>
+    </w:p>
+    <w:p>
+      <w:pPr>
+        <w:numPr>
+          <w:numId w:val="0"/>
+        </w:numPr>
+        <w:spacing w:line="360" w:lineRule="auto"/>
+        <w:jc w:val="center"/>
+        <w:rPr>
+          <w:rFonts w:hint="default"/>
+          <w:i/>
+          <w:iCs/>
+          <w:sz w:val="20"/>
+          <w:szCs w:val="20"/>
+          <w:lang w:val="en"/>
+        </w:rPr>
+      </w:pPr>
+      <w:r>
+        <w:rPr>
+          <w:rFonts w:hint="default"/>
+          <w:i/>
+          <w:iCs/>
+          <w:sz w:val="20"/>
+          <w:szCs w:val="20"/>
+          <w:lang w:val="en"/>
+        </w:rPr>
+        <w:t>Figure 4.2. Code Snippet for Extraction Decision Making</w:t>
+      </w:r>
+    </w:p>
+    <w:p>
+      <w:pPr>
+        <w:numPr>
+          <w:numId w:val="0"/>
+        </w:numPr>
+        <w:spacing w:line="240" w:lineRule="auto"/>
+        <w:jc w:val="both"/>
+        <w:rPr>
+          <w:rFonts w:hint="default"/>
+          <w:sz w:val="32"/>
+          <w:szCs w:val="32"/>
+          <w:lang w:val="en"/>
+        </w:rPr>
+      </w:pPr>
+    </w:p>
+    <w:p>
+      <w:pPr>
+        <w:numPr>
+          <w:ilvl w:val="1"/>
+          <w:numId w:val="1"/>
+        </w:numPr>
+        <w:spacing w:line="240" w:lineRule="auto"/>
+        <w:ind w:left="0" w:leftChars="0" w:firstLine="0" w:firstLineChars="0"/>
+        <w:jc w:val="both"/>
+        <w:rPr>
+          <w:rFonts w:hint="default"/>
+          <w:sz w:val="32"/>
+          <w:szCs w:val="32"/>
+          <w:lang w:val="en"/>
+        </w:rPr>
+      </w:pPr>
+      <w:r>
+        <w:rPr>
+          <w:rFonts w:hint="default"/>
+          <w:sz w:val="32"/>
+          <w:szCs w:val="32"/>
+          <w:lang w:val="en"/>
+        </w:rPr>
+        <w:t>Experimentations</w:t>
+      </w:r>
+    </w:p>
+    <w:p>
+      <w:pPr>
+        <w:numPr>
+          <w:numId w:val="0"/>
+        </w:numPr>
+        <w:spacing w:line="240" w:lineRule="auto"/>
+        <w:ind w:leftChars="0"/>
+        <w:jc w:val="both"/>
+        <w:rPr>
+          <w:rFonts w:hint="default"/>
+          <w:sz w:val="32"/>
+          <w:szCs w:val="32"/>
+          <w:lang w:val="en"/>
+        </w:rPr>
+      </w:pPr>
+    </w:p>
+    <w:p>
+      <w:pPr>
+        <w:numPr>
+          <w:numId w:val="0"/>
+        </w:numPr>
+        <w:spacing w:line="360" w:lineRule="auto"/>
+        <w:ind w:leftChars="0" w:firstLine="720" w:firstLineChars="0"/>
+        <w:jc w:val="both"/>
+        <w:rPr>
+          <w:rFonts w:hint="default"/>
+          <w:sz w:val="24"/>
+          <w:szCs w:val="24"/>
+          <w:lang w:val="en"/>
+        </w:rPr>
+      </w:pPr>
     </w:p>
     <w:p>
       <w:pPr>
         <w:pStyle w:val="2"/>
-        <w:rPr>
-          <w:sz w:val="32"/>
-        </w:rPr>
-      </w:pPr>
-      <w:r>
-        <w:rPr>
-          <w:sz w:val="32"/>
-        </w:rPr>
-        <w:t>4. IMPLEMEMTATION DETAILS</w:t>
-      </w:r>
-    </w:p>
-    <w:p>
-      <w:pPr>
-        <w:spacing w:line="360" w:lineRule="auto"/>
-        <w:ind w:firstLine="720"/>
-        <w:jc w:val="both"/>
-      </w:pPr>
-      <w:r>
-        <w:t xml:space="preserve">This chapter also should contain a scheme of the implementation of your method or solution, organization of experiments, based on computation, simulation, and statistical analysis, with appropriate graphs and other illustrations. The obtained results must be discussed and compared with the results given in published works. </w:t>
-      </w:r>
-    </w:p>
-    <w:p>
-      <w:pPr>
-        <w:spacing w:after="160" w:line="259" w:lineRule="auto"/>
-      </w:pPr>
-    </w:p>
-    <w:p>
-      <w:pPr>
-        <w:spacing w:line="360" w:lineRule="auto"/>
-        <w:ind w:firstLine="720"/>
-        <w:jc w:val="both"/>
-      </w:pPr>
-      <w:r>
-        <w:t xml:space="preserve">Chapter 3 and this chapter together represent the most important parts of your new contribution to the area of study. If necessary, the material of this chapter can be divided into two chapters. </w:t>
-      </w:r>
-    </w:p>
-    <w:p>
-      <w:pPr>
-        <w:spacing w:after="160" w:line="259" w:lineRule="auto"/>
-      </w:pPr>
-    </w:p>
-    <w:p>
-      <w:pPr>
-        <w:spacing w:after="160" w:line="259" w:lineRule="auto"/>
-      </w:pPr>
-    </w:p>
-    <w:p>
-      <w:pPr>
-        <w:spacing w:after="160" w:line="259" w:lineRule="auto"/>
-      </w:pPr>
-      <w:r>
+        <w:numPr>
+          <w:numId w:val="0"/>
+        </w:numPr>
+        <w:ind w:leftChars="0"/>
+        <w:jc w:val="both"/>
+        <w:rPr>
+          <w:sz w:val="24"/>
+          <w:szCs w:val="24"/>
+        </w:rPr>
+      </w:pPr>
+      <w:r>
+        <w:rPr>
+          <w:sz w:val="24"/>
+          <w:szCs w:val="24"/>
+        </w:rPr>
         <w:br w:type="page"/>
       </w:r>
     </w:p>
@@ -13818,34 +14211,6 @@
         </w:numPr>
         <w:spacing w:before="120" w:line="360" w:lineRule="auto"/>
         <w:ind w:leftChars="0"/>
-        <w:jc w:val="both"/>
-      </w:pPr>
-      <w:r>
-        <w:br w:type="page"/>
-      </w:r>
-    </w:p>
-    <w:p>
-      <w:pPr>
-        <w:pStyle w:val="2"/>
-        <w:rPr>
-          <w:sz w:val="32"/>
-        </w:rPr>
-      </w:pPr>
-      <w:bookmarkStart w:id="27" w:name="_Toc509669224"/>
-      <w:bookmarkStart w:id="28" w:name="_Toc509669812"/>
-      <w:r>
-        <w:rPr>
-          <w:sz w:val="32"/>
-        </w:rPr>
-        <w:t>APPENDIX</w:t>
-      </w:r>
-      <w:bookmarkEnd w:id="27"/>
-      <w:bookmarkEnd w:id="28"/>
-    </w:p>
-    <w:p>
-      <w:pPr>
-        <w:spacing w:line="360" w:lineRule="auto"/>
-        <w:ind w:firstLine="720"/>
         <w:jc w:val="both"/>
         <w:rPr>
           <w:rFonts w:hint="default"/>
@@ -13861,14 +14226,7 @@
         </w:sectPr>
       </w:pPr>
       <w:r>
-        <w:t>(if any) can contain additional material, such as source texts of programs, large tables of obtained results, descriptions of used protocols, utility programs, etc. Each Appendix must have its title on a separate page</w:t>
-      </w:r>
-      <w:r>
-        <w:rPr>
-          <w:rFonts w:hint="default"/>
-          <w:lang w:val="en"/>
-        </w:rPr>
-        <w:t>.</w:t>
+        <w:br w:type="page"/>
       </w:r>
     </w:p>
     <w:p>

</xml_diff>